<commit_message>
Update V1.4.1 Data  Dictionary.docx
</commit_message>
<xml_diff>
--- a/Data Dictionary/V1.4.1 Data  Dictionary.docx
+++ b/Data Dictionary/V1.4.1 Data  Dictionary.docx
@@ -1,6 +1,6 @@
 
 <file path=word/document.xml><?xml version="1.0" encoding="utf-8"?>
-<w:document xmlns:wpc="http://schemas.microsoft.com/office/word/2010/wordprocessingCanvas" xmlns:cx="http://schemas.microsoft.com/office/drawing/2014/chartex" xmlns:cx1="http://schemas.microsoft.com/office/drawing/2015/9/8/chartex" xmlns:cx2="http://schemas.microsoft.com/office/drawing/2015/10/21/chartex" xmlns:cx3="http://schemas.microsoft.com/office/drawing/2016/5/9/chartex" xmlns:cx4="http://schemas.microsoft.com/office/drawing/2016/5/10/chartex" xmlns:cx5="http://schemas.microsoft.com/office/drawing/2016/5/11/chartex" xmlns:cx6="http://schemas.microsoft.com/office/drawing/2016/5/12/chartex" xmlns:cx7="http://schemas.microsoft.com/office/drawing/2016/5/13/chartex" xmlns:cx8="http://schemas.microsoft.com/office/drawing/2016/5/14/chartex" xmlns:mc="http://schemas.openxmlformats.org/markup-compatibility/2006" xmlns:aink="http://schemas.microsoft.com/office/drawing/2016/ink" xmlns:am3d="http://schemas.microsoft.com/office/drawing/2017/model3d" xmlns:o="urn:schemas-microsoft-com:office:office" xmlns:r="http://schemas.openxmlformats.org/officeDocument/2006/relationships" xmlns:m="http://schemas.openxmlformats.org/officeDocument/2006/math" xmlns:v="urn:schemas-microsoft-com:vml" xmlns:wp14="http://schemas.microsoft.com/office/word/2010/wordprocessingDrawing" xmlns:wp="http://schemas.openxmlformats.org/drawingml/2006/wordprocessingDrawing" xmlns:w10="urn:schemas-microsoft-com:office:word" xmlns:w="http://schemas.openxmlformats.org/wordprocessingml/2006/main" xmlns:w14="http://schemas.microsoft.com/office/word/2010/wordml" xmlns:w15="http://schemas.microsoft.com/office/word/2012/wordml" xmlns:w16cex="http://schemas.microsoft.com/office/word/2018/wordml/cex" xmlns:w16cid="http://schemas.microsoft.com/office/word/2016/wordml/cid" xmlns:w16="http://schemas.microsoft.com/office/word/2018/wordml" xmlns:w16sdtdh="http://schemas.microsoft.com/office/word/2020/wordml/sdtdatahash" xmlns:w16se="http://schemas.microsoft.com/office/word/2015/wordml/symex" xmlns:wpg="http://schemas.microsoft.com/office/word/2010/wordprocessingGroup" xmlns:wpi="http://schemas.microsoft.com/office/word/2010/wordprocessingInk" xmlns:wne="http://schemas.microsoft.com/office/word/2006/wordml" xmlns:wps="http://schemas.microsoft.com/office/word/2010/wordprocessingShape" mc:Ignorable="w14 w15 w16se w16cid w16 w16cex w16sdtdh wp14">
+<w:document xmlns:wpc="http://schemas.microsoft.com/office/word/2010/wordprocessingCanvas" xmlns:cx="http://schemas.microsoft.com/office/drawing/2014/chartex" xmlns:cx1="http://schemas.microsoft.com/office/drawing/2015/9/8/chartex" xmlns:cx2="http://schemas.microsoft.com/office/drawing/2015/10/21/chartex" xmlns:cx3="http://schemas.microsoft.com/office/drawing/2016/5/9/chartex" xmlns:cx4="http://schemas.microsoft.com/office/drawing/2016/5/10/chartex" xmlns:cx5="http://schemas.microsoft.com/office/drawing/2016/5/11/chartex" xmlns:cx6="http://schemas.microsoft.com/office/drawing/2016/5/12/chartex" xmlns:cx7="http://schemas.microsoft.com/office/drawing/2016/5/13/chartex" xmlns:cx8="http://schemas.microsoft.com/office/drawing/2016/5/14/chartex" xmlns:mc="http://schemas.openxmlformats.org/markup-compatibility/2006" xmlns:aink="http://schemas.microsoft.com/office/drawing/2016/ink" xmlns:am3d="http://schemas.microsoft.com/office/drawing/2017/model3d" xmlns:o="urn:schemas-microsoft-com:office:office" xmlns:r="http://schemas.openxmlformats.org/officeDocument/2006/relationships" xmlns:m="http://schemas.openxmlformats.org/officeDocument/2006/math" xmlns:v="urn:schemas-microsoft-com:vml" xmlns:wp14="http://schemas.microsoft.com/office/word/2010/wordprocessingDrawing" xmlns:wp="http://schemas.openxmlformats.org/drawingml/2006/wordprocessingDrawing" xmlns:w10="urn:schemas-microsoft-com:office:word" xmlns:w="http://schemas.openxmlformats.org/wordprocessingml/2006/main" xmlns:w14="http://schemas.microsoft.com/office/word/2010/wordml" xmlns:w15="http://schemas.microsoft.com/office/word/2012/wordml" xmlns:w16cid="http://schemas.microsoft.com/office/word/2016/wordml/cid" xmlns:w16se="http://schemas.microsoft.com/office/word/2015/wordml/symex" xmlns:wpg="http://schemas.microsoft.com/office/word/2010/wordprocessingGroup" xmlns:wpi="http://schemas.microsoft.com/office/word/2010/wordprocessingInk" xmlns:wne="http://schemas.microsoft.com/office/word/2006/wordml" xmlns:wps="http://schemas.microsoft.com/office/word/2010/wordprocessingShape" mc:Ignorable="w14 w15 w16se w16cid wp14">
   <w:body>
     <w:p>
       <w:pPr>
@@ -60,7 +60,7 @@
     </w:p>
     <w:tbl>
       <w:tblPr>
-        <w:tblStyle w:val="TableGrid"/>
+        <w:tblStyle w:val="a3"/>
         <w:tblpPr w:leftFromText="180" w:rightFromText="180" w:vertAnchor="text" w:horzAnchor="margin" w:tblpXSpec="center" w:tblpY="122"/>
         <w:tblW w:w="8275" w:type="dxa"/>
         <w:tblLayout w:type="fixed"/>
@@ -1220,7 +1220,7 @@
                 <w:sz w:val="32"/>
                 <w:szCs w:val="32"/>
               </w:rPr>
-              <w:t>-</w:t>
+              <w:t>NULL</w:t>
             </w:r>
           </w:p>
         </w:tc>
@@ -1344,7 +1344,23 @@
                 <w:sz w:val="32"/>
                 <w:szCs w:val="32"/>
               </w:rPr>
-              <w:t>size_legth_in</w:t>
+              <w:t>size_le</w:t>
+            </w:r>
+            <w:r>
+              <w:rPr>
+                <w:rFonts w:ascii="TH Sarabun New" w:eastAsia="Calibri" w:hAnsi="TH Sarabun New" w:cs="TH Sarabun New"/>
+                <w:sz w:val="32"/>
+                <w:szCs w:val="32"/>
+              </w:rPr>
+              <w:t>n</w:t>
+            </w:r>
+            <w:r>
+              <w:rPr>
+                <w:rFonts w:ascii="TH Sarabun New" w:eastAsia="Calibri" w:hAnsi="TH Sarabun New" w:cs="TH Sarabun New"/>
+                <w:sz w:val="32"/>
+                <w:szCs w:val="32"/>
+              </w:rPr>
+              <w:t>gth_in</w:t>
             </w:r>
             <w:proofErr w:type="spellEnd"/>
           </w:p>
@@ -1440,7 +1456,7 @@
                 <w:sz w:val="32"/>
                 <w:szCs w:val="32"/>
               </w:rPr>
-              <w:t>-</w:t>
+              <w:t>NULL</w:t>
             </w:r>
           </w:p>
         </w:tc>
@@ -1676,7 +1692,7 @@
                 <w:sz w:val="32"/>
                 <w:szCs w:val="32"/>
               </w:rPr>
-              <w:t>-</w:t>
+              <w:t>NULL</w:t>
             </w:r>
           </w:p>
         </w:tc>
@@ -1913,7 +1929,7 @@
                 <w:sz w:val="32"/>
                 <w:szCs w:val="32"/>
               </w:rPr>
-              <w:t>-</w:t>
+              <w:t>NULL</w:t>
             </w:r>
           </w:p>
         </w:tc>
@@ -2125,7 +2141,7 @@
                 <w:sz w:val="32"/>
                 <w:szCs w:val="32"/>
               </w:rPr>
-              <w:t>-</w:t>
+              <w:t>NULL</w:t>
             </w:r>
           </w:p>
         </w:tc>
@@ -2343,18 +2359,19 @@
               <w:spacing w:line="256" w:lineRule="auto"/>
               <w:jc w:val="center"/>
               <w:rPr>
-                <w:rFonts w:ascii="TH Sarabun New" w:eastAsia="Calibri" w:hAnsi="TH Sarabun New" w:cs="TH Sarabun New"/>
-                <w:sz w:val="32"/>
-                <w:szCs w:val="32"/>
-              </w:rPr>
-            </w:pPr>
-            <w:r>
-              <w:rPr>
-                <w:rFonts w:ascii="TH Sarabun New" w:eastAsia="Calibri" w:hAnsi="TH Sarabun New" w:cs="TH Sarabun New"/>
-                <w:sz w:val="32"/>
-                <w:szCs w:val="32"/>
-              </w:rPr>
-              <w:t>-</w:t>
+                <w:rFonts w:ascii="TH Sarabun New" w:eastAsia="Calibri" w:hAnsi="TH Sarabun New" w:cs="TH Sarabun New" w:hint="cs"/>
+                <w:sz w:val="32"/>
+                <w:szCs w:val="32"/>
+                <w:cs/>
+              </w:rPr>
+            </w:pPr>
+            <w:r>
+              <w:rPr>
+                <w:rFonts w:ascii="TH Sarabun New" w:eastAsia="Calibri" w:hAnsi="TH Sarabun New" w:cs="TH Sarabun New"/>
+                <w:sz w:val="32"/>
+                <w:szCs w:val="32"/>
+              </w:rPr>
+              <w:t>NULL</w:t>
             </w:r>
           </w:p>
         </w:tc>
@@ -2584,7 +2601,6 @@
                 <w:rFonts w:ascii="TH Sarabun New" w:eastAsia="Calibri" w:hAnsi="TH Sarabun New" w:cs="TH Sarabun New"/>
                 <w:sz w:val="32"/>
                 <w:szCs w:val="32"/>
-                <w:cs/>
               </w:rPr>
             </w:pPr>
             <w:r>
@@ -2595,6 +2611,58 @@
                 <w:cs/>
               </w:rPr>
               <w:t>สถานะขนาดตู้</w:t>
+            </w:r>
+          </w:p>
+          <w:p>
+            <w:pPr>
+              <w:rPr>
+                <w:rFonts w:ascii="TH Sarabun New" w:eastAsia="Calibri" w:hAnsi="TH Sarabun New" w:cs="TH Sarabun New"/>
+                <w:sz w:val="32"/>
+                <w:szCs w:val="32"/>
+              </w:rPr>
+            </w:pPr>
+            <w:r>
+              <w:rPr>
+                <w:rFonts w:ascii="TH Sarabun New" w:eastAsia="Calibri" w:hAnsi="TH Sarabun New" w:cs="TH Sarabun New"/>
+                <w:sz w:val="32"/>
+                <w:szCs w:val="32"/>
+              </w:rPr>
+              <w:t xml:space="preserve">1. </w:t>
+            </w:r>
+            <w:r>
+              <w:rPr>
+                <w:rFonts w:ascii="TH Sarabun New" w:eastAsia="Calibri" w:hAnsi="TH Sarabun New" w:cs="TH Sarabun New" w:hint="cs"/>
+                <w:sz w:val="32"/>
+                <w:szCs w:val="32"/>
+                <w:cs/>
+              </w:rPr>
+              <w:t>ใช้งาน</w:t>
+            </w:r>
+          </w:p>
+          <w:p>
+            <w:pPr>
+              <w:rPr>
+                <w:rFonts w:ascii="TH Sarabun New" w:eastAsia="Calibri" w:hAnsi="TH Sarabun New" w:cs="TH Sarabun New"/>
+                <w:sz w:val="32"/>
+                <w:szCs w:val="32"/>
+              </w:rPr>
+            </w:pPr>
+            <w:r>
+              <w:rPr>
+                <w:rFonts w:ascii="TH Sarabun New" w:eastAsia="Calibri" w:hAnsi="TH Sarabun New" w:cs="TH Sarabun New"/>
+                <w:sz w:val="32"/>
+                <w:szCs w:val="32"/>
+              </w:rPr>
+              <w:t xml:space="preserve">2. </w:t>
+            </w:r>
+            <w:r>
+              <w:rPr>
+                <w:rFonts w:ascii="TH Sarabun New" w:eastAsia="Calibri" w:hAnsi="TH Sarabun New" w:cs="TH Sarabun New" w:hint="cs"/>
+                <w:sz w:val="32"/>
+                <w:szCs w:val="32"/>
+                <w:cs/>
+              </w:rPr>
+              <w:t>เลิกใช้แล้ว</w:t>
             </w:r>
           </w:p>
         </w:tc>
@@ -2695,7 +2763,6 @@
           <w:szCs w:val="32"/>
           <w:cs/>
         </w:rPr>
-        <w:lastRenderedPageBreak/>
         <w:t xml:space="preserve">ตารางที่ </w:t>
       </w:r>
       <w:r>
@@ -2737,7 +2804,7 @@
     </w:p>
     <w:tbl>
       <w:tblPr>
-        <w:tblStyle w:val="TableGrid"/>
+        <w:tblStyle w:val="a3"/>
         <w:tblpPr w:leftFromText="180" w:rightFromText="180" w:vertAnchor="text" w:horzAnchor="margin" w:tblpXSpec="center" w:tblpY="122"/>
         <w:tblW w:w="8275" w:type="dxa"/>
         <w:tblLayout w:type="fixed"/>
@@ -3505,17 +3572,15 @@
                 <w:rFonts w:ascii="TH Sarabun New" w:eastAsia="Calibri" w:hAnsi="TH Sarabun New" w:cs="TH Sarabun New"/>
                 <w:sz w:val="32"/>
                 <w:szCs w:val="32"/>
-                <w:cs/>
-              </w:rPr>
-            </w:pPr>
-            <w:r>
-              <w:rPr>
-                <w:rFonts w:ascii="TH Sarabun New" w:eastAsia="Calibri" w:hAnsi="TH Sarabun New" w:cs="TH Sarabun New" w:hint="cs"/>
-                <w:sz w:val="32"/>
-                <w:szCs w:val="32"/>
-                <w:cs/>
-              </w:rPr>
-              <w:t>2</w:t>
+              </w:rPr>
+            </w:pPr>
+            <w:r>
+              <w:rPr>
+                <w:rFonts w:ascii="TH Sarabun New" w:eastAsia="Calibri" w:hAnsi="TH Sarabun New" w:cs="TH Sarabun New"/>
+                <w:sz w:val="32"/>
+                <w:szCs w:val="32"/>
+              </w:rPr>
+              <w:t>1</w:t>
             </w:r>
           </w:p>
         </w:tc>
@@ -3902,7 +3967,7 @@
                 <w:sz w:val="32"/>
                 <w:szCs w:val="32"/>
               </w:rPr>
-              <w:t>-</w:t>
+              <w:t>1</w:t>
             </w:r>
           </w:p>
         </w:tc>
@@ -3922,7 +3987,6 @@
                 <w:rFonts w:ascii="TH Sarabun New" w:eastAsia="Calibri" w:hAnsi="TH Sarabun New" w:cs="TH Sarabun New"/>
                 <w:sz w:val="32"/>
                 <w:szCs w:val="32"/>
-                <w:cs/>
               </w:rPr>
             </w:pPr>
             <w:r>
@@ -3933,6 +3997,59 @@
                 <w:cs/>
               </w:rPr>
               <w:t>สถานะประเภทตู้</w:t>
+            </w:r>
+          </w:p>
+          <w:p>
+            <w:pPr>
+              <w:rPr>
+                <w:rFonts w:ascii="TH Sarabun New" w:eastAsia="Calibri" w:hAnsi="TH Sarabun New" w:cs="TH Sarabun New"/>
+                <w:sz w:val="32"/>
+                <w:szCs w:val="32"/>
+              </w:rPr>
+            </w:pPr>
+            <w:r>
+              <w:rPr>
+                <w:rFonts w:ascii="TH Sarabun New" w:eastAsia="Calibri" w:hAnsi="TH Sarabun New" w:cs="TH Sarabun New"/>
+                <w:sz w:val="32"/>
+                <w:szCs w:val="32"/>
+              </w:rPr>
+              <w:t xml:space="preserve">1. </w:t>
+            </w:r>
+            <w:r>
+              <w:rPr>
+                <w:rFonts w:ascii="TH Sarabun New" w:eastAsia="Calibri" w:hAnsi="TH Sarabun New" w:cs="TH Sarabun New" w:hint="cs"/>
+                <w:sz w:val="32"/>
+                <w:szCs w:val="32"/>
+                <w:cs/>
+              </w:rPr>
+              <w:t>ใช้งาน</w:t>
+            </w:r>
+          </w:p>
+          <w:p>
+            <w:pPr>
+              <w:rPr>
+                <w:rFonts w:ascii="TH Sarabun New" w:eastAsia="Calibri" w:hAnsi="TH Sarabun New" w:cs="TH Sarabun New" w:hint="cs"/>
+                <w:sz w:val="32"/>
+                <w:szCs w:val="32"/>
+                <w:cs/>
+              </w:rPr>
+            </w:pPr>
+            <w:r>
+              <w:rPr>
+                <w:rFonts w:ascii="TH Sarabun New" w:eastAsia="Calibri" w:hAnsi="TH Sarabun New" w:cs="TH Sarabun New"/>
+                <w:sz w:val="32"/>
+                <w:szCs w:val="32"/>
+              </w:rPr>
+              <w:t xml:space="preserve">2. </w:t>
+            </w:r>
+            <w:r>
+              <w:rPr>
+                <w:rFonts w:ascii="TH Sarabun New" w:eastAsia="Calibri" w:hAnsi="TH Sarabun New" w:cs="TH Sarabun New" w:hint="cs"/>
+                <w:sz w:val="32"/>
+                <w:szCs w:val="32"/>
+                <w:cs/>
+              </w:rPr>
+              <w:t>เลิกใช้แล้ว</w:t>
             </w:r>
           </w:p>
         </w:tc>
@@ -4039,7 +4156,7 @@
     </w:p>
     <w:tbl>
       <w:tblPr>
-        <w:tblStyle w:val="TableGrid"/>
+        <w:tblStyle w:val="a3"/>
         <w:tblpPr w:leftFromText="180" w:rightFromText="180" w:vertAnchor="text" w:horzAnchor="margin" w:tblpXSpec="center" w:tblpY="122"/>
         <w:tblW w:w="8275" w:type="dxa"/>
         <w:tblLayout w:type="fixed"/>
@@ -4903,7 +5020,7 @@
                 <w:sz w:val="32"/>
                 <w:szCs w:val="32"/>
               </w:rPr>
-              <w:t>FLOAT</w:t>
+              <w:t>VARCHAR</w:t>
             </w:r>
           </w:p>
         </w:tc>
@@ -4923,16 +5040,15 @@
                 <w:rFonts w:ascii="TH Sarabun New" w:eastAsia="Calibri" w:hAnsi="TH Sarabun New" w:cs="TH Sarabun New"/>
                 <w:sz w:val="32"/>
                 <w:szCs w:val="32"/>
-                <w:cs/>
-              </w:rPr>
-            </w:pPr>
-            <w:r>
-              <w:rPr>
-                <w:rFonts w:ascii="TH Sarabun New" w:eastAsia="Calibri" w:hAnsi="TH Sarabun New" w:cs="TH Sarabun New"/>
-                <w:sz w:val="32"/>
-                <w:szCs w:val="32"/>
-              </w:rPr>
-              <w:t>10</w:t>
+              </w:rPr>
+            </w:pPr>
+            <w:r>
+              <w:rPr>
+                <w:rFonts w:ascii="TH Sarabun New" w:eastAsia="Calibri" w:hAnsi="TH Sarabun New" w:cs="TH Sarabun New"/>
+                <w:sz w:val="32"/>
+                <w:szCs w:val="32"/>
+              </w:rPr>
+              <w:t>20</w:t>
             </w:r>
           </w:p>
         </w:tc>
@@ -5181,7 +5297,7 @@
                 <w:sz w:val="32"/>
                 <w:szCs w:val="32"/>
               </w:rPr>
-              <w:t>-</w:t>
+              <w:t>NULL</w:t>
             </w:r>
           </w:p>
         </w:tc>
@@ -5198,20 +5314,29 @@
           <w:p>
             <w:pPr>
               <w:rPr>
-                <w:rFonts w:ascii="TH Sarabun New" w:eastAsia="Calibri" w:hAnsi="TH Sarabun New" w:cs="TH Sarabun New"/>
-                <w:sz w:val="32"/>
-                <w:szCs w:val="32"/>
-                <w:cs/>
-              </w:rPr>
-            </w:pPr>
-            <w:r>
-              <w:rPr>
-                <w:rFonts w:ascii="TH Sarabun New" w:eastAsia="Calibri" w:hAnsi="TH Sarabun New" w:cs="TH Sarabun New" w:hint="cs"/>
-                <w:sz w:val="32"/>
-                <w:szCs w:val="32"/>
-                <w:cs/>
-              </w:rPr>
-              <w:t>น้ำหนักสูงสุดที่ได้รับ</w:t>
+                <w:rFonts w:ascii="TH Sarabun New" w:eastAsia="Calibri" w:hAnsi="TH Sarabun New" w:cs="TH Sarabun New" w:hint="cs"/>
+                <w:sz w:val="32"/>
+                <w:szCs w:val="32"/>
+                <w:cs/>
+              </w:rPr>
+            </w:pPr>
+            <w:r>
+              <w:rPr>
+                <w:rFonts w:ascii="TH Sarabun New" w:eastAsia="Calibri" w:hAnsi="TH Sarabun New" w:cs="TH Sarabun New" w:hint="cs"/>
+                <w:sz w:val="32"/>
+                <w:szCs w:val="32"/>
+                <w:cs/>
+              </w:rPr>
+              <w:t>น้ำหนักสูงสุดที่</w:t>
+            </w:r>
+            <w:r>
+              <w:rPr>
+                <w:rFonts w:ascii="TH Sarabun New" w:eastAsia="Calibri" w:hAnsi="TH Sarabun New" w:cs="TH Sarabun New" w:hint="cs"/>
+                <w:sz w:val="32"/>
+                <w:szCs w:val="32"/>
+                <w:cs/>
+              </w:rPr>
+              <w:t>รับได้</w:t>
             </w:r>
           </w:p>
         </w:tc>
@@ -5228,20 +5353,20 @@
           <w:p>
             <w:pPr>
               <w:rPr>
-                <w:rFonts w:ascii="TH Sarabun New" w:eastAsia="Calibri" w:hAnsi="TH Sarabun New" w:cs="TH Sarabun New"/>
-                <w:sz w:val="32"/>
-                <w:szCs w:val="32"/>
-                <w:cs/>
-              </w:rPr>
-            </w:pPr>
-            <w:r>
-              <w:rPr>
-                <w:rFonts w:ascii="TH Sarabun New" w:eastAsia="Calibri" w:hAnsi="TH Sarabun New" w:cs="TH Sarabun New" w:hint="cs"/>
-                <w:sz w:val="32"/>
-                <w:szCs w:val="32"/>
-                <w:cs/>
-              </w:rPr>
-              <w:t>32.5 ตัน</w:t>
+                <w:rFonts w:ascii="TH Sarabun New" w:eastAsia="Calibri" w:hAnsi="TH Sarabun New" w:cs="TH Sarabun New" w:hint="cs"/>
+                <w:sz w:val="32"/>
+                <w:szCs w:val="32"/>
+                <w:cs/>
+              </w:rPr>
+            </w:pPr>
+            <w:r>
+              <w:rPr>
+                <w:rFonts w:ascii="TH Sarabun New" w:eastAsia="Calibri" w:hAnsi="TH Sarabun New" w:cs="TH Sarabun New" w:hint="cs"/>
+                <w:sz w:val="32"/>
+                <w:szCs w:val="32"/>
+                <w:cs/>
+              </w:rPr>
+              <w:t>32.5</w:t>
             </w:r>
           </w:p>
         </w:tc>
@@ -5276,6 +5401,7 @@
                 <w:sz w:val="32"/>
                 <w:szCs w:val="32"/>
               </w:rPr>
+              <w:lastRenderedPageBreak/>
               <w:t>4</w:t>
             </w:r>
           </w:p>
@@ -5401,7 +5527,7 @@
                 <w:sz w:val="32"/>
                 <w:szCs w:val="32"/>
               </w:rPr>
-              <w:t>-</w:t>
+              <w:t>NULL</w:t>
             </w:r>
           </w:p>
         </w:tc>
@@ -5460,7 +5586,7 @@
                 <w:szCs w:val="32"/>
                 <w:cs/>
               </w:rPr>
-              <w:t>3.8 ตัน</w:t>
+              <w:t>3.8</w:t>
             </w:r>
           </w:p>
         </w:tc>
@@ -5621,7 +5747,7 @@
                 <w:sz w:val="32"/>
                 <w:szCs w:val="32"/>
               </w:rPr>
-              <w:t>-</w:t>
+              <w:t>NULL</w:t>
             </w:r>
           </w:p>
         </w:tc>
@@ -5668,20 +5794,20 @@
           <w:p>
             <w:pPr>
               <w:rPr>
-                <w:rFonts w:ascii="TH Sarabun New" w:eastAsia="Calibri" w:hAnsi="TH Sarabun New" w:cs="TH Sarabun New"/>
-                <w:sz w:val="32"/>
-                <w:szCs w:val="32"/>
-                <w:cs/>
-              </w:rPr>
-            </w:pPr>
-            <w:r>
-              <w:rPr>
-                <w:rFonts w:ascii="TH Sarabun New" w:eastAsia="Calibri" w:hAnsi="TH Sarabun New" w:cs="TH Sarabun New" w:hint="cs"/>
-                <w:sz w:val="32"/>
-                <w:szCs w:val="32"/>
-                <w:cs/>
-              </w:rPr>
-              <w:t>28.6 ตัน</w:t>
+                <w:rFonts w:ascii="TH Sarabun New" w:eastAsia="Calibri" w:hAnsi="TH Sarabun New" w:cs="TH Sarabun New" w:hint="cs"/>
+                <w:sz w:val="32"/>
+                <w:szCs w:val="32"/>
+                <w:cs/>
+              </w:rPr>
+            </w:pPr>
+            <w:r>
+              <w:rPr>
+                <w:rFonts w:ascii="TH Sarabun New" w:eastAsia="Calibri" w:hAnsi="TH Sarabun New" w:cs="TH Sarabun New" w:hint="cs"/>
+                <w:sz w:val="32"/>
+                <w:szCs w:val="32"/>
+                <w:cs/>
+              </w:rPr>
+              <w:t>28.6</w:t>
             </w:r>
           </w:p>
         </w:tc>
@@ -5783,7 +5909,7 @@
     </w:p>
     <w:tbl>
       <w:tblPr>
-        <w:tblStyle w:val="TableGrid"/>
+        <w:tblStyle w:val="a3"/>
         <w:tblpPr w:leftFromText="180" w:rightFromText="180" w:vertAnchor="text" w:horzAnchor="margin" w:tblpXSpec="center" w:tblpY="122"/>
         <w:tblW w:w="8275" w:type="dxa"/>
         <w:tblLayout w:type="fixed"/>
@@ -6458,7 +6584,7 @@
                 <w:sz w:val="32"/>
                 <w:szCs w:val="32"/>
               </w:rPr>
-              <w:t>-</w:t>
+              <w:t>NULL</w:t>
             </w:r>
           </w:p>
         </w:tc>
@@ -6505,20 +6631,20 @@
           <w:p>
             <w:pPr>
               <w:rPr>
-                <w:rFonts w:ascii="TH Sarabun New" w:eastAsia="Calibri" w:hAnsi="TH Sarabun New" w:cs="TH Sarabun New"/>
-                <w:sz w:val="32"/>
-                <w:szCs w:val="32"/>
-                <w:cs/>
-              </w:rPr>
-            </w:pPr>
-            <w:r>
-              <w:rPr>
-                <w:rFonts w:ascii="TH Sarabun New" w:eastAsia="Calibri" w:hAnsi="TH Sarabun New" w:cs="TH Sarabun New" w:hint="cs"/>
-                <w:sz w:val="32"/>
-                <w:szCs w:val="32"/>
-                <w:cs/>
-              </w:rPr>
-              <w:t>76.3 คิวบิกเมตร</w:t>
+                <w:rFonts w:ascii="TH Sarabun New" w:eastAsia="Calibri" w:hAnsi="TH Sarabun New" w:cs="TH Sarabun New" w:hint="cs"/>
+                <w:sz w:val="32"/>
+                <w:szCs w:val="32"/>
+                <w:cs/>
+              </w:rPr>
+            </w:pPr>
+            <w:r>
+              <w:rPr>
+                <w:rFonts w:ascii="TH Sarabun New" w:eastAsia="Calibri" w:hAnsi="TH Sarabun New" w:cs="TH Sarabun New" w:hint="cs"/>
+                <w:sz w:val="32"/>
+                <w:szCs w:val="32"/>
+                <w:cs/>
+              </w:rPr>
+              <w:t>76.3</w:t>
             </w:r>
           </w:p>
         </w:tc>
@@ -6670,7 +6796,7 @@
                 <w:sz w:val="32"/>
                 <w:szCs w:val="32"/>
               </w:rPr>
-              <w:t>-</w:t>
+              <w:t>NULL</w:t>
             </w:r>
           </w:p>
         </w:tc>
@@ -6879,7 +7005,7 @@
                 <w:sz w:val="32"/>
                 <w:szCs w:val="32"/>
               </w:rPr>
-              <w:t>-</w:t>
+              <w:t>1</w:t>
             </w:r>
           </w:p>
         </w:tc>
@@ -6899,7 +7025,6 @@
                 <w:rFonts w:ascii="TH Sarabun New" w:eastAsia="Calibri" w:hAnsi="TH Sarabun New" w:cs="TH Sarabun New"/>
                 <w:sz w:val="32"/>
                 <w:szCs w:val="32"/>
-                <w:cs/>
               </w:rPr>
             </w:pPr>
             <w:r>
@@ -6910,6 +7035,59 @@
                 <w:cs/>
               </w:rPr>
               <w:t>สถานะตู้คอนเทนเนอร์</w:t>
+            </w:r>
+          </w:p>
+          <w:p>
+            <w:pPr>
+              <w:rPr>
+                <w:rFonts w:ascii="TH Sarabun New" w:eastAsia="Calibri" w:hAnsi="TH Sarabun New" w:cs="TH Sarabun New"/>
+                <w:sz w:val="32"/>
+                <w:szCs w:val="32"/>
+              </w:rPr>
+            </w:pPr>
+            <w:r>
+              <w:rPr>
+                <w:rFonts w:ascii="TH Sarabun New" w:eastAsia="Calibri" w:hAnsi="TH Sarabun New" w:cs="TH Sarabun New"/>
+                <w:sz w:val="32"/>
+                <w:szCs w:val="32"/>
+              </w:rPr>
+              <w:t xml:space="preserve">1. </w:t>
+            </w:r>
+            <w:r>
+              <w:rPr>
+                <w:rFonts w:ascii="TH Sarabun New" w:eastAsia="Calibri" w:hAnsi="TH Sarabun New" w:cs="TH Sarabun New" w:hint="cs"/>
+                <w:sz w:val="32"/>
+                <w:szCs w:val="32"/>
+                <w:cs/>
+              </w:rPr>
+              <w:t>ใช้งาน</w:t>
+            </w:r>
+          </w:p>
+          <w:p>
+            <w:pPr>
+              <w:rPr>
+                <w:rFonts w:ascii="TH Sarabun New" w:eastAsia="Calibri" w:hAnsi="TH Sarabun New" w:cs="TH Sarabun New" w:hint="cs"/>
+                <w:sz w:val="32"/>
+                <w:szCs w:val="32"/>
+                <w:cs/>
+              </w:rPr>
+            </w:pPr>
+            <w:r>
+              <w:rPr>
+                <w:rFonts w:ascii="TH Sarabun New" w:eastAsia="Calibri" w:hAnsi="TH Sarabun New" w:cs="TH Sarabun New"/>
+                <w:sz w:val="32"/>
+                <w:szCs w:val="32"/>
+              </w:rPr>
+              <w:t xml:space="preserve">2. </w:t>
+            </w:r>
+            <w:r>
+              <w:rPr>
+                <w:rFonts w:ascii="TH Sarabun New" w:eastAsia="Calibri" w:hAnsi="TH Sarabun New" w:cs="TH Sarabun New" w:hint="cs"/>
+                <w:sz w:val="32"/>
+                <w:szCs w:val="32"/>
+                <w:cs/>
+              </w:rPr>
+              <w:t>เลิกใช้แล้ว</w:t>
             </w:r>
           </w:p>
         </w:tc>
@@ -7569,27 +7747,25 @@
                 <w:szCs w:val="32"/>
                 <w:cs/>
               </w:rPr>
-              <w:t>เอ</w:t>
-            </w:r>
-            <w:proofErr w:type="spellStart"/>
-            <w:r>
-              <w:rPr>
-                <w:rFonts w:ascii="TH Sarabun New" w:eastAsia="Calibri" w:hAnsi="TH Sarabun New" w:cs="TH Sarabun New" w:hint="cs"/>
-                <w:sz w:val="32"/>
-                <w:szCs w:val="32"/>
-                <w:cs/>
-              </w:rPr>
-              <w:t>เย</w:t>
-            </w:r>
-            <w:proofErr w:type="spellEnd"/>
-            <w:r>
-              <w:rPr>
-                <w:rFonts w:ascii="TH Sarabun New" w:eastAsia="Calibri" w:hAnsi="TH Sarabun New" w:cs="TH Sarabun New" w:hint="cs"/>
-                <w:sz w:val="32"/>
-                <w:szCs w:val="32"/>
-                <w:cs/>
-              </w:rPr>
-              <w:t>่นของตู้</w:t>
+              <w:t>เอเย่น</w:t>
+            </w:r>
+            <w:r>
+              <w:rPr>
+                <w:rFonts w:ascii="TH Sarabun New" w:eastAsia="Calibri" w:hAnsi="TH Sarabun New" w:cs="TH Sarabun New" w:hint="cs"/>
+                <w:sz w:val="32"/>
+                <w:szCs w:val="32"/>
+                <w:cs/>
+              </w:rPr>
+              <w:t>ต์</w:t>
+            </w:r>
+            <w:r>
+              <w:rPr>
+                <w:rFonts w:ascii="TH Sarabun New" w:eastAsia="Calibri" w:hAnsi="TH Sarabun New" w:cs="TH Sarabun New" w:hint="cs"/>
+                <w:sz w:val="32"/>
+                <w:szCs w:val="32"/>
+                <w:cs/>
+              </w:rPr>
+              <w:t>ของตู้</w:t>
             </w:r>
           </w:p>
         </w:tc>
@@ -7985,7 +8161,7 @@
     </w:p>
     <w:tbl>
       <w:tblPr>
-        <w:tblStyle w:val="TableGrid"/>
+        <w:tblStyle w:val="a3"/>
         <w:tblpPr w:leftFromText="180" w:rightFromText="180" w:vertAnchor="text" w:horzAnchor="margin" w:tblpXSpec="center" w:tblpY="122"/>
         <w:tblW w:w="8275" w:type="dxa"/>
         <w:tblLayout w:type="fixed"/>
@@ -8749,7 +8925,7 @@
                 <w:szCs w:val="32"/>
                 <w:cs/>
               </w:rPr>
-              <w:t>ประเภทตู้</w:t>
+              <w:t>สถานะตู้</w:t>
             </w:r>
           </w:p>
         </w:tc>
@@ -9212,17 +9388,87 @@
                 <w:rFonts w:ascii="TH Sarabun New" w:eastAsia="Calibri" w:hAnsi="TH Sarabun New" w:cs="TH Sarabun New"/>
                 <w:sz w:val="32"/>
                 <w:szCs w:val="32"/>
-                <w:cs/>
-              </w:rPr>
-            </w:pPr>
-            <w:r>
-              <w:rPr>
-                <w:rFonts w:ascii="TH Sarabun New" w:eastAsia="Calibri" w:hAnsi="TH Sarabun New" w:cs="TH Sarabun New" w:hint="cs"/>
-                <w:sz w:val="32"/>
-                <w:szCs w:val="32"/>
-                <w:cs/>
-              </w:rPr>
-              <w:t>สถานะประเภทตู้</w:t>
+              </w:rPr>
+            </w:pPr>
+            <w:r>
+              <w:rPr>
+                <w:rFonts w:ascii="TH Sarabun New" w:eastAsia="Calibri" w:hAnsi="TH Sarabun New" w:cs="TH Sarabun New" w:hint="cs"/>
+                <w:sz w:val="32"/>
+                <w:szCs w:val="32"/>
+                <w:cs/>
+              </w:rPr>
+              <w:t>สถานะ</w:t>
+            </w:r>
+            <w:r>
+              <w:rPr>
+                <w:rFonts w:ascii="TH Sarabun New" w:eastAsia="Calibri" w:hAnsi="TH Sarabun New" w:cs="TH Sarabun New" w:hint="cs"/>
+                <w:sz w:val="32"/>
+                <w:szCs w:val="32"/>
+                <w:cs/>
+              </w:rPr>
+              <w:t>ของสถานะ</w:t>
+            </w:r>
+            <w:r>
+              <w:rPr>
+                <w:rFonts w:ascii="TH Sarabun New" w:eastAsia="Calibri" w:hAnsi="TH Sarabun New" w:cs="TH Sarabun New" w:hint="cs"/>
+                <w:sz w:val="32"/>
+                <w:szCs w:val="32"/>
+                <w:cs/>
+              </w:rPr>
+              <w:t>ตู้</w:t>
+            </w:r>
+          </w:p>
+          <w:p>
+            <w:pPr>
+              <w:rPr>
+                <w:rFonts w:ascii="TH Sarabun New" w:eastAsia="Calibri" w:hAnsi="TH Sarabun New" w:cs="TH Sarabun New"/>
+                <w:sz w:val="32"/>
+                <w:szCs w:val="32"/>
+              </w:rPr>
+            </w:pPr>
+            <w:r>
+              <w:rPr>
+                <w:rFonts w:ascii="TH Sarabun New" w:eastAsia="Calibri" w:hAnsi="TH Sarabun New" w:cs="TH Sarabun New"/>
+                <w:sz w:val="32"/>
+                <w:szCs w:val="32"/>
+              </w:rPr>
+              <w:t xml:space="preserve">1. </w:t>
+            </w:r>
+            <w:r>
+              <w:rPr>
+                <w:rFonts w:ascii="TH Sarabun New" w:eastAsia="Calibri" w:hAnsi="TH Sarabun New" w:cs="TH Sarabun New" w:hint="cs"/>
+                <w:sz w:val="32"/>
+                <w:szCs w:val="32"/>
+                <w:cs/>
+              </w:rPr>
+              <w:t>ใช้งาน</w:t>
+            </w:r>
+          </w:p>
+          <w:p>
+            <w:pPr>
+              <w:rPr>
+                <w:rFonts w:ascii="TH Sarabun New" w:eastAsia="Calibri" w:hAnsi="TH Sarabun New" w:cs="TH Sarabun New" w:hint="cs"/>
+                <w:sz w:val="32"/>
+                <w:szCs w:val="32"/>
+                <w:cs/>
+              </w:rPr>
+            </w:pPr>
+            <w:r>
+              <w:rPr>
+                <w:rFonts w:ascii="TH Sarabun New" w:eastAsia="Calibri" w:hAnsi="TH Sarabun New" w:cs="TH Sarabun New"/>
+                <w:sz w:val="32"/>
+                <w:szCs w:val="32"/>
+              </w:rPr>
+              <w:t xml:space="preserve">2. </w:t>
+            </w:r>
+            <w:r>
+              <w:rPr>
+                <w:rFonts w:ascii="TH Sarabun New" w:eastAsia="Calibri" w:hAnsi="TH Sarabun New" w:cs="TH Sarabun New" w:hint="cs"/>
+                <w:sz w:val="32"/>
+                <w:szCs w:val="32"/>
+                <w:cs/>
+              </w:rPr>
+              <w:t>เลิกใช้แล้ว</w:t>
             </w:r>
           </w:p>
         </w:tc>
@@ -9309,21 +9555,13 @@
           <w:sz w:val="32"/>
           <w:szCs w:val="32"/>
         </w:rPr>
-        <w:t>CDMS_</w:t>
-      </w:r>
-      <w:r>
-        <w:rPr>
-          <w:rFonts w:ascii="TH Sarabun New" w:hAnsi="TH Sarabun New" w:cs="TH Sarabun New"/>
-          <w:sz w:val="32"/>
-          <w:szCs w:val="32"/>
-        </w:rPr>
-        <w:t>Agent</w:t>
+        <w:t>cdms_agent</w:t>
       </w:r>
       <w:proofErr w:type="spellEnd"/>
     </w:p>
     <w:tbl>
       <w:tblPr>
-        <w:tblStyle w:val="TableGrid"/>
+        <w:tblStyle w:val="a3"/>
         <w:tblpPr w:leftFromText="180" w:rightFromText="180" w:vertAnchor="text" w:horzAnchor="margin" w:tblpXSpec="center" w:tblpY="122"/>
         <w:tblW w:w="8275" w:type="dxa"/>
         <w:tblLayout w:type="fixed"/>
@@ -9392,10 +9630,14 @@
           </w:tcPr>
           <w:p>
             <w:pPr>
-              <w:rPr>
-                <w:rFonts w:ascii="TH Sarabun New" w:eastAsia="Calibri" w:hAnsi="TH Sarabun New" w:cs="TH Sarabun New"/>
-                <w:sz w:val="32"/>
-                <w:szCs w:val="32"/>
+              <w:tabs>
+                <w:tab w:val="left" w:pos="2097"/>
+              </w:tabs>
+              <w:rPr>
+                <w:rFonts w:ascii="TH Sarabun New" w:eastAsia="Calibri" w:hAnsi="TH Sarabun New" w:cs="TH Sarabun New" w:hint="cs"/>
+                <w:sz w:val="32"/>
+                <w:szCs w:val="32"/>
+                <w:cs/>
               </w:rPr>
             </w:pPr>
             <w:proofErr w:type="spellStart"/>
@@ -9405,7 +9647,7 @@
                 <w:sz w:val="32"/>
                 <w:szCs w:val="32"/>
               </w:rPr>
-              <w:t>CDMS_Container</w:t>
+              <w:t>cdms_agent</w:t>
             </w:r>
             <w:proofErr w:type="spellEnd"/>
           </w:p>
@@ -9466,7 +9708,7 @@
           <w:p>
             <w:pPr>
               <w:rPr>
-                <w:rFonts w:ascii="TH Sarabun New" w:eastAsia="Calibri" w:hAnsi="TH Sarabun New" w:cs="TH Sarabun New"/>
+                <w:rFonts w:ascii="TH Sarabun New" w:eastAsia="Calibri" w:hAnsi="TH Sarabun New" w:cs="TH Sarabun New" w:hint="cs"/>
                 <w:sz w:val="32"/>
                 <w:szCs w:val="32"/>
                 <w:cs/>
@@ -9497,27 +9739,16 @@
                 <w:szCs w:val="32"/>
                 <w:cs/>
               </w:rPr>
-              <w:t>ตู้คอนเทน</w:t>
-            </w:r>
-            <w:proofErr w:type="spellStart"/>
-            <w:r>
-              <w:rPr>
-                <w:rFonts w:ascii="TH Sarabun New" w:eastAsia="Calibri" w:hAnsi="TH Sarabun New" w:cs="TH Sarabun New" w:hint="cs"/>
-                <w:sz w:val="32"/>
-                <w:szCs w:val="32"/>
-                <w:cs/>
-              </w:rPr>
-              <w:t>เต</w:t>
-            </w:r>
-            <w:proofErr w:type="spellEnd"/>
-            <w:r>
-              <w:rPr>
-                <w:rFonts w:ascii="TH Sarabun New" w:eastAsia="Calibri" w:hAnsi="TH Sarabun New" w:cs="TH Sarabun New" w:hint="cs"/>
-                <w:sz w:val="32"/>
-                <w:szCs w:val="32"/>
-                <w:cs/>
-              </w:rPr>
-              <w:t>อร์</w:t>
+              <w:t>ตู้คอนเทนเ</w:t>
+            </w:r>
+            <w:r>
+              <w:rPr>
+                <w:rFonts w:ascii="TH Sarabun New" w:eastAsia="Calibri" w:hAnsi="TH Sarabun New" w:cs="TH Sarabun New" w:hint="cs"/>
+                <w:sz w:val="32"/>
+                <w:szCs w:val="32"/>
+                <w:cs/>
+              </w:rPr>
+              <w:t>นอร์</w:t>
             </w:r>
           </w:p>
         </w:tc>
@@ -9901,6 +10132,7 @@
                 <w:sz w:val="32"/>
                 <w:szCs w:val="32"/>
               </w:rPr>
+              <w:lastRenderedPageBreak/>
               <w:t>1</w:t>
             </w:r>
           </w:p>
@@ -10201,15 +10433,15 @@
                 <w:sz w:val="32"/>
                 <w:szCs w:val="32"/>
               </w:rPr>
-              <w:t>_n</w:t>
-            </w:r>
-            <w:r>
-              <w:rPr>
-                <w:rFonts w:ascii="TH Sarabun New" w:eastAsia="Calibri" w:hAnsi="TH Sarabun New" w:cs="TH Sarabun New"/>
-                <w:sz w:val="32"/>
-                <w:szCs w:val="32"/>
-              </w:rPr>
-              <w:t>ame</w:t>
+              <w:t>_</w:t>
+            </w:r>
+            <w:r>
+              <w:rPr>
+                <w:rFonts w:ascii="TH Sarabun New" w:eastAsia="Calibri" w:hAnsi="TH Sarabun New" w:cs="TH Sarabun New"/>
+                <w:sz w:val="32"/>
+                <w:szCs w:val="32"/>
+              </w:rPr>
+              <w:t>company_name</w:t>
             </w:r>
             <w:proofErr w:type="spellEnd"/>
           </w:p>
@@ -10255,7 +10487,7 @@
           <w:p>
             <w:pPr>
               <w:rPr>
-                <w:rFonts w:ascii="TH Sarabun New" w:eastAsia="Calibri" w:hAnsi="TH Sarabun New" w:cs="TH Sarabun New"/>
+                <w:rFonts w:ascii="TH Sarabun New" w:eastAsia="Calibri" w:hAnsi="TH Sarabun New" w:cs="TH Sarabun New" w:hint="cs"/>
                 <w:sz w:val="32"/>
                 <w:szCs w:val="32"/>
                 <w:cs/>
@@ -10327,7 +10559,25 @@
                 <w:szCs w:val="32"/>
                 <w:cs/>
               </w:rPr>
-              <w:t>ชื่อเอเย่น</w:t>
+              <w:t>ชื่อ</w:t>
+            </w:r>
+            <w:r>
+              <w:rPr>
+                <w:rFonts w:ascii="TH Sarabun New" w:eastAsia="Calibri" w:hAnsi="TH Sarabun New" w:cs="TH Sarabun New" w:hint="cs"/>
+                <w:sz w:val="32"/>
+                <w:szCs w:val="32"/>
+                <w:cs/>
+              </w:rPr>
+              <w:t>บริษัท</w:t>
+            </w:r>
+            <w:r>
+              <w:rPr>
+                <w:rFonts w:ascii="TH Sarabun New" w:eastAsia="Calibri" w:hAnsi="TH Sarabun New" w:cs="TH Sarabun New" w:hint="cs"/>
+                <w:sz w:val="32"/>
+                <w:szCs w:val="32"/>
+                <w:cs/>
+              </w:rPr>
+              <w:t>เอเย่น</w:t>
             </w:r>
             <w:r>
               <w:rPr>
@@ -10353,7 +10603,7 @@
           <w:p>
             <w:pPr>
               <w:rPr>
-                <w:rFonts w:ascii="TH Sarabun New" w:eastAsia="Calibri" w:hAnsi="TH Sarabun New" w:cs="TH Sarabun New"/>
+                <w:rFonts w:ascii="TH Sarabun New" w:eastAsia="Calibri" w:hAnsi="TH Sarabun New" w:cs="TH Sarabun New" w:hint="cs"/>
                 <w:sz w:val="32"/>
                 <w:szCs w:val="32"/>
               </w:rPr>
@@ -10366,7 +10616,477 @@
                 <w:szCs w:val="32"/>
                 <w:cs/>
               </w:rPr>
-              <w:t>อัศวิน</w:t>
+              <w:t>สยาม</w:t>
+            </w:r>
+            <w:proofErr w:type="spellStart"/>
+            <w:r>
+              <w:rPr>
+                <w:rFonts w:ascii="TH Sarabun New" w:hAnsi="TH Sarabun New" w:cs="TH Sarabun New" w:hint="cs"/>
+                <w:color w:val="000000"/>
+                <w:sz w:val="32"/>
+                <w:szCs w:val="32"/>
+                <w:cs/>
+              </w:rPr>
+              <w:t>โล</w:t>
+            </w:r>
+            <w:proofErr w:type="spellEnd"/>
+            <w:r>
+              <w:rPr>
+                <w:rFonts w:ascii="TH Sarabun New" w:hAnsi="TH Sarabun New" w:cs="TH Sarabun New" w:hint="cs"/>
+                <w:color w:val="000000"/>
+                <w:sz w:val="32"/>
+                <w:szCs w:val="32"/>
+                <w:cs/>
+              </w:rPr>
+              <w:t>จิสต์</w:t>
+            </w:r>
+          </w:p>
+        </w:tc>
+      </w:tr>
+      <w:tr>
+        <w:trPr>
+          <w:trHeight w:val="716"/>
+        </w:trPr>
+        <w:tc>
+          <w:tcPr>
+            <w:tcW w:w="895" w:type="dxa"/>
+            <w:tcBorders>
+              <w:top w:val="single" w:sz="4" w:space="0" w:color="auto"/>
+              <w:left w:val="single" w:sz="4" w:space="0" w:color="auto"/>
+              <w:bottom w:val="single" w:sz="4" w:space="0" w:color="auto"/>
+              <w:right w:val="single" w:sz="4" w:space="0" w:color="auto"/>
+            </w:tcBorders>
+          </w:tcPr>
+          <w:p>
+            <w:pPr>
+              <w:jc w:val="center"/>
+              <w:rPr>
+                <w:rFonts w:ascii="TH Sarabun New" w:eastAsia="Calibri" w:hAnsi="TH Sarabun New" w:cs="TH Sarabun New"/>
+                <w:sz w:val="32"/>
+                <w:szCs w:val="32"/>
+              </w:rPr>
+            </w:pPr>
+            <w:r>
+              <w:rPr>
+                <w:rFonts w:ascii="TH Sarabun New" w:eastAsia="Calibri" w:hAnsi="TH Sarabun New" w:cs="TH Sarabun New"/>
+                <w:sz w:val="32"/>
+                <w:szCs w:val="32"/>
+              </w:rPr>
+              <w:t>3</w:t>
+            </w:r>
+          </w:p>
+        </w:tc>
+        <w:tc>
+          <w:tcPr>
+            <w:tcW w:w="1260" w:type="dxa"/>
+            <w:tcBorders>
+              <w:top w:val="single" w:sz="4" w:space="0" w:color="auto"/>
+              <w:left w:val="single" w:sz="4" w:space="0" w:color="auto"/>
+              <w:bottom w:val="single" w:sz="4" w:space="0" w:color="auto"/>
+              <w:right w:val="single" w:sz="4" w:space="0" w:color="auto"/>
+            </w:tcBorders>
+          </w:tcPr>
+          <w:p>
+            <w:pPr>
+              <w:rPr>
+                <w:rFonts w:ascii="TH Sarabun New" w:eastAsia="Calibri" w:hAnsi="TH Sarabun New" w:cs="TH Sarabun New" w:hint="cs"/>
+                <w:sz w:val="32"/>
+                <w:szCs w:val="32"/>
+              </w:rPr>
+            </w:pPr>
+            <w:proofErr w:type="spellStart"/>
+            <w:r>
+              <w:rPr>
+                <w:rFonts w:ascii="TH Sarabun New" w:eastAsia="Calibri" w:hAnsi="TH Sarabun New" w:cs="TH Sarabun New"/>
+                <w:sz w:val="32"/>
+                <w:szCs w:val="32"/>
+              </w:rPr>
+              <w:t>agn_firstname</w:t>
+            </w:r>
+            <w:proofErr w:type="spellEnd"/>
+          </w:p>
+        </w:tc>
+        <w:tc>
+          <w:tcPr>
+            <w:tcW w:w="1021" w:type="dxa"/>
+            <w:tcBorders>
+              <w:top w:val="single" w:sz="4" w:space="0" w:color="auto"/>
+              <w:left w:val="single" w:sz="4" w:space="0" w:color="auto"/>
+              <w:bottom w:val="single" w:sz="4" w:space="0" w:color="auto"/>
+              <w:right w:val="single" w:sz="4" w:space="0" w:color="auto"/>
+            </w:tcBorders>
+          </w:tcPr>
+          <w:p>
+            <w:pPr>
+              <w:rPr>
+                <w:rFonts w:ascii="TH Sarabun New" w:eastAsia="Calibri" w:hAnsi="TH Sarabun New" w:cs="TH Sarabun New"/>
+                <w:sz w:val="32"/>
+                <w:szCs w:val="32"/>
+              </w:rPr>
+            </w:pPr>
+            <w:r>
+              <w:rPr>
+                <w:rFonts w:ascii="TH Sarabun New" w:eastAsia="Calibri" w:hAnsi="TH Sarabun New" w:cs="TH Sarabun New"/>
+                <w:sz w:val="32"/>
+                <w:szCs w:val="32"/>
+              </w:rPr>
+              <w:t>VARCHAR</w:t>
+            </w:r>
+          </w:p>
+        </w:tc>
+        <w:tc>
+          <w:tcPr>
+            <w:tcW w:w="779" w:type="dxa"/>
+            <w:tcBorders>
+              <w:top w:val="single" w:sz="4" w:space="0" w:color="auto"/>
+              <w:left w:val="single" w:sz="4" w:space="0" w:color="auto"/>
+              <w:bottom w:val="single" w:sz="4" w:space="0" w:color="auto"/>
+              <w:right w:val="single" w:sz="4" w:space="0" w:color="auto"/>
+            </w:tcBorders>
+          </w:tcPr>
+          <w:p>
+            <w:pPr>
+              <w:rPr>
+                <w:rFonts w:ascii="TH Sarabun New" w:eastAsia="Calibri" w:hAnsi="TH Sarabun New" w:cs="TH Sarabun New"/>
+                <w:sz w:val="32"/>
+                <w:szCs w:val="32"/>
+              </w:rPr>
+            </w:pPr>
+            <w:r>
+              <w:rPr>
+                <w:rFonts w:ascii="TH Sarabun New" w:eastAsia="Calibri" w:hAnsi="TH Sarabun New" w:cs="TH Sarabun New"/>
+                <w:sz w:val="32"/>
+                <w:szCs w:val="32"/>
+              </w:rPr>
+              <w:t>255</w:t>
+            </w:r>
+          </w:p>
+        </w:tc>
+        <w:tc>
+          <w:tcPr>
+            <w:tcW w:w="1260" w:type="dxa"/>
+            <w:tcBorders>
+              <w:top w:val="single" w:sz="4" w:space="0" w:color="auto"/>
+              <w:left w:val="single" w:sz="4" w:space="0" w:color="auto"/>
+              <w:bottom w:val="single" w:sz="4" w:space="0" w:color="auto"/>
+              <w:right w:val="single" w:sz="4" w:space="0" w:color="auto"/>
+            </w:tcBorders>
+          </w:tcPr>
+          <w:p>
+            <w:pPr>
+              <w:spacing w:line="256" w:lineRule="auto"/>
+              <w:jc w:val="center"/>
+              <w:rPr>
+                <w:rFonts w:ascii="TH Sarabun New" w:eastAsia="Calibri" w:hAnsi="TH Sarabun New" w:cs="TH Sarabun New"/>
+                <w:sz w:val="32"/>
+                <w:szCs w:val="32"/>
+              </w:rPr>
+            </w:pPr>
+            <w:r>
+              <w:rPr>
+                <w:rFonts w:ascii="TH Sarabun New" w:eastAsia="Calibri" w:hAnsi="TH Sarabun New" w:cs="TH Sarabun New"/>
+                <w:sz w:val="32"/>
+                <w:szCs w:val="32"/>
+              </w:rPr>
+              <w:t>-</w:t>
+            </w:r>
+          </w:p>
+        </w:tc>
+        <w:tc>
+          <w:tcPr>
+            <w:tcW w:w="1476" w:type="dxa"/>
+            <w:tcBorders>
+              <w:top w:val="single" w:sz="4" w:space="0" w:color="auto"/>
+              <w:left w:val="single" w:sz="4" w:space="0" w:color="auto"/>
+              <w:bottom w:val="single" w:sz="4" w:space="0" w:color="auto"/>
+              <w:right w:val="single" w:sz="4" w:space="0" w:color="auto"/>
+            </w:tcBorders>
+          </w:tcPr>
+          <w:p>
+            <w:pPr>
+              <w:rPr>
+                <w:rFonts w:ascii="TH Sarabun New" w:eastAsia="Calibri" w:hAnsi="TH Sarabun New" w:cs="TH Sarabun New" w:hint="cs"/>
+                <w:sz w:val="32"/>
+                <w:szCs w:val="32"/>
+                <w:cs/>
+              </w:rPr>
+            </w:pPr>
+            <w:r>
+              <w:rPr>
+                <w:rFonts w:ascii="TH Sarabun New" w:eastAsia="Calibri" w:hAnsi="TH Sarabun New" w:cs="TH Sarabun New" w:hint="cs"/>
+                <w:sz w:val="32"/>
+                <w:szCs w:val="32"/>
+                <w:cs/>
+              </w:rPr>
+              <w:t>ชื่อจริงตัวแทนเอเย่นต์</w:t>
+            </w:r>
+          </w:p>
+        </w:tc>
+        <w:tc>
+          <w:tcPr>
+            <w:tcW w:w="1584" w:type="dxa"/>
+            <w:tcBorders>
+              <w:top w:val="single" w:sz="4" w:space="0" w:color="auto"/>
+              <w:left w:val="single" w:sz="4" w:space="0" w:color="auto"/>
+              <w:bottom w:val="single" w:sz="4" w:space="0" w:color="auto"/>
+              <w:right w:val="single" w:sz="4" w:space="0" w:color="auto"/>
+            </w:tcBorders>
+          </w:tcPr>
+          <w:p>
+            <w:pPr>
+              <w:rPr>
+                <w:rFonts w:ascii="TH Sarabun New" w:hAnsi="TH Sarabun New" w:cs="TH Sarabun New" w:hint="cs"/>
+                <w:color w:val="000000"/>
+                <w:sz w:val="32"/>
+                <w:szCs w:val="32"/>
+                <w:cs/>
+              </w:rPr>
+            </w:pPr>
+            <w:proofErr w:type="spellStart"/>
+            <w:r>
+              <w:rPr>
+                <w:rFonts w:ascii="TH Sarabun New" w:hAnsi="TH Sarabun New" w:cs="TH Sarabun New" w:hint="cs"/>
+                <w:color w:val="000000"/>
+                <w:sz w:val="32"/>
+                <w:szCs w:val="32"/>
+                <w:cs/>
+              </w:rPr>
+              <w:t>สุว</w:t>
+            </w:r>
+            <w:proofErr w:type="spellEnd"/>
+            <w:r>
+              <w:rPr>
+                <w:rFonts w:ascii="TH Sarabun New" w:hAnsi="TH Sarabun New" w:cs="TH Sarabun New" w:hint="cs"/>
+                <w:color w:val="000000"/>
+                <w:sz w:val="32"/>
+                <w:szCs w:val="32"/>
+                <w:cs/>
+              </w:rPr>
+              <w:t>พง</w:t>
+            </w:r>
+            <w:proofErr w:type="spellStart"/>
+            <w:r>
+              <w:rPr>
+                <w:rFonts w:ascii="TH Sarabun New" w:hAnsi="TH Sarabun New" w:cs="TH Sarabun New" w:hint="cs"/>
+                <w:color w:val="000000"/>
+                <w:sz w:val="32"/>
+                <w:szCs w:val="32"/>
+                <w:cs/>
+              </w:rPr>
+              <w:t>ษ์</w:t>
+            </w:r>
+            <w:proofErr w:type="spellEnd"/>
+          </w:p>
+        </w:tc>
+      </w:tr>
+      <w:tr>
+        <w:trPr>
+          <w:trHeight w:val="716"/>
+        </w:trPr>
+        <w:tc>
+          <w:tcPr>
+            <w:tcW w:w="895" w:type="dxa"/>
+            <w:tcBorders>
+              <w:top w:val="single" w:sz="4" w:space="0" w:color="auto"/>
+              <w:left w:val="single" w:sz="4" w:space="0" w:color="auto"/>
+              <w:bottom w:val="single" w:sz="4" w:space="0" w:color="auto"/>
+              <w:right w:val="single" w:sz="4" w:space="0" w:color="auto"/>
+            </w:tcBorders>
+          </w:tcPr>
+          <w:p>
+            <w:pPr>
+              <w:jc w:val="center"/>
+              <w:rPr>
+                <w:rFonts w:ascii="TH Sarabun New" w:eastAsia="Calibri" w:hAnsi="TH Sarabun New" w:cs="TH Sarabun New"/>
+                <w:sz w:val="32"/>
+                <w:szCs w:val="32"/>
+              </w:rPr>
+            </w:pPr>
+            <w:r>
+              <w:rPr>
+                <w:rFonts w:ascii="TH Sarabun New" w:eastAsia="Calibri" w:hAnsi="TH Sarabun New" w:cs="TH Sarabun New"/>
+                <w:sz w:val="32"/>
+                <w:szCs w:val="32"/>
+              </w:rPr>
+              <w:t>4</w:t>
+            </w:r>
+          </w:p>
+        </w:tc>
+        <w:tc>
+          <w:tcPr>
+            <w:tcW w:w="1260" w:type="dxa"/>
+            <w:tcBorders>
+              <w:top w:val="single" w:sz="4" w:space="0" w:color="auto"/>
+              <w:left w:val="single" w:sz="4" w:space="0" w:color="auto"/>
+              <w:bottom w:val="single" w:sz="4" w:space="0" w:color="auto"/>
+              <w:right w:val="single" w:sz="4" w:space="0" w:color="auto"/>
+            </w:tcBorders>
+          </w:tcPr>
+          <w:p>
+            <w:pPr>
+              <w:rPr>
+                <w:rFonts w:ascii="TH Sarabun New" w:eastAsia="Calibri" w:hAnsi="TH Sarabun New" w:cs="TH Sarabun New"/>
+                <w:sz w:val="32"/>
+                <w:szCs w:val="32"/>
+              </w:rPr>
+            </w:pPr>
+            <w:proofErr w:type="spellStart"/>
+            <w:r>
+              <w:rPr>
+                <w:rFonts w:ascii="TH Sarabun New" w:eastAsia="Calibri" w:hAnsi="TH Sarabun New" w:cs="TH Sarabun New"/>
+                <w:sz w:val="32"/>
+                <w:szCs w:val="32"/>
+              </w:rPr>
+              <w:t>agn_lastname</w:t>
+            </w:r>
+            <w:proofErr w:type="spellEnd"/>
+          </w:p>
+        </w:tc>
+        <w:tc>
+          <w:tcPr>
+            <w:tcW w:w="1021" w:type="dxa"/>
+            <w:tcBorders>
+              <w:top w:val="single" w:sz="4" w:space="0" w:color="auto"/>
+              <w:left w:val="single" w:sz="4" w:space="0" w:color="auto"/>
+              <w:bottom w:val="single" w:sz="4" w:space="0" w:color="auto"/>
+              <w:right w:val="single" w:sz="4" w:space="0" w:color="auto"/>
+            </w:tcBorders>
+          </w:tcPr>
+          <w:p>
+            <w:pPr>
+              <w:rPr>
+                <w:rFonts w:ascii="TH Sarabun New" w:eastAsia="Calibri" w:hAnsi="TH Sarabun New" w:cs="TH Sarabun New"/>
+                <w:sz w:val="32"/>
+                <w:szCs w:val="32"/>
+              </w:rPr>
+            </w:pPr>
+            <w:r>
+              <w:rPr>
+                <w:rFonts w:ascii="TH Sarabun New" w:eastAsia="Calibri" w:hAnsi="TH Sarabun New" w:cs="TH Sarabun New"/>
+                <w:sz w:val="32"/>
+                <w:szCs w:val="32"/>
+              </w:rPr>
+              <w:t>VARCHAR</w:t>
+            </w:r>
+          </w:p>
+        </w:tc>
+        <w:tc>
+          <w:tcPr>
+            <w:tcW w:w="779" w:type="dxa"/>
+            <w:tcBorders>
+              <w:top w:val="single" w:sz="4" w:space="0" w:color="auto"/>
+              <w:left w:val="single" w:sz="4" w:space="0" w:color="auto"/>
+              <w:bottom w:val="single" w:sz="4" w:space="0" w:color="auto"/>
+              <w:right w:val="single" w:sz="4" w:space="0" w:color="auto"/>
+            </w:tcBorders>
+          </w:tcPr>
+          <w:p>
+            <w:pPr>
+              <w:rPr>
+                <w:rFonts w:ascii="TH Sarabun New" w:eastAsia="Calibri" w:hAnsi="TH Sarabun New" w:cs="TH Sarabun New"/>
+                <w:sz w:val="32"/>
+                <w:szCs w:val="32"/>
+              </w:rPr>
+            </w:pPr>
+            <w:r>
+              <w:rPr>
+                <w:rFonts w:ascii="TH Sarabun New" w:eastAsia="Calibri" w:hAnsi="TH Sarabun New" w:cs="TH Sarabun New"/>
+                <w:sz w:val="32"/>
+                <w:szCs w:val="32"/>
+              </w:rPr>
+              <w:t>255</w:t>
+            </w:r>
+          </w:p>
+        </w:tc>
+        <w:tc>
+          <w:tcPr>
+            <w:tcW w:w="1260" w:type="dxa"/>
+            <w:tcBorders>
+              <w:top w:val="single" w:sz="4" w:space="0" w:color="auto"/>
+              <w:left w:val="single" w:sz="4" w:space="0" w:color="auto"/>
+              <w:bottom w:val="single" w:sz="4" w:space="0" w:color="auto"/>
+              <w:right w:val="single" w:sz="4" w:space="0" w:color="auto"/>
+            </w:tcBorders>
+          </w:tcPr>
+          <w:p>
+            <w:pPr>
+              <w:spacing w:line="256" w:lineRule="auto"/>
+              <w:jc w:val="center"/>
+              <w:rPr>
+                <w:rFonts w:ascii="TH Sarabun New" w:eastAsia="Calibri" w:hAnsi="TH Sarabun New" w:cs="TH Sarabun New"/>
+                <w:sz w:val="32"/>
+                <w:szCs w:val="32"/>
+              </w:rPr>
+            </w:pPr>
+            <w:r>
+              <w:rPr>
+                <w:rFonts w:ascii="TH Sarabun New" w:eastAsia="Calibri" w:hAnsi="TH Sarabun New" w:cs="TH Sarabun New"/>
+                <w:sz w:val="32"/>
+                <w:szCs w:val="32"/>
+              </w:rPr>
+              <w:t>-</w:t>
+            </w:r>
+          </w:p>
+        </w:tc>
+        <w:tc>
+          <w:tcPr>
+            <w:tcW w:w="1476" w:type="dxa"/>
+            <w:tcBorders>
+              <w:top w:val="single" w:sz="4" w:space="0" w:color="auto"/>
+              <w:left w:val="single" w:sz="4" w:space="0" w:color="auto"/>
+              <w:bottom w:val="single" w:sz="4" w:space="0" w:color="auto"/>
+              <w:right w:val="single" w:sz="4" w:space="0" w:color="auto"/>
+            </w:tcBorders>
+          </w:tcPr>
+          <w:p>
+            <w:pPr>
+              <w:rPr>
+                <w:rFonts w:ascii="TH Sarabun New" w:eastAsia="Calibri" w:hAnsi="TH Sarabun New" w:cs="TH Sarabun New" w:hint="cs"/>
+                <w:sz w:val="32"/>
+                <w:szCs w:val="32"/>
+                <w:cs/>
+              </w:rPr>
+            </w:pPr>
+            <w:r>
+              <w:rPr>
+                <w:rFonts w:ascii="TH Sarabun New" w:eastAsia="Calibri" w:hAnsi="TH Sarabun New" w:cs="TH Sarabun New" w:hint="cs"/>
+                <w:sz w:val="32"/>
+                <w:szCs w:val="32"/>
+                <w:cs/>
+              </w:rPr>
+              <w:t>นามสกุลตัวแทนเอเย่นต์</w:t>
+            </w:r>
+          </w:p>
+        </w:tc>
+        <w:tc>
+          <w:tcPr>
+            <w:tcW w:w="1584" w:type="dxa"/>
+            <w:tcBorders>
+              <w:top w:val="single" w:sz="4" w:space="0" w:color="auto"/>
+              <w:left w:val="single" w:sz="4" w:space="0" w:color="auto"/>
+              <w:bottom w:val="single" w:sz="4" w:space="0" w:color="auto"/>
+              <w:right w:val="single" w:sz="4" w:space="0" w:color="auto"/>
+            </w:tcBorders>
+          </w:tcPr>
+          <w:p>
+            <w:pPr>
+              <w:rPr>
+                <w:rFonts w:ascii="TH Sarabun New" w:hAnsi="TH Sarabun New" w:cs="TH Sarabun New" w:hint="cs"/>
+                <w:color w:val="000000"/>
+                <w:sz w:val="32"/>
+                <w:szCs w:val="32"/>
+                <w:cs/>
+              </w:rPr>
+            </w:pPr>
+            <w:r>
+              <w:rPr>
+                <w:rFonts w:ascii="TH Sarabun New" w:hAnsi="TH Sarabun New" w:cs="TH Sarabun New" w:hint="cs"/>
+                <w:color w:val="000000"/>
+                <w:sz w:val="32"/>
+                <w:szCs w:val="32"/>
+                <w:cs/>
+              </w:rPr>
+              <w:t>รุ่งเรือง</w:t>
             </w:r>
           </w:p>
         </w:tc>
@@ -10399,9 +11119,8 @@
                 <w:rFonts w:ascii="TH Sarabun New" w:eastAsia="Calibri" w:hAnsi="TH Sarabun New" w:cs="TH Sarabun New"/>
                 <w:sz w:val="32"/>
                 <w:szCs w:val="32"/>
-                <w:cs/>
-              </w:rPr>
-              <w:t>3</w:t>
+              </w:rPr>
+              <w:t>5</w:t>
             </w:r>
           </w:p>
         </w:tc>
@@ -10487,16 +11206,7 @@
                 <w:sz w:val="32"/>
                 <w:szCs w:val="32"/>
               </w:rPr>
-              <w:t>1</w:t>
-            </w:r>
-            <w:r>
-              <w:rPr>
-                <w:rFonts w:ascii="TH Sarabun New" w:eastAsia="Calibri" w:hAnsi="TH Sarabun New" w:cs="TH Sarabun New" w:hint="cs"/>
-                <w:sz w:val="32"/>
-                <w:szCs w:val="32"/>
-                <w:cs/>
-              </w:rPr>
-              <w:t>0</w:t>
+              <w:t>255</w:t>
             </w:r>
           </w:p>
         </w:tc>
@@ -10630,7 +11340,7 @@
                 <w:sz w:val="32"/>
                 <w:szCs w:val="32"/>
               </w:rPr>
-              <w:t>4</w:t>
+              <w:t>6</w:t>
             </w:r>
           </w:p>
         </w:tc>
@@ -10735,18 +11445,18 @@
               <w:spacing w:line="256" w:lineRule="auto"/>
               <w:jc w:val="center"/>
               <w:rPr>
-                <w:rFonts w:ascii="TH Sarabun New" w:eastAsia="Calibri" w:hAnsi="TH Sarabun New" w:cs="TH Sarabun New"/>
-                <w:sz w:val="32"/>
-                <w:szCs w:val="32"/>
-              </w:rPr>
-            </w:pPr>
-            <w:r>
-              <w:rPr>
-                <w:rFonts w:ascii="TH Sarabun New" w:eastAsia="Calibri" w:hAnsi="TH Sarabun New" w:cs="TH Sarabun New"/>
-                <w:sz w:val="32"/>
-                <w:szCs w:val="32"/>
-              </w:rPr>
-              <w:t>-</w:t>
+                <w:rFonts w:ascii="TH Sarabun New" w:eastAsia="Calibri" w:hAnsi="TH Sarabun New" w:cs="TH Sarabun New" w:hint="cs"/>
+                <w:sz w:val="32"/>
+                <w:szCs w:val="32"/>
+              </w:rPr>
+            </w:pPr>
+            <w:r>
+              <w:rPr>
+                <w:rFonts w:ascii="TH Sarabun New" w:eastAsia="Calibri" w:hAnsi="TH Sarabun New" w:cs="TH Sarabun New"/>
+                <w:sz w:val="32"/>
+                <w:szCs w:val="32"/>
+              </w:rPr>
+              <w:t>NULL</w:t>
             </w:r>
           </w:p>
         </w:tc>
@@ -10838,19 +11548,19 @@
             <w:pPr>
               <w:jc w:val="center"/>
               <w:rPr>
-                <w:rFonts w:ascii="TH Sarabun New" w:eastAsia="Calibri" w:hAnsi="TH Sarabun New" w:cs="TH Sarabun New"/>
-                <w:sz w:val="32"/>
-                <w:szCs w:val="32"/>
-              </w:rPr>
-            </w:pPr>
-            <w:r>
-              <w:rPr>
-                <w:rFonts w:ascii="TH Sarabun New" w:eastAsia="Calibri" w:hAnsi="TH Sarabun New" w:cs="TH Sarabun New"/>
-                <w:sz w:val="32"/>
-                <w:szCs w:val="32"/>
-                <w:cs/>
-              </w:rPr>
-              <w:t>5</w:t>
+                <w:rFonts w:ascii="TH Sarabun New" w:eastAsia="Calibri" w:hAnsi="TH Sarabun New" w:cs="TH Sarabun New" w:hint="cs"/>
+                <w:sz w:val="32"/>
+                <w:szCs w:val="32"/>
+              </w:rPr>
+            </w:pPr>
+            <w:r>
+              <w:rPr>
+                <w:rFonts w:ascii="TH Sarabun New" w:eastAsia="Calibri" w:hAnsi="TH Sarabun New" w:cs="TH Sarabun New" w:hint="cs"/>
+                <w:sz w:val="32"/>
+                <w:szCs w:val="32"/>
+                <w:cs/>
+              </w:rPr>
+              <w:t>7</w:t>
             </w:r>
           </w:p>
         </w:tc>
@@ -10967,7 +11677,7 @@
                 <w:sz w:val="32"/>
                 <w:szCs w:val="32"/>
               </w:rPr>
-              <w:t>-</w:t>
+              <w:t>1</w:t>
             </w:r>
           </w:p>
         </w:tc>
@@ -10987,7 +11697,6 @@
                 <w:rFonts w:ascii="TH Sarabun New" w:eastAsia="Calibri" w:hAnsi="TH Sarabun New" w:cs="TH Sarabun New"/>
                 <w:sz w:val="32"/>
                 <w:szCs w:val="32"/>
-                <w:cs/>
               </w:rPr>
             </w:pPr>
             <w:r>
@@ -11009,6 +11718,59 @@
               <w:t>ต์</w:t>
             </w:r>
           </w:p>
+          <w:p>
+            <w:pPr>
+              <w:rPr>
+                <w:rFonts w:ascii="TH Sarabun New" w:eastAsia="Calibri" w:hAnsi="TH Sarabun New" w:cs="TH Sarabun New"/>
+                <w:sz w:val="32"/>
+                <w:szCs w:val="32"/>
+              </w:rPr>
+            </w:pPr>
+            <w:r>
+              <w:rPr>
+                <w:rFonts w:ascii="TH Sarabun New" w:eastAsia="Calibri" w:hAnsi="TH Sarabun New" w:cs="TH Sarabun New"/>
+                <w:sz w:val="32"/>
+                <w:szCs w:val="32"/>
+              </w:rPr>
+              <w:t xml:space="preserve">1. </w:t>
+            </w:r>
+            <w:r>
+              <w:rPr>
+                <w:rFonts w:ascii="TH Sarabun New" w:eastAsia="Calibri" w:hAnsi="TH Sarabun New" w:cs="TH Sarabun New" w:hint="cs"/>
+                <w:sz w:val="32"/>
+                <w:szCs w:val="32"/>
+                <w:cs/>
+              </w:rPr>
+              <w:t>ใช้งาน</w:t>
+            </w:r>
+          </w:p>
+          <w:p>
+            <w:pPr>
+              <w:rPr>
+                <w:rFonts w:ascii="TH Sarabun New" w:eastAsia="Calibri" w:hAnsi="TH Sarabun New" w:cs="TH Sarabun New" w:hint="cs"/>
+                <w:sz w:val="32"/>
+                <w:szCs w:val="32"/>
+                <w:cs/>
+              </w:rPr>
+            </w:pPr>
+            <w:r>
+              <w:rPr>
+                <w:rFonts w:ascii="TH Sarabun New" w:eastAsia="Calibri" w:hAnsi="TH Sarabun New" w:cs="TH Sarabun New"/>
+                <w:sz w:val="32"/>
+                <w:szCs w:val="32"/>
+              </w:rPr>
+              <w:t xml:space="preserve">2. </w:t>
+            </w:r>
+            <w:r>
+              <w:rPr>
+                <w:rFonts w:ascii="TH Sarabun New" w:eastAsia="Calibri" w:hAnsi="TH Sarabun New" w:cs="TH Sarabun New" w:hint="cs"/>
+                <w:sz w:val="32"/>
+                <w:szCs w:val="32"/>
+                <w:cs/>
+              </w:rPr>
+              <w:t>เลิกใช้แล้ว</w:t>
+            </w:r>
+          </w:p>
         </w:tc>
         <w:tc>
           <w:tcPr>
@@ -11023,7 +11785,7 @@
           <w:p>
             <w:pPr>
               <w:rPr>
-                <w:rFonts w:ascii="TH Sarabun New" w:eastAsia="Calibri" w:hAnsi="TH Sarabun New" w:cs="TH Sarabun New"/>
+                <w:rFonts w:ascii="TH Sarabun New" w:eastAsia="Calibri" w:hAnsi="TH Sarabun New" w:cs="TH Sarabun New" w:hint="cs"/>
                 <w:sz w:val="32"/>
                 <w:szCs w:val="32"/>
                 <w:cs/>
@@ -11079,7 +11841,7 @@
       </w:r>
       <w:r>
         <w:rPr>
-          <w:rFonts w:ascii="TH Sarabun New" w:hAnsi="TH Sarabun New" w:cs="TH Sarabun New"/>
+          <w:rFonts w:ascii="TH Sarabun New" w:hAnsi="TH Sarabun New" w:cs="TH Sarabun New" w:hint="cs"/>
           <w:sz w:val="32"/>
           <w:szCs w:val="32"/>
           <w:cs/>
@@ -11093,15 +11855,7 @@
           <w:sz w:val="32"/>
           <w:szCs w:val="32"/>
         </w:rPr>
-        <w:t>CDMS_</w:t>
-      </w:r>
-      <w:r>
-        <w:rPr>
-          <w:rFonts w:ascii="TH Sarabun New" w:hAnsi="TH Sarabun New" w:cs="TH Sarabun New"/>
-          <w:sz w:val="32"/>
-          <w:szCs w:val="32"/>
-        </w:rPr>
-        <w:t>Agent</w:t>
+        <w:t>cdms_agent</w:t>
       </w:r>
       <w:proofErr w:type="spellEnd"/>
       <w:r>
@@ -11132,7 +11886,7 @@
     </w:p>
     <w:tbl>
       <w:tblPr>
-        <w:tblStyle w:val="TableGrid"/>
+        <w:tblStyle w:val="a3"/>
         <w:tblpPr w:leftFromText="180" w:rightFromText="180" w:vertAnchor="text" w:horzAnchor="margin" w:tblpXSpec="center" w:tblpY="122"/>
         <w:tblW w:w="8275" w:type="dxa"/>
         <w:tblLayout w:type="fixed"/>
@@ -11691,7 +12445,7 @@
                 <w:szCs w:val="32"/>
                 <w:cs/>
               </w:rPr>
-              <w:t>6</w:t>
+              <w:t>8</w:t>
             </w:r>
           </w:p>
         </w:tc>
@@ -11816,7 +12570,7 @@
                 <w:sz w:val="32"/>
                 <w:szCs w:val="32"/>
               </w:rPr>
-              <w:t>-</w:t>
+              <w:t>NULL</w:t>
             </w:r>
           </w:p>
         </w:tc>
@@ -11881,7 +12635,7 @@
           <w:p>
             <w:pPr>
               <w:rPr>
-                <w:rFonts w:ascii="TH Sarabun New" w:eastAsia="Calibri" w:hAnsi="TH Sarabun New" w:cs="TH Sarabun New"/>
+                <w:rFonts w:ascii="TH Sarabun New" w:eastAsia="Calibri" w:hAnsi="TH Sarabun New" w:cs="TH Sarabun New" w:hint="cs"/>
                 <w:sz w:val="32"/>
                 <w:szCs w:val="32"/>
                 <w:cs/>
@@ -11947,7 +12701,7 @@
                 <w:szCs w:val="32"/>
                 <w:cs/>
               </w:rPr>
-              <w:t>7</w:t>
+              <w:t>9</w:t>
             </w:r>
           </w:p>
         </w:tc>
@@ -12073,7 +12827,7 @@
                 <w:sz w:val="32"/>
                 <w:szCs w:val="32"/>
               </w:rPr>
-              <w:t>-</w:t>
+              <w:t>NULL</w:t>
             </w:r>
           </w:p>
         </w:tc>
@@ -12188,6 +12942,7 @@
           <w:szCs w:val="32"/>
           <w:cs/>
         </w:rPr>
+        <w:lastRenderedPageBreak/>
         <w:t xml:space="preserve">ตารางที่ 6 </w:t>
       </w:r>
       <w:proofErr w:type="spellStart"/>
@@ -12197,13 +12952,13 @@
           <w:sz w:val="32"/>
           <w:szCs w:val="32"/>
         </w:rPr>
-        <w:t>CDMS_Driver</w:t>
+        <w:t>cdms_driver</w:t>
       </w:r>
       <w:proofErr w:type="spellEnd"/>
     </w:p>
     <w:tbl>
       <w:tblPr>
-        <w:tblStyle w:val="TableGrid"/>
+        <w:tblStyle w:val="a3"/>
         <w:tblpPr w:leftFromText="180" w:rightFromText="180" w:vertAnchor="text" w:horzAnchor="margin" w:tblpXSpec="center" w:tblpY="122"/>
         <w:tblW w:w="8275" w:type="dxa"/>
         <w:tblLayout w:type="fixed"/>
@@ -12285,15 +13040,7 @@
                 <w:sz w:val="32"/>
                 <w:szCs w:val="32"/>
               </w:rPr>
-              <w:t>CDMS_</w:t>
-            </w:r>
-            <w:r>
-              <w:rPr>
-                <w:rFonts w:ascii="TH Sarabun New" w:eastAsia="Calibri" w:hAnsi="TH Sarabun New" w:cs="TH Sarabun New"/>
-                <w:sz w:val="32"/>
-                <w:szCs w:val="32"/>
-              </w:rPr>
-              <w:t>Driver</w:t>
+              <w:t>cdms_driver</w:t>
             </w:r>
             <w:proofErr w:type="spellEnd"/>
           </w:p>
@@ -12354,7 +13101,7 @@
           <w:p>
             <w:pPr>
               <w:rPr>
-                <w:rFonts w:ascii="TH Sarabun New" w:eastAsia="Calibri" w:hAnsi="TH Sarabun New" w:cs="TH Sarabun New"/>
+                <w:rFonts w:ascii="TH Sarabun New" w:eastAsia="Calibri" w:hAnsi="TH Sarabun New" w:cs="TH Sarabun New" w:hint="cs"/>
                 <w:sz w:val="32"/>
                 <w:szCs w:val="32"/>
                 <w:cs/>
@@ -13098,7 +13845,7 @@
           <w:p>
             <w:pPr>
               <w:rPr>
-                <w:rFonts w:ascii="TH Sarabun New" w:eastAsia="Calibri" w:hAnsi="TH Sarabun New" w:cs="TH Sarabun New"/>
+                <w:rFonts w:ascii="TH Sarabun New" w:eastAsia="Calibri" w:hAnsi="TH Sarabun New" w:cs="TH Sarabun New" w:hint="cs"/>
                 <w:sz w:val="32"/>
                 <w:szCs w:val="32"/>
                 <w:cs/>
@@ -13407,7 +14154,16 @@
                 <w:szCs w:val="32"/>
                 <w:cs/>
               </w:rPr>
-              <w:t>เบอร์โทร</w:t>
+              <w:t>เบอร</w:t>
+            </w:r>
+            <w:r>
+              <w:rPr>
+                <w:rFonts w:ascii="TH Sarabun New" w:eastAsia="Calibri" w:hAnsi="TH Sarabun New" w:cs="TH Sarabun New" w:hint="cs"/>
+                <w:sz w:val="32"/>
+                <w:szCs w:val="32"/>
+                <w:cs/>
+              </w:rPr>
+              <w:t>์ติดต่อ</w:t>
             </w:r>
             <w:r>
               <w:rPr>
@@ -13737,7 +14493,23 @@
                 <w:sz w:val="32"/>
                 <w:szCs w:val="32"/>
               </w:rPr>
-              <w:t>dri_license</w:t>
+              <w:t>dri_licen</w:t>
+            </w:r>
+            <w:r>
+              <w:rPr>
+                <w:rFonts w:ascii="TH Sarabun New" w:eastAsia="Calibri" w:hAnsi="TH Sarabun New" w:cs="TH Sarabun New"/>
+                <w:sz w:val="32"/>
+                <w:szCs w:val="32"/>
+              </w:rPr>
+              <w:t>s</w:t>
+            </w:r>
+            <w:r>
+              <w:rPr>
+                <w:rFonts w:ascii="TH Sarabun New" w:eastAsia="Calibri" w:hAnsi="TH Sarabun New" w:cs="TH Sarabun New"/>
+                <w:sz w:val="32"/>
+                <w:szCs w:val="32"/>
+              </w:rPr>
+              <w:t>e</w:t>
             </w:r>
             <w:proofErr w:type="spellEnd"/>
           </w:p>
@@ -13813,9 +14585,10 @@
               <w:spacing w:line="256" w:lineRule="auto"/>
               <w:jc w:val="center"/>
               <w:rPr>
-                <w:rFonts w:ascii="TH Sarabun New" w:eastAsia="Calibri" w:hAnsi="TH Sarabun New" w:cs="TH Sarabun New"/>
-                <w:sz w:val="32"/>
-                <w:szCs w:val="32"/>
+                <w:rFonts w:ascii="TH Sarabun New" w:eastAsia="Calibri" w:hAnsi="TH Sarabun New" w:cs="TH Sarabun New" w:hint="cs"/>
+                <w:sz w:val="32"/>
+                <w:szCs w:val="32"/>
+                <w:cs/>
               </w:rPr>
             </w:pPr>
             <w:r>
@@ -13826,6 +14599,8 @@
               </w:rPr>
               <w:t>-</w:t>
             </w:r>
+            <w:bookmarkStart w:id="0" w:name="_GoBack"/>
+            <w:bookmarkEnd w:id="0"/>
           </w:p>
         </w:tc>
         <w:tc>
@@ -14033,7 +14808,7 @@
                 <w:sz w:val="32"/>
                 <w:szCs w:val="32"/>
               </w:rPr>
-              <w:t>-</w:t>
+              <w:t>NULL</w:t>
             </w:r>
           </w:p>
         </w:tc>
@@ -14050,7 +14825,7 @@
           <w:p>
             <w:pPr>
               <w:rPr>
-                <w:rFonts w:ascii="TH Sarabun New" w:eastAsia="Calibri" w:hAnsi="TH Sarabun New" w:cs="TH Sarabun New"/>
+                <w:rFonts w:ascii="TH Sarabun New" w:eastAsia="Calibri" w:hAnsi="TH Sarabun New" w:cs="TH Sarabun New" w:hint="cs"/>
                 <w:sz w:val="32"/>
                 <w:szCs w:val="32"/>
                 <w:cs/>
@@ -14148,7 +14923,7 @@
           <w:sz w:val="32"/>
           <w:szCs w:val="32"/>
         </w:rPr>
-        <w:t>CDMS_Driver</w:t>
+        <w:t>cdms_driver</w:t>
       </w:r>
       <w:proofErr w:type="spellEnd"/>
       <w:r>
@@ -14179,7 +14954,7 @@
     </w:p>
     <w:tbl>
       <w:tblPr>
-        <w:tblStyle w:val="TableGrid"/>
+        <w:tblStyle w:val="a3"/>
         <w:tblpPr w:leftFromText="180" w:rightFromText="180" w:vertAnchor="text" w:horzAnchor="margin" w:tblpXSpec="center" w:tblpY="122"/>
         <w:tblW w:w="8275" w:type="dxa"/>
         <w:tblLayout w:type="fixed"/>
@@ -14261,15 +15036,7 @@
                 <w:sz w:val="32"/>
                 <w:szCs w:val="32"/>
               </w:rPr>
-              <w:t>CDMS_</w:t>
-            </w:r>
-            <w:r>
-              <w:rPr>
-                <w:rFonts w:ascii="TH Sarabun New" w:eastAsia="Calibri" w:hAnsi="TH Sarabun New" w:cs="TH Sarabun New"/>
-                <w:sz w:val="32"/>
-                <w:szCs w:val="32"/>
-              </w:rPr>
-              <w:t>Driver</w:t>
+              <w:t>cdms_driver</w:t>
             </w:r>
             <w:proofErr w:type="spellEnd"/>
           </w:p>
@@ -14891,7 +15658,6 @@
                 <w:rFonts w:ascii="TH Sarabun New" w:eastAsia="Calibri" w:hAnsi="TH Sarabun New" w:cs="TH Sarabun New"/>
                 <w:sz w:val="32"/>
                 <w:szCs w:val="32"/>
-                <w:cs/>
               </w:rPr>
             </w:pPr>
             <w:r>
@@ -14931,6 +15697,112 @@
               <w:t>รถ</w:t>
             </w:r>
           </w:p>
+          <w:p>
+            <w:pPr>
+              <w:rPr>
+                <w:rFonts w:ascii="TH Sarabun New" w:eastAsia="Calibri" w:hAnsi="TH Sarabun New" w:cs="TH Sarabun New"/>
+                <w:sz w:val="32"/>
+                <w:szCs w:val="32"/>
+              </w:rPr>
+            </w:pPr>
+            <w:r>
+              <w:rPr>
+                <w:rFonts w:ascii="TH Sarabun New" w:eastAsia="Calibri" w:hAnsi="TH Sarabun New" w:cs="TH Sarabun New"/>
+                <w:sz w:val="32"/>
+                <w:szCs w:val="32"/>
+              </w:rPr>
+              <w:t xml:space="preserve">1. </w:t>
+            </w:r>
+            <w:r>
+              <w:rPr>
+                <w:rFonts w:ascii="TH Sarabun New" w:eastAsia="Calibri" w:hAnsi="TH Sarabun New" w:cs="TH Sarabun New" w:hint="cs"/>
+                <w:sz w:val="32"/>
+                <w:szCs w:val="32"/>
+                <w:cs/>
+              </w:rPr>
+              <w:t>พร้อมทำงาน</w:t>
+            </w:r>
+          </w:p>
+          <w:p>
+            <w:pPr>
+              <w:rPr>
+                <w:rFonts w:ascii="TH Sarabun New" w:eastAsia="Calibri" w:hAnsi="TH Sarabun New" w:cs="TH Sarabun New"/>
+                <w:sz w:val="32"/>
+                <w:szCs w:val="32"/>
+              </w:rPr>
+            </w:pPr>
+            <w:r>
+              <w:rPr>
+                <w:rFonts w:ascii="TH Sarabun New" w:eastAsia="Calibri" w:hAnsi="TH Sarabun New" w:cs="TH Sarabun New"/>
+                <w:sz w:val="32"/>
+                <w:szCs w:val="32"/>
+              </w:rPr>
+              <w:t xml:space="preserve">2. </w:t>
+            </w:r>
+            <w:r>
+              <w:rPr>
+                <w:rFonts w:ascii="TH Sarabun New" w:eastAsia="Calibri" w:hAnsi="TH Sarabun New" w:cs="TH Sarabun New" w:hint="cs"/>
+                <w:sz w:val="32"/>
+                <w:szCs w:val="32"/>
+                <w:cs/>
+              </w:rPr>
+              <w:t>กำลังปฏิบัติงาน</w:t>
+            </w:r>
+          </w:p>
+          <w:p>
+            <w:pPr>
+              <w:rPr>
+                <w:rFonts w:ascii="TH Sarabun New" w:eastAsia="Calibri" w:hAnsi="TH Sarabun New" w:cs="TH Sarabun New"/>
+                <w:sz w:val="32"/>
+                <w:szCs w:val="32"/>
+              </w:rPr>
+            </w:pPr>
+            <w:r>
+              <w:rPr>
+                <w:rFonts w:ascii="TH Sarabun New" w:eastAsia="Calibri" w:hAnsi="TH Sarabun New" w:cs="TH Sarabun New"/>
+                <w:sz w:val="32"/>
+                <w:szCs w:val="32"/>
+              </w:rPr>
+              <w:lastRenderedPageBreak/>
+              <w:t xml:space="preserve">3. </w:t>
+            </w:r>
+            <w:r>
+              <w:rPr>
+                <w:rFonts w:ascii="TH Sarabun New" w:eastAsia="Calibri" w:hAnsi="TH Sarabun New" w:cs="TH Sarabun New" w:hint="cs"/>
+                <w:sz w:val="32"/>
+                <w:szCs w:val="32"/>
+                <w:cs/>
+              </w:rPr>
+              <w:t>สำรอง</w:t>
+            </w:r>
+          </w:p>
+          <w:p>
+            <w:pPr>
+              <w:rPr>
+                <w:rFonts w:ascii="TH Sarabun New" w:eastAsia="Calibri" w:hAnsi="TH Sarabun New" w:cs="TH Sarabun New" w:hint="cs"/>
+                <w:sz w:val="32"/>
+                <w:szCs w:val="32"/>
+                <w:cs/>
+              </w:rPr>
+            </w:pPr>
+            <w:r>
+              <w:rPr>
+                <w:rFonts w:ascii="TH Sarabun New" w:eastAsia="Calibri" w:hAnsi="TH Sarabun New" w:cs="TH Sarabun New"/>
+                <w:sz w:val="32"/>
+                <w:szCs w:val="32"/>
+              </w:rPr>
+              <w:t xml:space="preserve">4. </w:t>
+            </w:r>
+            <w:r>
+              <w:rPr>
+                <w:rFonts w:ascii="TH Sarabun New" w:eastAsia="Calibri" w:hAnsi="TH Sarabun New" w:cs="TH Sarabun New" w:hint="cs"/>
+                <w:sz w:val="32"/>
+                <w:szCs w:val="32"/>
+                <w:cs/>
+              </w:rPr>
+              <w:t>ลาออก</w:t>
+            </w:r>
+          </w:p>
         </w:tc>
         <w:tc>
           <w:tcPr>
@@ -14957,6 +15829,7 @@
                 <w:sz w:val="32"/>
                 <w:szCs w:val="32"/>
               </w:rPr>
+              <w:lastRenderedPageBreak/>
               <w:t>1</w:t>
             </w:r>
           </w:p>
@@ -15162,12 +16035,27 @@
             </w:pPr>
             <w:r>
               <w:rPr>
-                <w:rFonts w:ascii="TH Sarabun New" w:hAnsi="TH Sarabun New" w:cs="TH Sarabun New"/>
-                <w:color w:val="000000"/>
-                <w:sz w:val="32"/>
-                <w:szCs w:val="32"/>
-              </w:rPr>
-              <w:t>20/07/64</w:t>
+                <w:rFonts w:ascii="TH Sarabun New" w:eastAsia="Calibri" w:hAnsi="TH Sarabun New" w:cs="TH Sarabun New"/>
+                <w:sz w:val="32"/>
+                <w:szCs w:val="32"/>
+              </w:rPr>
+              <w:t>20</w:t>
+            </w:r>
+            <w:r>
+              <w:rPr>
+                <w:rFonts w:ascii="TH Sarabun New" w:eastAsia="Calibri" w:hAnsi="TH Sarabun New" w:cs="TH Sarabun New"/>
+                <w:sz w:val="32"/>
+                <w:szCs w:val="32"/>
+              </w:rPr>
+              <w:t>16</w:t>
+            </w:r>
+            <w:r>
+              <w:rPr>
+                <w:rFonts w:ascii="TH Sarabun New" w:eastAsia="Calibri" w:hAnsi="TH Sarabun New" w:cs="TH Sarabun New"/>
+                <w:sz w:val="32"/>
+                <w:szCs w:val="32"/>
+              </w:rPr>
+              <w:t>-08-20</w:t>
             </w:r>
           </w:p>
         </w:tc>
@@ -15317,7 +16205,7 @@
                 <w:sz w:val="32"/>
                 <w:szCs w:val="32"/>
               </w:rPr>
-              <w:t>-</w:t>
+              <w:t>NULL</w:t>
             </w:r>
           </w:p>
         </w:tc>
@@ -15367,17 +16255,15 @@
                 <w:rFonts w:ascii="TH Sarabun New" w:eastAsia="Calibri" w:hAnsi="TH Sarabun New" w:cs="TH Sarabun New"/>
                 <w:sz w:val="32"/>
                 <w:szCs w:val="32"/>
-                <w:cs/>
-              </w:rPr>
-            </w:pPr>
-            <w:r>
-              <w:rPr>
-                <w:rFonts w:ascii="TH Sarabun New" w:eastAsia="Calibri" w:hAnsi="TH Sarabun New" w:cs="TH Sarabun New" w:hint="cs"/>
-                <w:sz w:val="32"/>
-                <w:szCs w:val="32"/>
-                <w:cs/>
-              </w:rPr>
-              <w:t>20/08/64</w:t>
+              </w:rPr>
+            </w:pPr>
+            <w:r>
+              <w:rPr>
+                <w:rFonts w:ascii="TH Sarabun New" w:eastAsia="Calibri" w:hAnsi="TH Sarabun New" w:cs="TH Sarabun New"/>
+                <w:sz w:val="32"/>
+                <w:szCs w:val="32"/>
+              </w:rPr>
+              <w:t>2021-08-20</w:t>
             </w:r>
           </w:p>
         </w:tc>
@@ -15632,7 +16518,7 @@
     <w:p>
       <w:pPr>
         <w:rPr>
-          <w:rFonts w:ascii="TH Sarabun New" w:hAnsi="TH Sarabun New" w:cs="TH Sarabun New" w:hint="cs"/>
+          <w:rFonts w:ascii="TH Sarabun New" w:hAnsi="TH Sarabun New" w:cs="TH Sarabun New"/>
           <w:sz w:val="32"/>
           <w:szCs w:val="32"/>
         </w:rPr>
@@ -15668,7 +16554,7 @@
     </w:p>
     <w:tbl>
       <w:tblPr>
-        <w:tblStyle w:val="TableGrid"/>
+        <w:tblStyle w:val="a3"/>
         <w:tblpPr w:leftFromText="180" w:rightFromText="180" w:vertAnchor="text" w:horzAnchor="margin" w:tblpXSpec="center" w:tblpY="122"/>
         <w:tblW w:w="8275" w:type="dxa"/>
         <w:tblLayout w:type="fixed"/>
@@ -16558,9 +17444,10 @@
               <w:spacing w:line="256" w:lineRule="auto"/>
               <w:jc w:val="center"/>
               <w:rPr>
-                <w:rFonts w:ascii="TH Sarabun New" w:eastAsia="Calibri" w:hAnsi="TH Sarabun New" w:cs="TH Sarabun New"/>
-                <w:sz w:val="32"/>
-                <w:szCs w:val="32"/>
+                <w:rFonts w:ascii="TH Sarabun New" w:eastAsia="Calibri" w:hAnsi="TH Sarabun New" w:cs="TH Sarabun New" w:hint="cs"/>
+                <w:sz w:val="32"/>
+                <w:szCs w:val="32"/>
+                <w:cs/>
               </w:rPr>
             </w:pPr>
             <w:r>
@@ -16616,38 +17503,31 @@
           <w:p>
             <w:pPr>
               <w:rPr>
-                <w:rFonts w:ascii="TH Sarabun New" w:eastAsia="Calibri" w:hAnsi="TH Sarabun New" w:cs="TH Sarabun New"/>
-                <w:sz w:val="32"/>
-                <w:szCs w:val="32"/>
-              </w:rPr>
-            </w:pPr>
-            <w:r>
-              <w:rPr>
-                <w:rFonts w:ascii="TH Sarabun New" w:eastAsia="Calibri" w:hAnsi="TH Sarabun New" w:cs="TH Sarabun New" w:hint="cs"/>
-                <w:sz w:val="32"/>
-                <w:szCs w:val="32"/>
-                <w:cs/>
-              </w:rPr>
-              <w:t>กข 134</w:t>
-            </w:r>
-          </w:p>
-          <w:p>
-            <w:pPr>
-              <w:rPr>
-                <w:rFonts w:ascii="TH Sarabun New" w:eastAsia="Calibri" w:hAnsi="TH Sarabun New" w:cs="TH Sarabun New"/>
-                <w:sz w:val="32"/>
-                <w:szCs w:val="32"/>
-                <w:cs/>
-              </w:rPr>
-            </w:pPr>
-            <w:r>
-              <w:rPr>
-                <w:rFonts w:ascii="TH Sarabun New" w:eastAsia="Calibri" w:hAnsi="TH Sarabun New" w:cs="TH Sarabun New" w:hint="cs"/>
-                <w:sz w:val="32"/>
-                <w:szCs w:val="32"/>
-                <w:cs/>
-              </w:rPr>
-              <w:t>ชลบุรี</w:t>
+                <w:rFonts w:ascii="TH Sarabun New" w:eastAsia="Calibri" w:hAnsi="TH Sarabun New" w:cs="TH Sarabun New" w:hint="cs"/>
+                <w:sz w:val="32"/>
+                <w:szCs w:val="32"/>
+                <w:cs/>
+              </w:rPr>
+            </w:pPr>
+            <w:proofErr w:type="spellStart"/>
+            <w:r>
+              <w:rPr>
+                <w:rFonts w:ascii="TH Sarabun New" w:eastAsia="Calibri" w:hAnsi="TH Sarabun New" w:cs="TH Sarabun New" w:hint="cs"/>
+                <w:sz w:val="32"/>
+                <w:szCs w:val="32"/>
+                <w:cs/>
+              </w:rPr>
+              <w:t>กข</w:t>
+            </w:r>
+            <w:proofErr w:type="spellEnd"/>
+            <w:r>
+              <w:rPr>
+                <w:rFonts w:ascii="TH Sarabun New" w:eastAsia="Calibri" w:hAnsi="TH Sarabun New" w:cs="TH Sarabun New" w:hint="cs"/>
+                <w:sz w:val="32"/>
+                <w:szCs w:val="32"/>
+                <w:cs/>
+              </w:rPr>
+              <w:t xml:space="preserve"> 134</w:t>
             </w:r>
           </w:p>
         </w:tc>
@@ -17162,7 +18042,7 @@
     </w:p>
     <w:tbl>
       <w:tblPr>
-        <w:tblStyle w:val="TableGrid"/>
+        <w:tblStyle w:val="a3"/>
         <w:tblpPr w:leftFromText="180" w:rightFromText="180" w:vertAnchor="text" w:horzAnchor="margin" w:tblpXSpec="center" w:tblpY="122"/>
         <w:tblW w:w="8275" w:type="dxa"/>
         <w:tblLayout w:type="fixed"/>
@@ -17712,6 +18592,7 @@
                 <w:sz w:val="32"/>
                 <w:szCs w:val="32"/>
               </w:rPr>
+              <w:lastRenderedPageBreak/>
               <w:t>5</w:t>
             </w:r>
           </w:p>
@@ -17845,7 +18726,7 @@
           <w:p>
             <w:pPr>
               <w:rPr>
-                <w:rFonts w:ascii="TH Sarabun New" w:eastAsia="Calibri" w:hAnsi="TH Sarabun New" w:cs="TH Sarabun New" w:hint="cs"/>
+                <w:rFonts w:ascii="TH Sarabun New" w:eastAsia="Calibri" w:hAnsi="TH Sarabun New" w:cs="TH Sarabun New"/>
                 <w:sz w:val="32"/>
                 <w:szCs w:val="32"/>
                 <w:cs/>
@@ -17875,7 +18756,7 @@
           <w:p>
             <w:pPr>
               <w:rPr>
-                <w:rFonts w:ascii="TH Sarabun New" w:eastAsia="Calibri" w:hAnsi="TH Sarabun New" w:cs="TH Sarabun New" w:hint="cs"/>
+                <w:rFonts w:ascii="TH Sarabun New" w:eastAsia="Calibri" w:hAnsi="TH Sarabun New" w:cs="TH Sarabun New"/>
                 <w:sz w:val="32"/>
                 <w:szCs w:val="32"/>
                 <w:cs/>
@@ -18249,7 +19130,7 @@
                 <w:sz w:val="32"/>
                 <w:szCs w:val="32"/>
               </w:rPr>
-              <w:t>-</w:t>
+              <w:t>NULL</w:t>
             </w:r>
           </w:p>
         </w:tc>
@@ -18459,7 +19340,7 @@
                 <w:sz w:val="32"/>
                 <w:szCs w:val="32"/>
               </w:rPr>
-              <w:t>-</w:t>
+              <w:t>NULL</w:t>
             </w:r>
           </w:p>
         </w:tc>
@@ -18879,7 +19760,7 @@
                 <w:sz w:val="32"/>
                 <w:szCs w:val="32"/>
               </w:rPr>
-              <w:t>-</w:t>
+              <w:t>NULL</w:t>
             </w:r>
           </w:p>
         </w:tc>
@@ -18896,7 +19777,7 @@
           <w:p>
             <w:pPr>
               <w:rPr>
-                <w:rFonts w:ascii="TH Sarabun New" w:eastAsia="Calibri" w:hAnsi="TH Sarabun New" w:cs="TH Sarabun New"/>
+                <w:rFonts w:ascii="TH Sarabun New" w:eastAsia="Calibri" w:hAnsi="TH Sarabun New" w:cs="TH Sarabun New" w:hint="cs"/>
                 <w:sz w:val="32"/>
                 <w:szCs w:val="32"/>
                 <w:cs/>
@@ -19046,9 +19927,10 @@
           <w:p>
             <w:pPr>
               <w:rPr>
-                <w:rFonts w:ascii="TH Sarabun New" w:eastAsia="Calibri" w:hAnsi="TH Sarabun New" w:cs="TH Sarabun New"/>
-                <w:sz w:val="32"/>
-                <w:szCs w:val="32"/>
+                <w:rFonts w:ascii="TH Sarabun New" w:eastAsia="Calibri" w:hAnsi="TH Sarabun New" w:cs="TH Sarabun New" w:hint="cs"/>
+                <w:sz w:val="32"/>
+                <w:szCs w:val="32"/>
+                <w:cs/>
               </w:rPr>
             </w:pPr>
             <w:r>
@@ -19107,7 +19989,6 @@
                 <w:rFonts w:ascii="TH Sarabun New" w:eastAsia="Calibri" w:hAnsi="TH Sarabun New" w:cs="TH Sarabun New"/>
                 <w:sz w:val="32"/>
                 <w:szCs w:val="32"/>
-                <w:cs/>
               </w:rPr>
             </w:pPr>
             <w:r>
@@ -19118,6 +19999,111 @@
                 <w:cs/>
               </w:rPr>
               <w:t>สถานะของรถ</w:t>
+            </w:r>
+          </w:p>
+          <w:p>
+            <w:pPr>
+              <w:rPr>
+                <w:rFonts w:ascii="TH Sarabun New" w:eastAsia="Calibri" w:hAnsi="TH Sarabun New" w:cs="TH Sarabun New"/>
+                <w:sz w:val="32"/>
+                <w:szCs w:val="32"/>
+              </w:rPr>
+            </w:pPr>
+            <w:r>
+              <w:rPr>
+                <w:rFonts w:ascii="TH Sarabun New" w:eastAsia="Calibri" w:hAnsi="TH Sarabun New" w:cs="TH Sarabun New"/>
+                <w:sz w:val="32"/>
+                <w:szCs w:val="32"/>
+              </w:rPr>
+              <w:t xml:space="preserve">1. </w:t>
+            </w:r>
+            <w:r>
+              <w:rPr>
+                <w:rFonts w:ascii="TH Sarabun New" w:eastAsia="Calibri" w:hAnsi="TH Sarabun New" w:cs="TH Sarabun New" w:hint="cs"/>
+                <w:sz w:val="32"/>
+                <w:szCs w:val="32"/>
+                <w:cs/>
+              </w:rPr>
+              <w:t>พร้อมใช้</w:t>
+            </w:r>
+          </w:p>
+          <w:p>
+            <w:pPr>
+              <w:rPr>
+                <w:rFonts w:ascii="TH Sarabun New" w:eastAsia="Calibri" w:hAnsi="TH Sarabun New" w:cs="TH Sarabun New"/>
+                <w:sz w:val="32"/>
+                <w:szCs w:val="32"/>
+              </w:rPr>
+            </w:pPr>
+            <w:r>
+              <w:rPr>
+                <w:rFonts w:ascii="TH Sarabun New" w:eastAsia="Calibri" w:hAnsi="TH Sarabun New" w:cs="TH Sarabun New"/>
+                <w:sz w:val="32"/>
+                <w:szCs w:val="32"/>
+              </w:rPr>
+              <w:t xml:space="preserve">2. </w:t>
+            </w:r>
+            <w:r>
+              <w:rPr>
+                <w:rFonts w:ascii="TH Sarabun New" w:eastAsia="Calibri" w:hAnsi="TH Sarabun New" w:cs="TH Sarabun New" w:hint="cs"/>
+                <w:sz w:val="32"/>
+                <w:szCs w:val="32"/>
+                <w:cs/>
+              </w:rPr>
+              <w:t>เสียหาย</w:t>
+            </w:r>
+          </w:p>
+          <w:p>
+            <w:pPr>
+              <w:rPr>
+                <w:rFonts w:ascii="TH Sarabun New" w:eastAsia="Calibri" w:hAnsi="TH Sarabun New" w:cs="TH Sarabun New"/>
+                <w:sz w:val="32"/>
+                <w:szCs w:val="32"/>
+              </w:rPr>
+            </w:pPr>
+            <w:r>
+              <w:rPr>
+                <w:rFonts w:ascii="TH Sarabun New" w:eastAsia="Calibri" w:hAnsi="TH Sarabun New" w:cs="TH Sarabun New"/>
+                <w:sz w:val="32"/>
+                <w:szCs w:val="32"/>
+              </w:rPr>
+              <w:t xml:space="preserve">3. </w:t>
+            </w:r>
+            <w:r>
+              <w:rPr>
+                <w:rFonts w:ascii="TH Sarabun New" w:eastAsia="Calibri" w:hAnsi="TH Sarabun New" w:cs="TH Sarabun New" w:hint="cs"/>
+                <w:sz w:val="32"/>
+                <w:szCs w:val="32"/>
+                <w:cs/>
+              </w:rPr>
+              <w:t>กำลังซ่อม</w:t>
+            </w:r>
+          </w:p>
+          <w:p>
+            <w:pPr>
+              <w:rPr>
+                <w:rFonts w:ascii="TH Sarabun New" w:eastAsia="Calibri" w:hAnsi="TH Sarabun New" w:cs="TH Sarabun New" w:hint="cs"/>
+                <w:sz w:val="32"/>
+                <w:szCs w:val="32"/>
+                <w:cs/>
+              </w:rPr>
+            </w:pPr>
+            <w:r>
+              <w:rPr>
+                <w:rFonts w:ascii="TH Sarabun New" w:eastAsia="Calibri" w:hAnsi="TH Sarabun New" w:cs="TH Sarabun New"/>
+                <w:sz w:val="32"/>
+                <w:szCs w:val="32"/>
+              </w:rPr>
+              <w:t xml:space="preserve">4. </w:t>
+            </w:r>
+            <w:r>
+              <w:rPr>
+                <w:rFonts w:ascii="TH Sarabun New" w:eastAsia="Calibri" w:hAnsi="TH Sarabun New" w:cs="TH Sarabun New" w:hint="cs"/>
+                <w:sz w:val="32"/>
+                <w:szCs w:val="32"/>
+                <w:cs/>
+              </w:rPr>
+              <w:t>เลิกใช้แล้ว</w:t>
             </w:r>
           </w:p>
         </w:tc>
@@ -19678,7 +20664,7 @@
     </w:p>
     <w:tbl>
       <w:tblPr>
-        <w:tblStyle w:val="TableGrid"/>
+        <w:tblStyle w:val="a3"/>
         <w:tblpPr w:leftFromText="180" w:rightFromText="180" w:vertAnchor="text" w:horzAnchor="margin" w:tblpXSpec="center" w:tblpY="122"/>
         <w:tblW w:w="8275" w:type="dxa"/>
         <w:tblLayout w:type="fixed"/>
@@ -19729,6 +20715,7 @@
                 <w:szCs w:val="32"/>
                 <w:cs/>
               </w:rPr>
+              <w:lastRenderedPageBreak/>
               <w:t>ชื่อตารางภาษาอังกฤษ</w:t>
             </w:r>
           </w:p>
@@ -20696,20 +21683,36 @@
           <w:p>
             <w:pPr>
               <w:rPr>
-                <w:rFonts w:ascii="TH Sarabun New" w:eastAsia="Calibri" w:hAnsi="TH Sarabun New" w:cs="TH Sarabun New"/>
-                <w:sz w:val="32"/>
-                <w:szCs w:val="32"/>
-                <w:cs/>
-              </w:rPr>
-            </w:pPr>
-            <w:r>
-              <w:rPr>
-                <w:rFonts w:ascii="TH Sarabun New" w:eastAsia="Calibri" w:hAnsi="TH Sarabun New" w:cs="TH Sarabun New" w:hint="cs"/>
-                <w:sz w:val="32"/>
-                <w:szCs w:val="32"/>
-                <w:cs/>
-              </w:rPr>
-              <w:t>ชำรุด</w:t>
+                <w:rFonts w:ascii="TH Sarabun New" w:eastAsia="Calibri" w:hAnsi="TH Sarabun New" w:cs="TH Sarabun New" w:hint="cs"/>
+                <w:sz w:val="32"/>
+                <w:szCs w:val="32"/>
+              </w:rPr>
+            </w:pPr>
+            <w:r>
+              <w:rPr>
+                <w:rFonts w:ascii="TH Sarabun New" w:eastAsia="Calibri" w:hAnsi="TH Sarabun New" w:cs="TH Sarabun New" w:hint="cs"/>
+                <w:sz w:val="32"/>
+                <w:szCs w:val="32"/>
+                <w:cs/>
+              </w:rPr>
+              <w:t xml:space="preserve">บรรทุก </w:t>
+            </w:r>
+            <w:r>
+              <w:rPr>
+                <w:rFonts w:ascii="TH Sarabun New" w:eastAsia="Calibri" w:hAnsi="TH Sarabun New" w:cs="TH Sarabun New"/>
+                <w:sz w:val="32"/>
+                <w:szCs w:val="32"/>
+              </w:rPr>
+              <w:t xml:space="preserve">4 </w:t>
+            </w:r>
+            <w:r>
+              <w:rPr>
+                <w:rFonts w:ascii="TH Sarabun New" w:eastAsia="Calibri" w:hAnsi="TH Sarabun New" w:cs="TH Sarabun New" w:hint="cs"/>
+                <w:sz w:val="32"/>
+                <w:szCs w:val="32"/>
+                <w:cs/>
+              </w:rPr>
+              <w:t>ล้อ</w:t>
             </w:r>
           </w:p>
         </w:tc>
@@ -21016,7 +22019,7 @@
     </w:p>
     <w:tbl>
       <w:tblPr>
-        <w:tblStyle w:val="TableGrid"/>
+        <w:tblStyle w:val="a3"/>
         <w:tblpPr w:leftFromText="180" w:rightFromText="180" w:vertAnchor="text" w:horzAnchor="margin" w:tblpXSpec="center" w:tblpY="122"/>
         <w:tblW w:w="8275" w:type="dxa"/>
         <w:tblLayout w:type="fixed"/>
@@ -22342,7 +23345,7 @@
     </w:p>
     <w:tbl>
       <w:tblPr>
-        <w:tblStyle w:val="TableGrid"/>
+        <w:tblStyle w:val="a3"/>
         <w:tblpPr w:leftFromText="180" w:rightFromText="180" w:vertAnchor="text" w:horzAnchor="margin" w:tblpXSpec="center" w:tblpY="122"/>
         <w:tblW w:w="8275" w:type="dxa"/>
         <w:tblLayout w:type="fixed"/>
@@ -22393,6 +23396,7 @@
                 <w:szCs w:val="32"/>
                 <w:cs/>
               </w:rPr>
+              <w:lastRenderedPageBreak/>
               <w:t>ชื่อตารางภาษาอังกฤษ</w:t>
             </w:r>
           </w:p>
@@ -24112,7 +25116,15 @@
                 <w:sz w:val="32"/>
                 <w:szCs w:val="32"/>
               </w:rPr>
-              <w:t>ser_departure_date</w:t>
+              <w:t>ser_departure_</w:t>
+            </w:r>
+            <w:r>
+              <w:rPr>
+                <w:rFonts w:ascii="TH Sarabun New" w:eastAsia="Calibri" w:hAnsi="TH Sarabun New" w:cs="TH Sarabun New"/>
+                <w:sz w:val="32"/>
+                <w:szCs w:val="32"/>
+              </w:rPr>
+              <w:t>location</w:t>
             </w:r>
             <w:proofErr w:type="spellEnd"/>
           </w:p>
@@ -25223,6 +26235,14 @@
               </w:rPr>
               <w:t>ser_id_chang</w:t>
             </w:r>
+            <w:r>
+              <w:rPr>
+                <w:rFonts w:ascii="TH Sarabun New" w:eastAsia="Calibri" w:hAnsi="TH Sarabun New" w:cs="TH Sarabun New"/>
+                <w:sz w:val="32"/>
+                <w:szCs w:val="32"/>
+              </w:rPr>
+              <w:t>e</w:t>
+            </w:r>
             <w:proofErr w:type="spellEnd"/>
             <w:r>
               <w:rPr>
@@ -25346,7 +26366,25 @@
                 <w:szCs w:val="32"/>
                 <w:cs/>
               </w:rPr>
-              <w:t>รหัสตู้ที่เปลี่ยน</w:t>
+              <w:t>รหัส</w:t>
+            </w:r>
+            <w:r>
+              <w:rPr>
+                <w:rFonts w:ascii="TH Sarabun New" w:eastAsia="Calibri" w:hAnsi="TH Sarabun New" w:cs="TH Sarabun New" w:hint="cs"/>
+                <w:sz w:val="32"/>
+                <w:szCs w:val="32"/>
+                <w:cs/>
+              </w:rPr>
+              <w:t>การบริการ</w:t>
+            </w:r>
+            <w:r>
+              <w:rPr>
+                <w:rFonts w:ascii="TH Sarabun New" w:eastAsia="Calibri" w:hAnsi="TH Sarabun New" w:cs="TH Sarabun New" w:hint="cs"/>
+                <w:sz w:val="32"/>
+                <w:szCs w:val="32"/>
+                <w:cs/>
+              </w:rPr>
+              <w:t>ที่เปลี่ยน</w:t>
             </w:r>
           </w:p>
         </w:tc>
@@ -25455,7 +26493,7 @@
     </w:p>
     <w:tbl>
       <w:tblPr>
-        <w:tblStyle w:val="TableGrid"/>
+        <w:tblStyle w:val="a3"/>
         <w:tblpPr w:leftFromText="180" w:rightFromText="180" w:vertAnchor="text" w:horzAnchor="margin" w:tblpXSpec="center" w:tblpY="122"/>
         <w:tblW w:w="8275" w:type="dxa"/>
         <w:tblLayout w:type="fixed"/>
@@ -25506,6 +26544,7 @@
                 <w:szCs w:val="32"/>
                 <w:cs/>
               </w:rPr>
+              <w:lastRenderedPageBreak/>
               <w:t>ชื่อตารางภาษาอังกฤษ</w:t>
             </w:r>
           </w:p>
@@ -26167,7 +27206,43 @@
                 <w:szCs w:val="32"/>
                 <w:cs/>
               </w:rPr>
-              <w:t>รหัสคนขับที่นำตู้เข้า</w:t>
+              <w:t>รหัส</w:t>
+            </w:r>
+            <w:r>
+              <w:rPr>
+                <w:rFonts w:ascii="TH Sarabun New" w:eastAsia="Calibri" w:hAnsi="TH Sarabun New" w:cs="TH Sarabun New" w:hint="cs"/>
+                <w:sz w:val="32"/>
+                <w:szCs w:val="32"/>
+                <w:cs/>
+              </w:rPr>
+              <w:t>พนักงาน</w:t>
+            </w:r>
+            <w:r>
+              <w:rPr>
+                <w:rFonts w:ascii="TH Sarabun New" w:eastAsia="Calibri" w:hAnsi="TH Sarabun New" w:cs="TH Sarabun New" w:hint="cs"/>
+                <w:sz w:val="32"/>
+                <w:szCs w:val="32"/>
+                <w:cs/>
+              </w:rPr>
+              <w:t>ขับ</w:t>
+            </w:r>
+            <w:r>
+              <w:rPr>
+                <w:rFonts w:ascii="TH Sarabun New" w:eastAsia="Calibri" w:hAnsi="TH Sarabun New" w:cs="TH Sarabun New" w:hint="cs"/>
+                <w:sz w:val="32"/>
+                <w:szCs w:val="32"/>
+                <w:cs/>
+              </w:rPr>
+              <w:t>รถ</w:t>
+            </w:r>
+            <w:r>
+              <w:rPr>
+                <w:rFonts w:ascii="TH Sarabun New" w:eastAsia="Calibri" w:hAnsi="TH Sarabun New" w:cs="TH Sarabun New" w:hint="cs"/>
+                <w:sz w:val="32"/>
+                <w:szCs w:val="32"/>
+                <w:cs/>
+              </w:rPr>
+              <w:t>ที่นำตู้เข้า</w:t>
             </w:r>
           </w:p>
         </w:tc>
@@ -26387,7 +27462,43 @@
                 <w:szCs w:val="32"/>
                 <w:cs/>
               </w:rPr>
-              <w:t>รหัสคนขับที่นำตู้ออก</w:t>
+              <w:t>รหัส</w:t>
+            </w:r>
+            <w:r>
+              <w:rPr>
+                <w:rFonts w:ascii="TH Sarabun New" w:eastAsia="Calibri" w:hAnsi="TH Sarabun New" w:cs="TH Sarabun New" w:hint="cs"/>
+                <w:sz w:val="32"/>
+                <w:szCs w:val="32"/>
+                <w:cs/>
+              </w:rPr>
+              <w:t>พนักงาน</w:t>
+            </w:r>
+            <w:r>
+              <w:rPr>
+                <w:rFonts w:ascii="TH Sarabun New" w:eastAsia="Calibri" w:hAnsi="TH Sarabun New" w:cs="TH Sarabun New" w:hint="cs"/>
+                <w:sz w:val="32"/>
+                <w:szCs w:val="32"/>
+                <w:cs/>
+              </w:rPr>
+              <w:t>ขับ</w:t>
+            </w:r>
+            <w:r>
+              <w:rPr>
+                <w:rFonts w:ascii="TH Sarabun New" w:eastAsia="Calibri" w:hAnsi="TH Sarabun New" w:cs="TH Sarabun New" w:hint="cs"/>
+                <w:sz w:val="32"/>
+                <w:szCs w:val="32"/>
+                <w:cs/>
+              </w:rPr>
+              <w:t>รถ</w:t>
+            </w:r>
+            <w:r>
+              <w:rPr>
+                <w:rFonts w:ascii="TH Sarabun New" w:eastAsia="Calibri" w:hAnsi="TH Sarabun New" w:cs="TH Sarabun New" w:hint="cs"/>
+                <w:sz w:val="32"/>
+                <w:szCs w:val="32"/>
+                <w:cs/>
+              </w:rPr>
+              <w:t>ที่นำตู้ออก</w:t>
             </w:r>
           </w:p>
         </w:tc>
@@ -26900,7 +28011,7 @@
     </w:p>
     <w:tbl>
       <w:tblPr>
-        <w:tblStyle w:val="TableGrid"/>
+        <w:tblStyle w:val="a3"/>
         <w:tblpPr w:leftFromText="180" w:rightFromText="180" w:vertAnchor="text" w:horzAnchor="margin" w:tblpXSpec="center" w:tblpY="122"/>
         <w:tblW w:w="8275" w:type="dxa"/>
         <w:tblLayout w:type="fixed"/>
@@ -27613,6 +28724,15 @@
               </w:rPr>
               <w:t>รหัสการจ่าย</w:t>
             </w:r>
+            <w:r>
+              <w:rPr>
+                <w:rFonts w:ascii="TH Sarabun New" w:eastAsia="Calibri" w:hAnsi="TH Sarabun New" w:cs="TH Sarabun New" w:hint="cs"/>
+                <w:sz w:val="32"/>
+                <w:szCs w:val="32"/>
+                <w:cs/>
+              </w:rPr>
+              <w:t>เงิน</w:t>
+            </w:r>
           </w:p>
         </w:tc>
         <w:tc>
@@ -27824,6 +28944,15 @@
               </w:rPr>
               <w:t>ชื่อสถานะการจ่าย</w:t>
             </w:r>
+            <w:r>
+              <w:rPr>
+                <w:rFonts w:ascii="TH Sarabun New" w:eastAsia="Calibri" w:hAnsi="TH Sarabun New" w:cs="TH Sarabun New" w:hint="cs"/>
+                <w:sz w:val="32"/>
+                <w:szCs w:val="32"/>
+                <w:cs/>
+              </w:rPr>
+              <w:t>เงิน</w:t>
+            </w:r>
           </w:p>
         </w:tc>
         <w:tc>
@@ -28022,7 +29151,6 @@
                 <w:rFonts w:ascii="TH Sarabun New" w:eastAsia="Calibri" w:hAnsi="TH Sarabun New" w:cs="TH Sarabun New"/>
                 <w:sz w:val="32"/>
                 <w:szCs w:val="32"/>
-                <w:cs/>
               </w:rPr>
             </w:pPr>
             <w:r>
@@ -28033,6 +29161,15 @@
                 <w:cs/>
               </w:rPr>
               <w:t>สถานะการจ่าย</w:t>
+            </w:r>
+            <w:r>
+              <w:rPr>
+                <w:rFonts w:ascii="TH Sarabun New" w:eastAsia="Calibri" w:hAnsi="TH Sarabun New" w:cs="TH Sarabun New" w:hint="cs"/>
+                <w:sz w:val="32"/>
+                <w:szCs w:val="32"/>
+                <w:cs/>
+              </w:rPr>
+              <w:t>เงิน</w:t>
             </w:r>
           </w:p>
         </w:tc>
@@ -28122,10 +29259,9 @@
       </w:r>
       <w:r>
         <w:rPr>
-          <w:rFonts w:ascii="TH Sarabun New" w:hAnsi="TH Sarabun New" w:cs="TH Sarabun New" w:hint="cs"/>
+          <w:rFonts w:ascii="TH Sarabun New" w:hAnsi="TH Sarabun New" w:cs="TH Sarabun New"/>
           <w:sz w:val="32"/>
           <w:szCs w:val="32"/>
-          <w:cs/>
         </w:rPr>
         <w:t xml:space="preserve"> </w:t>
       </w:r>
@@ -28136,13 +29272,13 @@
           <w:sz w:val="32"/>
           <w:szCs w:val="32"/>
         </w:rPr>
-        <w:t>CDMS_Cost_Detail</w:t>
+        <w:t>cdms_cost_detail</w:t>
       </w:r>
       <w:proofErr w:type="spellEnd"/>
     </w:p>
     <w:tbl>
       <w:tblPr>
-        <w:tblStyle w:val="TableGrid"/>
+        <w:tblStyle w:val="a3"/>
         <w:tblpPr w:leftFromText="180" w:rightFromText="180" w:vertAnchor="text" w:horzAnchor="margin" w:tblpXSpec="center" w:tblpY="122"/>
         <w:tblW w:w="8275" w:type="dxa"/>
         <w:tblLayout w:type="fixed"/>
@@ -28224,15 +29360,7 @@
                 <w:sz w:val="32"/>
                 <w:szCs w:val="32"/>
               </w:rPr>
-              <w:t>CDMS_</w:t>
-            </w:r>
-            <w:r>
-              <w:rPr>
-                <w:rFonts w:ascii="TH Sarabun New" w:eastAsia="Calibri" w:hAnsi="TH Sarabun New" w:cs="TH Sarabun New"/>
-                <w:sz w:val="32"/>
-                <w:szCs w:val="32"/>
-              </w:rPr>
-              <w:t>Cost_Detail</w:t>
+              <w:t>cdms_cost_detail</w:t>
             </w:r>
             <w:proofErr w:type="spellEnd"/>
           </w:p>
@@ -29195,7 +30323,7 @@
                 <w:sz w:val="32"/>
                 <w:szCs w:val="32"/>
               </w:rPr>
-              <w:t>VARCHAR</w:t>
+              <w:t>FLOAT</w:t>
             </w:r>
           </w:p>
         </w:tc>
@@ -29212,19 +30340,20 @@
           <w:p>
             <w:pPr>
               <w:rPr>
-                <w:rFonts w:ascii="TH Sarabun New" w:eastAsia="Calibri" w:hAnsi="TH Sarabun New" w:cs="TH Sarabun New"/>
-                <w:sz w:val="32"/>
-                <w:szCs w:val="32"/>
-              </w:rPr>
-            </w:pPr>
-            <w:r>
-              <w:rPr>
-                <w:rFonts w:ascii="TH Sarabun New" w:eastAsia="Calibri" w:hAnsi="TH Sarabun New" w:cs="TH Sarabun New" w:hint="cs"/>
-                <w:sz w:val="32"/>
-                <w:szCs w:val="32"/>
-                <w:cs/>
-              </w:rPr>
-              <w:t>255</w:t>
+                <w:rFonts w:ascii="TH Sarabun New" w:eastAsia="Calibri" w:hAnsi="TH Sarabun New" w:cs="TH Sarabun New" w:hint="cs"/>
+                <w:sz w:val="32"/>
+                <w:szCs w:val="32"/>
+                <w:cs/>
+              </w:rPr>
+            </w:pPr>
+            <w:r>
+              <w:rPr>
+                <w:rFonts w:ascii="TH Sarabun New" w:eastAsia="Calibri" w:hAnsi="TH Sarabun New" w:cs="TH Sarabun New" w:hint="cs"/>
+                <w:sz w:val="32"/>
+                <w:szCs w:val="32"/>
+                <w:cs/>
+              </w:rPr>
+              <w:t>10</w:t>
             </w:r>
           </w:p>
         </w:tc>
@@ -29301,20 +30430,20 @@
           <w:p>
             <w:pPr>
               <w:rPr>
-                <w:rFonts w:ascii="TH Sarabun New" w:eastAsia="Calibri" w:hAnsi="TH Sarabun New" w:cs="TH Sarabun New"/>
-                <w:sz w:val="32"/>
-                <w:szCs w:val="32"/>
-                <w:cs/>
-              </w:rPr>
-            </w:pPr>
-            <w:r>
-              <w:rPr>
-                <w:rFonts w:ascii="TH Sarabun New" w:eastAsia="Calibri" w:hAnsi="TH Sarabun New" w:cs="TH Sarabun New" w:hint="cs"/>
-                <w:sz w:val="32"/>
-                <w:szCs w:val="32"/>
-                <w:cs/>
-              </w:rPr>
-              <w:t>10000 บาท</w:t>
+                <w:rFonts w:ascii="TH Sarabun New" w:eastAsia="Calibri" w:hAnsi="TH Sarabun New" w:cs="TH Sarabun New" w:hint="cs"/>
+                <w:sz w:val="32"/>
+                <w:szCs w:val="32"/>
+                <w:cs/>
+              </w:rPr>
+            </w:pPr>
+            <w:r>
+              <w:rPr>
+                <w:rFonts w:ascii="TH Sarabun New" w:eastAsia="Calibri" w:hAnsi="TH Sarabun New" w:cs="TH Sarabun New" w:hint="cs"/>
+                <w:sz w:val="32"/>
+                <w:szCs w:val="32"/>
+                <w:cs/>
+              </w:rPr>
+              <w:t>10000</w:t>
             </w:r>
           </w:p>
         </w:tc>
@@ -29464,7 +30593,7 @@
                 <w:sz w:val="32"/>
                 <w:szCs w:val="32"/>
               </w:rPr>
-              <w:t>-</w:t>
+              <w:t>1</w:t>
             </w:r>
           </w:p>
         </w:tc>
@@ -29511,7 +30640,7 @@
           <w:p>
             <w:pPr>
               <w:rPr>
-                <w:rFonts w:ascii="TH Sarabun New" w:eastAsia="Calibri" w:hAnsi="TH Sarabun New" w:cs="TH Sarabun New"/>
+                <w:rFonts w:ascii="TH Sarabun New" w:eastAsia="Calibri" w:hAnsi="TH Sarabun New" w:cs="TH Sarabun New" w:hint="cs"/>
                 <w:sz w:val="32"/>
                 <w:szCs w:val="32"/>
                 <w:cs/>
@@ -29641,7 +30770,7 @@
                 <w:sz w:val="32"/>
                 <w:szCs w:val="32"/>
               </w:rPr>
-              <w:t>TIMESTAMP</w:t>
+              <w:t>DATE</w:t>
             </w:r>
           </w:p>
         </w:tc>
@@ -29699,7 +30828,7 @@
                 <w:sz w:val="32"/>
                 <w:szCs w:val="32"/>
               </w:rPr>
-              <w:t>-</w:t>
+              <w:t>NULL</w:t>
             </w:r>
           </w:p>
         </w:tc>
@@ -29755,7 +30884,7 @@
           <w:p>
             <w:pPr>
               <w:rPr>
-                <w:rFonts w:ascii="TH Sarabun New" w:eastAsia="Calibri" w:hAnsi="TH Sarabun New" w:cs="TH Sarabun New"/>
+                <w:rFonts w:ascii="TH Sarabun New" w:eastAsia="Calibri" w:hAnsi="TH Sarabun New" w:cs="TH Sarabun New" w:hint="cs"/>
                 <w:sz w:val="32"/>
                 <w:szCs w:val="32"/>
               </w:rPr>
@@ -29766,29 +30895,8 @@
                 <w:color w:val="000000"/>
                 <w:sz w:val="32"/>
                 <w:szCs w:val="32"/>
-                <w:cs/>
-              </w:rPr>
-              <w:t>17 กรกฎาคม 2564 1</w:t>
-            </w:r>
-            <w:r>
-              <w:rPr>
-                <w:rFonts w:ascii="TH Sarabun New" w:hAnsi="TH Sarabun New" w:cs="TH Sarabun New" w:hint="cs"/>
-                <w:color w:val="000000"/>
-                <w:sz w:val="32"/>
-                <w:szCs w:val="32"/>
-                <w:cs/>
-              </w:rPr>
-              <w:t>6</w:t>
-            </w:r>
-            <w:r>
-              <w:rPr>
-                <w:rFonts w:ascii="TH Sarabun New" w:hAnsi="TH Sarabun New" w:cs="TH Sarabun New"/>
-                <w:color w:val="000000"/>
-                <w:sz w:val="32"/>
-                <w:szCs w:val="32"/>
-                <w:cs/>
-              </w:rPr>
-              <w:t>.30 น.</w:t>
+              </w:rPr>
+              <w:t>2021-07-05</w:t>
             </w:r>
           </w:p>
         </w:tc>
@@ -29880,7 +30988,7 @@
                 <w:sz w:val="32"/>
                 <w:szCs w:val="32"/>
               </w:rPr>
-              <w:t>VARCHAR</w:t>
+              <w:t>DATE</w:t>
             </w:r>
           </w:p>
         </w:tc>
@@ -29908,7 +31016,7 @@
                 <w:sz w:val="32"/>
                 <w:szCs w:val="32"/>
               </w:rPr>
-              <w:t>255</w:t>
+              <w:t>-</w:t>
             </w:r>
           </w:p>
         </w:tc>
@@ -29938,7 +31046,7 @@
                 <w:sz w:val="32"/>
                 <w:szCs w:val="32"/>
               </w:rPr>
-              <w:t>-</w:t>
+              <w:t>NULL</w:t>
             </w:r>
           </w:p>
         </w:tc>
@@ -29992,52 +31100,11 @@
             </w:pPr>
             <w:r>
               <w:rPr>
-                <w:rFonts w:ascii="TH Sarabun New" w:hAnsi="TH Sarabun New" w:cs="TH Sarabun New"/>
-                <w:color w:val="000000"/>
-                <w:sz w:val="32"/>
-                <w:szCs w:val="32"/>
-                <w:cs/>
-              </w:rPr>
-              <w:t>17 กรกฎาคม 2564 1</w:t>
-            </w:r>
-            <w:r>
-              <w:rPr>
-                <w:rFonts w:ascii="TH Sarabun New" w:hAnsi="TH Sarabun New" w:cs="TH Sarabun New" w:hint="cs"/>
-                <w:color w:val="000000"/>
-                <w:sz w:val="32"/>
-                <w:szCs w:val="32"/>
-                <w:cs/>
-              </w:rPr>
-              <w:t>6</w:t>
-            </w:r>
-            <w:r>
-              <w:rPr>
-                <w:rFonts w:ascii="TH Sarabun New" w:hAnsi="TH Sarabun New" w:cs="TH Sarabun New"/>
-                <w:color w:val="000000"/>
-                <w:sz w:val="32"/>
-                <w:szCs w:val="32"/>
-                <w:cs/>
-              </w:rPr>
-              <w:t>.</w:t>
-            </w:r>
-            <w:r>
-              <w:rPr>
-                <w:rFonts w:ascii="TH Sarabun New" w:hAnsi="TH Sarabun New" w:cs="TH Sarabun New"/>
-                <w:color w:val="000000"/>
-                <w:sz w:val="32"/>
-                <w:szCs w:val="32"/>
-              </w:rPr>
-              <w:t>0</w:t>
-            </w:r>
-            <w:r>
-              <w:rPr>
-                <w:rFonts w:ascii="TH Sarabun New" w:hAnsi="TH Sarabun New" w:cs="TH Sarabun New"/>
-                <w:color w:val="000000"/>
-                <w:sz w:val="32"/>
-                <w:szCs w:val="32"/>
-                <w:cs/>
-              </w:rPr>
-              <w:t>0 น.</w:t>
+                <w:rFonts w:ascii="TH Sarabun New" w:eastAsia="Calibri" w:hAnsi="TH Sarabun New" w:cs="TH Sarabun New"/>
+                <w:sz w:val="32"/>
+                <w:szCs w:val="32"/>
+              </w:rPr>
+              <w:t>2021-07-5</w:t>
             </w:r>
           </w:p>
         </w:tc>
@@ -30268,7 +31335,7 @@
           <w:p>
             <w:pPr>
               <w:rPr>
-                <w:rFonts w:ascii="TH Sarabun New" w:eastAsia="Calibri" w:hAnsi="TH Sarabun New" w:cs="TH Sarabun New"/>
+                <w:rFonts w:ascii="TH Sarabun New" w:eastAsia="Calibri" w:hAnsi="TH Sarabun New" w:cs="TH Sarabun New" w:hint="cs"/>
                 <w:sz w:val="32"/>
                 <w:szCs w:val="32"/>
                 <w:cs/>
@@ -30457,7 +31524,7 @@
           <w:p>
             <w:pPr>
               <w:rPr>
-                <w:rFonts w:ascii="TH Sarabun New" w:eastAsia="Calibri" w:hAnsi="TH Sarabun New" w:cs="TH Sarabun New"/>
+                <w:rFonts w:ascii="TH Sarabun New" w:eastAsia="Calibri" w:hAnsi="TH Sarabun New" w:cs="TH Sarabun New" w:hint="cs"/>
                 <w:sz w:val="32"/>
                 <w:szCs w:val="32"/>
                 <w:cs/>
@@ -30480,6 +31547,15 @@
                 <w:cs/>
               </w:rPr>
               <w:t>จ่าย</w:t>
+            </w:r>
+            <w:r>
+              <w:rPr>
+                <w:rFonts w:ascii="TH Sarabun New" w:eastAsia="Calibri" w:hAnsi="TH Sarabun New" w:cs="TH Sarabun New" w:hint="cs"/>
+                <w:sz w:val="32"/>
+                <w:szCs w:val="32"/>
+                <w:cs/>
+              </w:rPr>
+              <w:t>เงิน</w:t>
             </w:r>
           </w:p>
         </w:tc>
@@ -30601,13 +31677,13 @@
           <w:sz w:val="32"/>
           <w:szCs w:val="32"/>
         </w:rPr>
-        <w:t>CDMS_Customer</w:t>
+        <w:t>cdms_customer</w:t>
       </w:r>
       <w:proofErr w:type="spellEnd"/>
     </w:p>
     <w:tbl>
       <w:tblPr>
-        <w:tblStyle w:val="TableGrid"/>
+        <w:tblStyle w:val="a3"/>
         <w:tblpPr w:leftFromText="180" w:rightFromText="180" w:vertAnchor="text" w:horzAnchor="margin" w:tblpXSpec="center" w:tblpY="122"/>
         <w:tblW w:w="8275" w:type="dxa"/>
         <w:tblLayout w:type="fixed"/>
@@ -30689,15 +31765,7 @@
                 <w:sz w:val="32"/>
                 <w:szCs w:val="32"/>
               </w:rPr>
-              <w:t>CDMS_C</w:t>
-            </w:r>
-            <w:r>
-              <w:rPr>
-                <w:rFonts w:ascii="TH Sarabun New" w:eastAsia="Calibri" w:hAnsi="TH Sarabun New" w:cs="TH Sarabun New"/>
-                <w:sz w:val="32"/>
-                <w:szCs w:val="32"/>
-              </w:rPr>
-              <w:t>ustomer</w:t>
+              <w:t>cdms_customer</w:t>
             </w:r>
             <w:proofErr w:type="spellEnd"/>
           </w:p>
@@ -31315,10 +32383,9 @@
           <w:p>
             <w:pPr>
               <w:rPr>
-                <w:rFonts w:ascii="TH Sarabun New" w:eastAsia="Calibri" w:hAnsi="TH Sarabun New" w:cs="TH Sarabun New"/>
-                <w:sz w:val="32"/>
-                <w:szCs w:val="32"/>
-                <w:cs/>
+                <w:rFonts w:ascii="TH Sarabun New" w:eastAsia="Calibri" w:hAnsi="TH Sarabun New" w:cs="TH Sarabun New" w:hint="cs"/>
+                <w:sz w:val="32"/>
+                <w:szCs w:val="32"/>
               </w:rPr>
             </w:pPr>
             <w:r>
@@ -31337,19 +32404,17 @@
                 <w:szCs w:val="32"/>
                 <w:cs/>
               </w:rPr>
-              <w:t>สเอ</w:t>
-            </w:r>
-            <w:proofErr w:type="spellStart"/>
-            <w:r>
-              <w:rPr>
-                <w:rFonts w:ascii="TH Sarabun New" w:eastAsia="Calibri" w:hAnsi="TH Sarabun New" w:cs="TH Sarabun New" w:hint="cs"/>
-                <w:sz w:val="32"/>
-                <w:szCs w:val="32"/>
-                <w:cs/>
-              </w:rPr>
-              <w:t>เย่น</w:t>
-            </w:r>
-            <w:proofErr w:type="spellEnd"/>
+              <w:t>ส</w:t>
+            </w:r>
+            <w:r>
+              <w:rPr>
+                <w:rFonts w:ascii="TH Sarabun New" w:eastAsia="Calibri" w:hAnsi="TH Sarabun New" w:cs="TH Sarabun New" w:hint="cs"/>
+                <w:sz w:val="32"/>
+                <w:szCs w:val="32"/>
+                <w:cs/>
+              </w:rPr>
+              <w:t>ลูกค้า</w:t>
+            </w:r>
           </w:p>
         </w:tc>
         <w:tc>
@@ -31441,7 +32506,23 @@
                 <w:sz w:val="32"/>
                 <w:szCs w:val="32"/>
               </w:rPr>
-              <w:t>cus_name</w:t>
+              <w:t>cus_</w:t>
+            </w:r>
+            <w:r>
+              <w:rPr>
+                <w:rFonts w:ascii="TH Sarabun New" w:eastAsia="Calibri" w:hAnsi="TH Sarabun New" w:cs="TH Sarabun New"/>
+                <w:sz w:val="32"/>
+                <w:szCs w:val="32"/>
+              </w:rPr>
+              <w:t>company_</w:t>
+            </w:r>
+            <w:r>
+              <w:rPr>
+                <w:rFonts w:ascii="TH Sarabun New" w:eastAsia="Calibri" w:hAnsi="TH Sarabun New" w:cs="TH Sarabun New"/>
+                <w:sz w:val="32"/>
+                <w:szCs w:val="32"/>
+              </w:rPr>
+              <w:t>name</w:t>
             </w:r>
             <w:proofErr w:type="spellEnd"/>
           </w:p>
@@ -31546,20 +32627,38 @@
           <w:p>
             <w:pPr>
               <w:rPr>
-                <w:rFonts w:ascii="TH Sarabun New" w:eastAsia="Calibri" w:hAnsi="TH Sarabun New" w:cs="TH Sarabun New"/>
-                <w:sz w:val="32"/>
-                <w:szCs w:val="32"/>
-                <w:cs/>
-              </w:rPr>
-            </w:pPr>
-            <w:r>
-              <w:rPr>
-                <w:rFonts w:ascii="TH Sarabun New" w:eastAsia="Calibri" w:hAnsi="TH Sarabun New" w:cs="TH Sarabun New" w:hint="cs"/>
-                <w:sz w:val="32"/>
-                <w:szCs w:val="32"/>
-                <w:cs/>
-              </w:rPr>
-              <w:t>ชื่อลูกค้า</w:t>
+                <w:rFonts w:ascii="TH Sarabun New" w:eastAsia="Calibri" w:hAnsi="TH Sarabun New" w:cs="TH Sarabun New" w:hint="cs"/>
+                <w:sz w:val="32"/>
+                <w:szCs w:val="32"/>
+                <w:cs/>
+              </w:rPr>
+            </w:pPr>
+            <w:r>
+              <w:rPr>
+                <w:rFonts w:ascii="TH Sarabun New" w:eastAsia="Calibri" w:hAnsi="TH Sarabun New" w:cs="TH Sarabun New" w:hint="cs"/>
+                <w:sz w:val="32"/>
+                <w:szCs w:val="32"/>
+                <w:cs/>
+              </w:rPr>
+              <w:t>ชื่อ</w:t>
+            </w:r>
+            <w:r>
+              <w:rPr>
+                <w:rFonts w:ascii="TH Sarabun New" w:eastAsia="Calibri" w:hAnsi="TH Sarabun New" w:cs="TH Sarabun New" w:hint="cs"/>
+                <w:sz w:val="32"/>
+                <w:szCs w:val="32"/>
+                <w:cs/>
+              </w:rPr>
+              <w:t>บริษัท</w:t>
+            </w:r>
+            <w:r>
+              <w:rPr>
+                <w:rFonts w:ascii="TH Sarabun New" w:eastAsia="Calibri" w:hAnsi="TH Sarabun New" w:cs="TH Sarabun New" w:hint="cs"/>
+                <w:sz w:val="32"/>
+                <w:szCs w:val="32"/>
+                <w:cs/>
+              </w:rPr>
+              <w:t>ลูกค้า</w:t>
             </w:r>
           </w:p>
         </w:tc>
@@ -31576,12 +32675,12 @@
           <w:p>
             <w:pPr>
               <w:rPr>
-                <w:rFonts w:ascii="TH Sarabun New" w:eastAsia="Calibri" w:hAnsi="TH Sarabun New" w:cs="TH Sarabun New"/>
-                <w:sz w:val="32"/>
-                <w:szCs w:val="32"/>
-              </w:rPr>
-            </w:pPr>
-            <w:proofErr w:type="spellStart"/>
+                <w:rFonts w:ascii="TH Sarabun New" w:eastAsia="Calibri" w:hAnsi="TH Sarabun New" w:cs="TH Sarabun New" w:hint="cs"/>
+                <w:sz w:val="32"/>
+                <w:szCs w:val="32"/>
+                <w:cs/>
+              </w:rPr>
+            </w:pPr>
             <w:r>
               <w:rPr>
                 <w:rFonts w:ascii="TH Sarabun New" w:hAnsi="TH Sarabun New" w:cs="TH Sarabun New" w:hint="cs"/>
@@ -31590,10 +32689,202 @@
                 <w:szCs w:val="32"/>
                 <w:cs/>
               </w:rPr>
-              <w:t>สุว</w:t>
+              <w:t>ไอวี</w:t>
+            </w:r>
+          </w:p>
+        </w:tc>
+      </w:tr>
+      <w:tr>
+        <w:trPr>
+          <w:trHeight w:val="716"/>
+        </w:trPr>
+        <w:tc>
+          <w:tcPr>
+            <w:tcW w:w="895" w:type="dxa"/>
+            <w:tcBorders>
+              <w:top w:val="single" w:sz="4" w:space="0" w:color="auto"/>
+              <w:left w:val="single" w:sz="4" w:space="0" w:color="auto"/>
+              <w:bottom w:val="single" w:sz="4" w:space="0" w:color="auto"/>
+              <w:right w:val="single" w:sz="4" w:space="0" w:color="auto"/>
+            </w:tcBorders>
+          </w:tcPr>
+          <w:p>
+            <w:pPr>
+              <w:jc w:val="center"/>
+              <w:rPr>
+                <w:rFonts w:ascii="TH Sarabun New" w:eastAsia="Calibri" w:hAnsi="TH Sarabun New" w:cs="TH Sarabun New"/>
+                <w:sz w:val="32"/>
+                <w:szCs w:val="32"/>
+              </w:rPr>
+            </w:pPr>
+            <w:r>
+              <w:rPr>
+                <w:rFonts w:ascii="TH Sarabun New" w:eastAsia="Calibri" w:hAnsi="TH Sarabun New" w:cs="TH Sarabun New"/>
+                <w:sz w:val="32"/>
+                <w:szCs w:val="32"/>
+              </w:rPr>
+              <w:t>3</w:t>
+            </w:r>
+          </w:p>
+        </w:tc>
+        <w:tc>
+          <w:tcPr>
+            <w:tcW w:w="1260" w:type="dxa"/>
+            <w:tcBorders>
+              <w:top w:val="single" w:sz="4" w:space="0" w:color="auto"/>
+              <w:left w:val="single" w:sz="4" w:space="0" w:color="auto"/>
+              <w:bottom w:val="single" w:sz="4" w:space="0" w:color="auto"/>
+              <w:right w:val="single" w:sz="4" w:space="0" w:color="auto"/>
+            </w:tcBorders>
+          </w:tcPr>
+          <w:p>
+            <w:pPr>
+              <w:rPr>
+                <w:rFonts w:ascii="TH Sarabun New" w:eastAsia="Calibri" w:hAnsi="TH Sarabun New" w:cs="TH Sarabun New"/>
+                <w:sz w:val="32"/>
+                <w:szCs w:val="32"/>
+              </w:rPr>
+            </w:pPr>
+            <w:proofErr w:type="spellStart"/>
+            <w:r>
+              <w:rPr>
+                <w:rFonts w:ascii="TH Sarabun New" w:eastAsia="Calibri" w:hAnsi="TH Sarabun New" w:cs="TH Sarabun New"/>
+                <w:sz w:val="32"/>
+                <w:szCs w:val="32"/>
+              </w:rPr>
+              <w:t>cus_firstname</w:t>
             </w:r>
             <w:proofErr w:type="spellEnd"/>
-            <w:r>
+          </w:p>
+        </w:tc>
+        <w:tc>
+          <w:tcPr>
+            <w:tcW w:w="1021" w:type="dxa"/>
+            <w:tcBorders>
+              <w:top w:val="single" w:sz="4" w:space="0" w:color="auto"/>
+              <w:left w:val="single" w:sz="4" w:space="0" w:color="auto"/>
+              <w:bottom w:val="single" w:sz="4" w:space="0" w:color="auto"/>
+              <w:right w:val="single" w:sz="4" w:space="0" w:color="auto"/>
+            </w:tcBorders>
+          </w:tcPr>
+          <w:p>
+            <w:pPr>
+              <w:rPr>
+                <w:rFonts w:ascii="TH Sarabun New" w:eastAsia="Calibri" w:hAnsi="TH Sarabun New" w:cs="TH Sarabun New"/>
+                <w:sz w:val="32"/>
+                <w:szCs w:val="32"/>
+              </w:rPr>
+            </w:pPr>
+            <w:r>
+              <w:rPr>
+                <w:rFonts w:ascii="TH Sarabun New" w:eastAsia="Calibri" w:hAnsi="TH Sarabun New" w:cs="TH Sarabun New"/>
+                <w:sz w:val="32"/>
+                <w:szCs w:val="32"/>
+              </w:rPr>
+              <w:t>VARCHAR</w:t>
+            </w:r>
+          </w:p>
+        </w:tc>
+        <w:tc>
+          <w:tcPr>
+            <w:tcW w:w="779" w:type="dxa"/>
+            <w:tcBorders>
+              <w:top w:val="single" w:sz="4" w:space="0" w:color="auto"/>
+              <w:left w:val="single" w:sz="4" w:space="0" w:color="auto"/>
+              <w:bottom w:val="single" w:sz="4" w:space="0" w:color="auto"/>
+              <w:right w:val="single" w:sz="4" w:space="0" w:color="auto"/>
+            </w:tcBorders>
+          </w:tcPr>
+          <w:p>
+            <w:pPr>
+              <w:rPr>
+                <w:rFonts w:ascii="TH Sarabun New" w:eastAsia="Calibri" w:hAnsi="TH Sarabun New" w:cs="TH Sarabun New"/>
+                <w:sz w:val="32"/>
+                <w:szCs w:val="32"/>
+              </w:rPr>
+            </w:pPr>
+            <w:r>
+              <w:rPr>
+                <w:rFonts w:ascii="TH Sarabun New" w:eastAsia="Calibri" w:hAnsi="TH Sarabun New" w:cs="TH Sarabun New"/>
+                <w:sz w:val="32"/>
+                <w:szCs w:val="32"/>
+              </w:rPr>
+              <w:t>255</w:t>
+            </w:r>
+          </w:p>
+        </w:tc>
+        <w:tc>
+          <w:tcPr>
+            <w:tcW w:w="1260" w:type="dxa"/>
+            <w:tcBorders>
+              <w:top w:val="single" w:sz="4" w:space="0" w:color="auto"/>
+              <w:left w:val="single" w:sz="4" w:space="0" w:color="auto"/>
+              <w:bottom w:val="single" w:sz="4" w:space="0" w:color="auto"/>
+              <w:right w:val="single" w:sz="4" w:space="0" w:color="auto"/>
+            </w:tcBorders>
+          </w:tcPr>
+          <w:p>
+            <w:pPr>
+              <w:spacing w:line="256" w:lineRule="auto"/>
+              <w:jc w:val="center"/>
+              <w:rPr>
+                <w:rFonts w:ascii="TH Sarabun New" w:eastAsia="Calibri" w:hAnsi="TH Sarabun New" w:cs="TH Sarabun New"/>
+                <w:sz w:val="32"/>
+                <w:szCs w:val="32"/>
+              </w:rPr>
+            </w:pPr>
+            <w:r>
+              <w:rPr>
+                <w:rFonts w:ascii="TH Sarabun New" w:eastAsia="Calibri" w:hAnsi="TH Sarabun New" w:cs="TH Sarabun New"/>
+                <w:sz w:val="32"/>
+                <w:szCs w:val="32"/>
+              </w:rPr>
+              <w:t>-</w:t>
+            </w:r>
+          </w:p>
+        </w:tc>
+        <w:tc>
+          <w:tcPr>
+            <w:tcW w:w="1476" w:type="dxa"/>
+            <w:tcBorders>
+              <w:top w:val="single" w:sz="4" w:space="0" w:color="auto"/>
+              <w:left w:val="single" w:sz="4" w:space="0" w:color="auto"/>
+              <w:bottom w:val="single" w:sz="4" w:space="0" w:color="auto"/>
+              <w:right w:val="single" w:sz="4" w:space="0" w:color="auto"/>
+            </w:tcBorders>
+          </w:tcPr>
+          <w:p>
+            <w:pPr>
+              <w:rPr>
+                <w:rFonts w:ascii="TH Sarabun New" w:eastAsia="Calibri" w:hAnsi="TH Sarabun New" w:cs="TH Sarabun New" w:hint="cs"/>
+                <w:sz w:val="32"/>
+                <w:szCs w:val="32"/>
+                <w:cs/>
+              </w:rPr>
+            </w:pPr>
+            <w:r>
+              <w:rPr>
+                <w:rFonts w:ascii="TH Sarabun New" w:eastAsia="Calibri" w:hAnsi="TH Sarabun New" w:cs="TH Sarabun New" w:hint="cs"/>
+                <w:sz w:val="32"/>
+                <w:szCs w:val="32"/>
+                <w:cs/>
+              </w:rPr>
+              <w:t>ชื่อจริงตัวแทนลูกค้า</w:t>
+            </w:r>
+          </w:p>
+        </w:tc>
+        <w:tc>
+          <w:tcPr>
+            <w:tcW w:w="1584" w:type="dxa"/>
+            <w:tcBorders>
+              <w:top w:val="single" w:sz="4" w:space="0" w:color="auto"/>
+              <w:left w:val="single" w:sz="4" w:space="0" w:color="auto"/>
+              <w:bottom w:val="single" w:sz="4" w:space="0" w:color="auto"/>
+              <w:right w:val="single" w:sz="4" w:space="0" w:color="auto"/>
+            </w:tcBorders>
+          </w:tcPr>
+          <w:p>
+            <w:pPr>
               <w:rPr>
                 <w:rFonts w:ascii="TH Sarabun New" w:hAnsi="TH Sarabun New" w:cs="TH Sarabun New" w:hint="cs"/>
                 <w:color w:val="000000"/>
@@ -31601,7 +32892,440 @@
                 <w:szCs w:val="32"/>
                 <w:cs/>
               </w:rPr>
-              <w:t>พงศ์</w:t>
+            </w:pPr>
+            <w:r>
+              <w:rPr>
+                <w:rFonts w:ascii="TH Sarabun New" w:hAnsi="TH Sarabun New" w:cs="TH Sarabun New" w:hint="cs"/>
+                <w:color w:val="000000"/>
+                <w:sz w:val="32"/>
+                <w:szCs w:val="32"/>
+                <w:cs/>
+              </w:rPr>
+              <w:t>วิรัตน์</w:t>
+            </w:r>
+          </w:p>
+        </w:tc>
+      </w:tr>
+      <w:tr>
+        <w:trPr>
+          <w:trHeight w:val="716"/>
+        </w:trPr>
+        <w:tc>
+          <w:tcPr>
+            <w:tcW w:w="895" w:type="dxa"/>
+            <w:tcBorders>
+              <w:top w:val="single" w:sz="4" w:space="0" w:color="auto"/>
+              <w:left w:val="single" w:sz="4" w:space="0" w:color="auto"/>
+              <w:bottom w:val="single" w:sz="4" w:space="0" w:color="auto"/>
+              <w:right w:val="single" w:sz="4" w:space="0" w:color="auto"/>
+            </w:tcBorders>
+          </w:tcPr>
+          <w:p>
+            <w:pPr>
+              <w:jc w:val="center"/>
+              <w:rPr>
+                <w:rFonts w:ascii="TH Sarabun New" w:eastAsia="Calibri" w:hAnsi="TH Sarabun New" w:cs="TH Sarabun New"/>
+                <w:sz w:val="32"/>
+                <w:szCs w:val="32"/>
+              </w:rPr>
+            </w:pPr>
+            <w:r>
+              <w:rPr>
+                <w:rFonts w:ascii="TH Sarabun New" w:eastAsia="Calibri" w:hAnsi="TH Sarabun New" w:cs="TH Sarabun New"/>
+                <w:sz w:val="32"/>
+                <w:szCs w:val="32"/>
+              </w:rPr>
+              <w:t>4</w:t>
+            </w:r>
+          </w:p>
+        </w:tc>
+        <w:tc>
+          <w:tcPr>
+            <w:tcW w:w="1260" w:type="dxa"/>
+            <w:tcBorders>
+              <w:top w:val="single" w:sz="4" w:space="0" w:color="auto"/>
+              <w:left w:val="single" w:sz="4" w:space="0" w:color="auto"/>
+              <w:bottom w:val="single" w:sz="4" w:space="0" w:color="auto"/>
+              <w:right w:val="single" w:sz="4" w:space="0" w:color="auto"/>
+            </w:tcBorders>
+          </w:tcPr>
+          <w:p>
+            <w:pPr>
+              <w:rPr>
+                <w:rFonts w:ascii="TH Sarabun New" w:eastAsia="Calibri" w:hAnsi="TH Sarabun New" w:cs="TH Sarabun New"/>
+                <w:sz w:val="32"/>
+                <w:szCs w:val="32"/>
+              </w:rPr>
+            </w:pPr>
+            <w:proofErr w:type="spellStart"/>
+            <w:r>
+              <w:rPr>
+                <w:rFonts w:ascii="TH Sarabun New" w:eastAsia="Calibri" w:hAnsi="TH Sarabun New" w:cs="TH Sarabun New"/>
+                <w:sz w:val="32"/>
+                <w:szCs w:val="32"/>
+              </w:rPr>
+              <w:t>cus_lastname</w:t>
+            </w:r>
+            <w:proofErr w:type="spellEnd"/>
+          </w:p>
+        </w:tc>
+        <w:tc>
+          <w:tcPr>
+            <w:tcW w:w="1021" w:type="dxa"/>
+            <w:tcBorders>
+              <w:top w:val="single" w:sz="4" w:space="0" w:color="auto"/>
+              <w:left w:val="single" w:sz="4" w:space="0" w:color="auto"/>
+              <w:bottom w:val="single" w:sz="4" w:space="0" w:color="auto"/>
+              <w:right w:val="single" w:sz="4" w:space="0" w:color="auto"/>
+            </w:tcBorders>
+          </w:tcPr>
+          <w:p>
+            <w:pPr>
+              <w:rPr>
+                <w:rFonts w:ascii="TH Sarabun New" w:eastAsia="Calibri" w:hAnsi="TH Sarabun New" w:cs="TH Sarabun New"/>
+                <w:sz w:val="32"/>
+                <w:szCs w:val="32"/>
+              </w:rPr>
+            </w:pPr>
+            <w:r>
+              <w:rPr>
+                <w:rFonts w:ascii="TH Sarabun New" w:eastAsia="Calibri" w:hAnsi="TH Sarabun New" w:cs="TH Sarabun New"/>
+                <w:sz w:val="32"/>
+                <w:szCs w:val="32"/>
+              </w:rPr>
+              <w:t>VARCHAR</w:t>
+            </w:r>
+          </w:p>
+        </w:tc>
+        <w:tc>
+          <w:tcPr>
+            <w:tcW w:w="779" w:type="dxa"/>
+            <w:tcBorders>
+              <w:top w:val="single" w:sz="4" w:space="0" w:color="auto"/>
+              <w:left w:val="single" w:sz="4" w:space="0" w:color="auto"/>
+              <w:bottom w:val="single" w:sz="4" w:space="0" w:color="auto"/>
+              <w:right w:val="single" w:sz="4" w:space="0" w:color="auto"/>
+            </w:tcBorders>
+          </w:tcPr>
+          <w:p>
+            <w:pPr>
+              <w:rPr>
+                <w:rFonts w:ascii="TH Sarabun New" w:eastAsia="Calibri" w:hAnsi="TH Sarabun New" w:cs="TH Sarabun New"/>
+                <w:sz w:val="32"/>
+                <w:szCs w:val="32"/>
+              </w:rPr>
+            </w:pPr>
+            <w:r>
+              <w:rPr>
+                <w:rFonts w:ascii="TH Sarabun New" w:eastAsia="Calibri" w:hAnsi="TH Sarabun New" w:cs="TH Sarabun New"/>
+                <w:sz w:val="32"/>
+                <w:szCs w:val="32"/>
+              </w:rPr>
+              <w:t>255</w:t>
+            </w:r>
+          </w:p>
+        </w:tc>
+        <w:tc>
+          <w:tcPr>
+            <w:tcW w:w="1260" w:type="dxa"/>
+            <w:tcBorders>
+              <w:top w:val="single" w:sz="4" w:space="0" w:color="auto"/>
+              <w:left w:val="single" w:sz="4" w:space="0" w:color="auto"/>
+              <w:bottom w:val="single" w:sz="4" w:space="0" w:color="auto"/>
+              <w:right w:val="single" w:sz="4" w:space="0" w:color="auto"/>
+            </w:tcBorders>
+          </w:tcPr>
+          <w:p>
+            <w:pPr>
+              <w:spacing w:line="256" w:lineRule="auto"/>
+              <w:jc w:val="center"/>
+              <w:rPr>
+                <w:rFonts w:ascii="TH Sarabun New" w:eastAsia="Calibri" w:hAnsi="TH Sarabun New" w:cs="TH Sarabun New"/>
+                <w:sz w:val="32"/>
+                <w:szCs w:val="32"/>
+              </w:rPr>
+            </w:pPr>
+            <w:r>
+              <w:rPr>
+                <w:rFonts w:ascii="TH Sarabun New" w:eastAsia="Calibri" w:hAnsi="TH Sarabun New" w:cs="TH Sarabun New"/>
+                <w:sz w:val="32"/>
+                <w:szCs w:val="32"/>
+              </w:rPr>
+              <w:t>-</w:t>
+            </w:r>
+          </w:p>
+        </w:tc>
+        <w:tc>
+          <w:tcPr>
+            <w:tcW w:w="1476" w:type="dxa"/>
+            <w:tcBorders>
+              <w:top w:val="single" w:sz="4" w:space="0" w:color="auto"/>
+              <w:left w:val="single" w:sz="4" w:space="0" w:color="auto"/>
+              <w:bottom w:val="single" w:sz="4" w:space="0" w:color="auto"/>
+              <w:right w:val="single" w:sz="4" w:space="0" w:color="auto"/>
+            </w:tcBorders>
+          </w:tcPr>
+          <w:p>
+            <w:pPr>
+              <w:rPr>
+                <w:rFonts w:ascii="TH Sarabun New" w:eastAsia="Calibri" w:hAnsi="TH Sarabun New" w:cs="TH Sarabun New" w:hint="cs"/>
+                <w:sz w:val="32"/>
+                <w:szCs w:val="32"/>
+                <w:cs/>
+              </w:rPr>
+            </w:pPr>
+            <w:r>
+              <w:rPr>
+                <w:rFonts w:ascii="TH Sarabun New" w:eastAsia="Calibri" w:hAnsi="TH Sarabun New" w:cs="TH Sarabun New" w:hint="cs"/>
+                <w:sz w:val="32"/>
+                <w:szCs w:val="32"/>
+                <w:cs/>
+              </w:rPr>
+              <w:t>นามสกุลตัวแทนลูกค้า</w:t>
+            </w:r>
+          </w:p>
+        </w:tc>
+        <w:tc>
+          <w:tcPr>
+            <w:tcW w:w="1584" w:type="dxa"/>
+            <w:tcBorders>
+              <w:top w:val="single" w:sz="4" w:space="0" w:color="auto"/>
+              <w:left w:val="single" w:sz="4" w:space="0" w:color="auto"/>
+              <w:bottom w:val="single" w:sz="4" w:space="0" w:color="auto"/>
+              <w:right w:val="single" w:sz="4" w:space="0" w:color="auto"/>
+            </w:tcBorders>
+          </w:tcPr>
+          <w:p>
+            <w:pPr>
+              <w:rPr>
+                <w:rFonts w:ascii="TH Sarabun New" w:hAnsi="TH Sarabun New" w:cs="TH Sarabun New" w:hint="cs"/>
+                <w:color w:val="000000"/>
+                <w:sz w:val="32"/>
+                <w:szCs w:val="32"/>
+                <w:cs/>
+              </w:rPr>
+            </w:pPr>
+            <w:r>
+              <w:rPr>
+                <w:rFonts w:ascii="TH Sarabun New" w:hAnsi="TH Sarabun New" w:cs="TH Sarabun New" w:hint="cs"/>
+                <w:color w:val="000000"/>
+                <w:sz w:val="32"/>
+                <w:szCs w:val="32"/>
+                <w:cs/>
+              </w:rPr>
+              <w:t>สากร</w:t>
+            </w:r>
+          </w:p>
+        </w:tc>
+      </w:tr>
+      <w:tr>
+        <w:trPr>
+          <w:trHeight w:val="716"/>
+        </w:trPr>
+        <w:tc>
+          <w:tcPr>
+            <w:tcW w:w="895" w:type="dxa"/>
+            <w:tcBorders>
+              <w:top w:val="single" w:sz="4" w:space="0" w:color="auto"/>
+              <w:left w:val="single" w:sz="4" w:space="0" w:color="auto"/>
+              <w:bottom w:val="single" w:sz="4" w:space="0" w:color="auto"/>
+              <w:right w:val="single" w:sz="4" w:space="0" w:color="auto"/>
+            </w:tcBorders>
+          </w:tcPr>
+          <w:p>
+            <w:pPr>
+              <w:jc w:val="center"/>
+              <w:rPr>
+                <w:rFonts w:ascii="TH Sarabun New" w:eastAsia="Calibri" w:hAnsi="TH Sarabun New" w:cs="TH Sarabun New"/>
+                <w:sz w:val="32"/>
+                <w:szCs w:val="32"/>
+              </w:rPr>
+            </w:pPr>
+            <w:r>
+              <w:rPr>
+                <w:rFonts w:ascii="TH Sarabun New" w:eastAsia="Calibri" w:hAnsi="TH Sarabun New" w:cs="TH Sarabun New"/>
+                <w:sz w:val="32"/>
+                <w:szCs w:val="32"/>
+              </w:rPr>
+              <w:t>5</w:t>
+            </w:r>
+          </w:p>
+        </w:tc>
+        <w:tc>
+          <w:tcPr>
+            <w:tcW w:w="1260" w:type="dxa"/>
+            <w:tcBorders>
+              <w:top w:val="single" w:sz="4" w:space="0" w:color="auto"/>
+              <w:left w:val="single" w:sz="4" w:space="0" w:color="auto"/>
+              <w:bottom w:val="single" w:sz="4" w:space="0" w:color="auto"/>
+              <w:right w:val="single" w:sz="4" w:space="0" w:color="auto"/>
+            </w:tcBorders>
+          </w:tcPr>
+          <w:p>
+            <w:pPr>
+              <w:rPr>
+                <w:rFonts w:ascii="TH Sarabun New" w:eastAsia="Calibri" w:hAnsi="TH Sarabun New" w:cs="TH Sarabun New"/>
+                <w:sz w:val="32"/>
+                <w:szCs w:val="32"/>
+              </w:rPr>
+            </w:pPr>
+            <w:proofErr w:type="spellStart"/>
+            <w:r>
+              <w:rPr>
+                <w:rFonts w:ascii="TH Sarabun New" w:eastAsia="Calibri" w:hAnsi="TH Sarabun New" w:cs="TH Sarabun New"/>
+                <w:sz w:val="32"/>
+                <w:szCs w:val="32"/>
+              </w:rPr>
+              <w:t>cus_branch</w:t>
+            </w:r>
+            <w:proofErr w:type="spellEnd"/>
+          </w:p>
+        </w:tc>
+        <w:tc>
+          <w:tcPr>
+            <w:tcW w:w="1021" w:type="dxa"/>
+            <w:tcBorders>
+              <w:top w:val="single" w:sz="4" w:space="0" w:color="auto"/>
+              <w:left w:val="single" w:sz="4" w:space="0" w:color="auto"/>
+              <w:bottom w:val="single" w:sz="4" w:space="0" w:color="auto"/>
+              <w:right w:val="single" w:sz="4" w:space="0" w:color="auto"/>
+            </w:tcBorders>
+          </w:tcPr>
+          <w:p>
+            <w:pPr>
+              <w:rPr>
+                <w:rFonts w:ascii="TH Sarabun New" w:eastAsia="Calibri" w:hAnsi="TH Sarabun New" w:cs="TH Sarabun New"/>
+                <w:sz w:val="32"/>
+                <w:szCs w:val="32"/>
+              </w:rPr>
+            </w:pPr>
+            <w:r>
+              <w:rPr>
+                <w:rFonts w:ascii="TH Sarabun New" w:eastAsia="Calibri" w:hAnsi="TH Sarabun New" w:cs="TH Sarabun New"/>
+                <w:sz w:val="32"/>
+                <w:szCs w:val="32"/>
+              </w:rPr>
+              <w:t>VARCHAR</w:t>
+            </w:r>
+          </w:p>
+        </w:tc>
+        <w:tc>
+          <w:tcPr>
+            <w:tcW w:w="779" w:type="dxa"/>
+            <w:tcBorders>
+              <w:top w:val="single" w:sz="4" w:space="0" w:color="auto"/>
+              <w:left w:val="single" w:sz="4" w:space="0" w:color="auto"/>
+              <w:bottom w:val="single" w:sz="4" w:space="0" w:color="auto"/>
+              <w:right w:val="single" w:sz="4" w:space="0" w:color="auto"/>
+            </w:tcBorders>
+          </w:tcPr>
+          <w:p>
+            <w:pPr>
+              <w:rPr>
+                <w:rFonts w:ascii="TH Sarabun New" w:eastAsia="Calibri" w:hAnsi="TH Sarabun New" w:cs="TH Sarabun New"/>
+                <w:sz w:val="32"/>
+                <w:szCs w:val="32"/>
+              </w:rPr>
+            </w:pPr>
+            <w:r>
+              <w:rPr>
+                <w:rFonts w:ascii="TH Sarabun New" w:eastAsia="Calibri" w:hAnsi="TH Sarabun New" w:cs="TH Sarabun New"/>
+                <w:sz w:val="32"/>
+                <w:szCs w:val="32"/>
+              </w:rPr>
+              <w:t>255</w:t>
+            </w:r>
+          </w:p>
+        </w:tc>
+        <w:tc>
+          <w:tcPr>
+            <w:tcW w:w="1260" w:type="dxa"/>
+            <w:tcBorders>
+              <w:top w:val="single" w:sz="4" w:space="0" w:color="auto"/>
+              <w:left w:val="single" w:sz="4" w:space="0" w:color="auto"/>
+              <w:bottom w:val="single" w:sz="4" w:space="0" w:color="auto"/>
+              <w:right w:val="single" w:sz="4" w:space="0" w:color="auto"/>
+            </w:tcBorders>
+          </w:tcPr>
+          <w:p>
+            <w:pPr>
+              <w:spacing w:line="256" w:lineRule="auto"/>
+              <w:jc w:val="center"/>
+              <w:rPr>
+                <w:rFonts w:ascii="TH Sarabun New" w:eastAsia="Calibri" w:hAnsi="TH Sarabun New" w:cs="TH Sarabun New"/>
+                <w:sz w:val="32"/>
+                <w:szCs w:val="32"/>
+              </w:rPr>
+            </w:pPr>
+            <w:r>
+              <w:rPr>
+                <w:rFonts w:ascii="TH Sarabun New" w:eastAsia="Calibri" w:hAnsi="TH Sarabun New" w:cs="TH Sarabun New"/>
+                <w:sz w:val="32"/>
+                <w:szCs w:val="32"/>
+              </w:rPr>
+              <w:t>NULL</w:t>
+            </w:r>
+          </w:p>
+        </w:tc>
+        <w:tc>
+          <w:tcPr>
+            <w:tcW w:w="1476" w:type="dxa"/>
+            <w:tcBorders>
+              <w:top w:val="single" w:sz="4" w:space="0" w:color="auto"/>
+              <w:left w:val="single" w:sz="4" w:space="0" w:color="auto"/>
+              <w:bottom w:val="single" w:sz="4" w:space="0" w:color="auto"/>
+              <w:right w:val="single" w:sz="4" w:space="0" w:color="auto"/>
+            </w:tcBorders>
+          </w:tcPr>
+          <w:p>
+            <w:pPr>
+              <w:rPr>
+                <w:rFonts w:ascii="TH Sarabun New" w:eastAsia="Calibri" w:hAnsi="TH Sarabun New" w:cs="TH Sarabun New" w:hint="cs"/>
+                <w:sz w:val="32"/>
+                <w:szCs w:val="32"/>
+                <w:cs/>
+              </w:rPr>
+            </w:pPr>
+            <w:r>
+              <w:rPr>
+                <w:rFonts w:ascii="TH Sarabun New" w:eastAsia="Calibri" w:hAnsi="TH Sarabun New" w:cs="TH Sarabun New" w:hint="cs"/>
+                <w:sz w:val="32"/>
+                <w:szCs w:val="32"/>
+                <w:cs/>
+              </w:rPr>
+              <w:t>สาขาบริษัทลูกค้า</w:t>
+            </w:r>
+          </w:p>
+        </w:tc>
+        <w:tc>
+          <w:tcPr>
+            <w:tcW w:w="1584" w:type="dxa"/>
+            <w:tcBorders>
+              <w:top w:val="single" w:sz="4" w:space="0" w:color="auto"/>
+              <w:left w:val="single" w:sz="4" w:space="0" w:color="auto"/>
+              <w:bottom w:val="single" w:sz="4" w:space="0" w:color="auto"/>
+              <w:right w:val="single" w:sz="4" w:space="0" w:color="auto"/>
+            </w:tcBorders>
+          </w:tcPr>
+          <w:p>
+            <w:pPr>
+              <w:rPr>
+                <w:rFonts w:ascii="TH Sarabun New" w:hAnsi="TH Sarabun New" w:cs="TH Sarabun New" w:hint="cs"/>
+                <w:color w:val="000000"/>
+                <w:sz w:val="32"/>
+                <w:szCs w:val="32"/>
+                <w:cs/>
+              </w:rPr>
+            </w:pPr>
+            <w:r>
+              <w:rPr>
+                <w:rFonts w:ascii="TH Sarabun New" w:hAnsi="TH Sarabun New" w:cs="TH Sarabun New" w:hint="cs"/>
+                <w:color w:val="000000"/>
+                <w:sz w:val="32"/>
+                <w:szCs w:val="32"/>
+                <w:cs/>
+              </w:rPr>
+              <w:t>แสนสุข</w:t>
             </w:r>
           </w:p>
         </w:tc>
@@ -31972,7 +33696,7 @@
                 <w:sz w:val="32"/>
                 <w:szCs w:val="32"/>
               </w:rPr>
-              <w:t>-</w:t>
+              <w:t>NULL</w:t>
             </w:r>
           </w:p>
         </w:tc>
@@ -32031,7 +33755,6 @@
                 <w:rFonts w:ascii="TH Sarabun New" w:eastAsia="Calibri" w:hAnsi="TH Sarabun New" w:cs="TH Sarabun New"/>
                 <w:sz w:val="32"/>
                 <w:szCs w:val="32"/>
-                <w:cs/>
               </w:rPr>
             </w:pPr>
             <w:r>
@@ -32060,6 +33783,23 @@
                 <w:cs/>
               </w:rPr>
               <w:t>/8 ต.แสนสุข อ.เมืองชลบุรี จ.ชลบุรี</w:t>
+            </w:r>
+            <w:r>
+              <w:rPr>
+                <w:rFonts w:ascii="TH Sarabun New" w:eastAsia="Calibri" w:hAnsi="TH Sarabun New" w:cs="TH Sarabun New" w:hint="cs"/>
+                <w:sz w:val="32"/>
+                <w:szCs w:val="32"/>
+                <w:cs/>
+              </w:rPr>
+              <w:t xml:space="preserve"> </w:t>
+            </w:r>
+            <w:r>
+              <w:rPr>
+                <w:rFonts w:ascii="TH Sarabun New" w:eastAsia="Calibri" w:hAnsi="TH Sarabun New" w:cs="TH Sarabun New"/>
+                <w:sz w:val="32"/>
+                <w:szCs w:val="32"/>
+              </w:rPr>
+              <w:t>20000</w:t>
             </w:r>
           </w:p>
         </w:tc>
@@ -32211,7 +33951,7 @@
                 <w:sz w:val="32"/>
                 <w:szCs w:val="32"/>
               </w:rPr>
-              <w:t>-</w:t>
+              <w:t>1</w:t>
             </w:r>
           </w:p>
         </w:tc>
@@ -32433,7 +34173,7 @@
                 <w:sz w:val="32"/>
                 <w:szCs w:val="32"/>
               </w:rPr>
-              <w:t>-</w:t>
+              <w:t>NULL</w:t>
             </w:r>
           </w:p>
         </w:tc>
@@ -32463,16 +34203,7 @@
                 <w:szCs w:val="32"/>
                 <w:cs/>
               </w:rPr>
-              <w:t>หมายเลขผู้เสียภาษี</w:t>
-            </w:r>
-            <w:r>
-              <w:rPr>
-                <w:rFonts w:ascii="TH Sarabun New" w:eastAsia="Calibri" w:hAnsi="TH Sarabun New" w:cs="TH Sarabun New" w:hint="cs"/>
-                <w:sz w:val="32"/>
-                <w:szCs w:val="32"/>
-                <w:cs/>
-              </w:rPr>
-              <w:t>ของลูกค้า</w:t>
+              <w:t>หมายเลขผู้เสียภาษีของลูกค้า</w:t>
             </w:r>
           </w:p>
         </w:tc>
@@ -32489,29 +34220,20 @@
           <w:p>
             <w:pPr>
               <w:rPr>
-                <w:rFonts w:ascii="TH Sarabun New" w:eastAsia="Calibri" w:hAnsi="TH Sarabun New" w:cs="TH Sarabun New"/>
-                <w:sz w:val="32"/>
-                <w:szCs w:val="32"/>
-                <w:cs/>
-              </w:rPr>
-            </w:pPr>
-            <w:r>
-              <w:rPr>
-                <w:rFonts w:ascii="TH Sarabun New" w:eastAsia="Calibri" w:hAnsi="TH Sarabun New" w:cs="TH Sarabun New" w:hint="cs"/>
-                <w:sz w:val="32"/>
-                <w:szCs w:val="32"/>
-                <w:cs/>
-              </w:rPr>
-              <w:t>12345678901</w:t>
-            </w:r>
-            <w:r>
-              <w:rPr>
-                <w:rFonts w:ascii="TH Sarabun New" w:eastAsia="Calibri" w:hAnsi="TH Sarabun New" w:cs="TH Sarabun New" w:hint="cs"/>
-                <w:sz w:val="32"/>
-                <w:szCs w:val="32"/>
-                <w:cs/>
-              </w:rPr>
-              <w:t>00</w:t>
+                <w:rFonts w:ascii="TH Sarabun New" w:eastAsia="Calibri" w:hAnsi="TH Sarabun New" w:cs="TH Sarabun New" w:hint="cs"/>
+                <w:sz w:val="32"/>
+                <w:szCs w:val="32"/>
+                <w:cs/>
+              </w:rPr>
+            </w:pPr>
+            <w:r>
+              <w:rPr>
+                <w:rFonts w:ascii="TH Sarabun New" w:eastAsia="Calibri" w:hAnsi="TH Sarabun New" w:cs="TH Sarabun New" w:hint="cs"/>
+                <w:sz w:val="32"/>
+                <w:szCs w:val="32"/>
+                <w:cs/>
+              </w:rPr>
+              <w:t>1234567890100</w:t>
             </w:r>
           </w:p>
         </w:tc>
@@ -32665,7 +34387,7 @@
                 <w:sz w:val="32"/>
                 <w:szCs w:val="32"/>
               </w:rPr>
-              <w:t>-</w:t>
+              <w:t>NULL</w:t>
             </w:r>
           </w:p>
         </w:tc>
@@ -32779,7 +34501,7 @@
 </file>
 
 <file path=word/endnotes.xml><?xml version="1.0" encoding="utf-8"?>
-<w:endnotes xmlns:wpc="http://schemas.microsoft.com/office/word/2010/wordprocessingCanvas" xmlns:cx="http://schemas.microsoft.com/office/drawing/2014/chartex" xmlns:cx1="http://schemas.microsoft.com/office/drawing/2015/9/8/chartex" xmlns:cx2="http://schemas.microsoft.com/office/drawing/2015/10/21/chartex" xmlns:cx3="http://schemas.microsoft.com/office/drawing/2016/5/9/chartex" xmlns:cx4="http://schemas.microsoft.com/office/drawing/2016/5/10/chartex" xmlns:cx5="http://schemas.microsoft.com/office/drawing/2016/5/11/chartex" xmlns:cx6="http://schemas.microsoft.com/office/drawing/2016/5/12/chartex" xmlns:cx7="http://schemas.microsoft.com/office/drawing/2016/5/13/chartex" xmlns:cx8="http://schemas.microsoft.com/office/drawing/2016/5/14/chartex" xmlns:mc="http://schemas.openxmlformats.org/markup-compatibility/2006" xmlns:aink="http://schemas.microsoft.com/office/drawing/2016/ink" xmlns:am3d="http://schemas.microsoft.com/office/drawing/2017/model3d" xmlns:o="urn:schemas-microsoft-com:office:office" xmlns:r="http://schemas.openxmlformats.org/officeDocument/2006/relationships" xmlns:m="http://schemas.openxmlformats.org/officeDocument/2006/math" xmlns:v="urn:schemas-microsoft-com:vml" xmlns:wp14="http://schemas.microsoft.com/office/word/2010/wordprocessingDrawing" xmlns:wp="http://schemas.openxmlformats.org/drawingml/2006/wordprocessingDrawing" xmlns:w10="urn:schemas-microsoft-com:office:word" xmlns:w="http://schemas.openxmlformats.org/wordprocessingml/2006/main" xmlns:w14="http://schemas.microsoft.com/office/word/2010/wordml" xmlns:w15="http://schemas.microsoft.com/office/word/2012/wordml" xmlns:w16cex="http://schemas.microsoft.com/office/word/2018/wordml/cex" xmlns:w16cid="http://schemas.microsoft.com/office/word/2016/wordml/cid" xmlns:w16="http://schemas.microsoft.com/office/word/2018/wordml" xmlns:w16sdtdh="http://schemas.microsoft.com/office/word/2020/wordml/sdtdatahash" xmlns:w16se="http://schemas.microsoft.com/office/word/2015/wordml/symex" xmlns:wpg="http://schemas.microsoft.com/office/word/2010/wordprocessingGroup" xmlns:wpi="http://schemas.microsoft.com/office/word/2010/wordprocessingInk" xmlns:wne="http://schemas.microsoft.com/office/word/2006/wordml" xmlns:wps="http://schemas.microsoft.com/office/word/2010/wordprocessingShape" mc:Ignorable="w14 w15 w16se w16cid w16 w16cex w16sdtdh wp14">
+<w:endnotes xmlns:wpc="http://schemas.microsoft.com/office/word/2010/wordprocessingCanvas" xmlns:cx="http://schemas.microsoft.com/office/drawing/2014/chartex" xmlns:cx1="http://schemas.microsoft.com/office/drawing/2015/9/8/chartex" xmlns:cx2="http://schemas.microsoft.com/office/drawing/2015/10/21/chartex" xmlns:cx3="http://schemas.microsoft.com/office/drawing/2016/5/9/chartex" xmlns:cx4="http://schemas.microsoft.com/office/drawing/2016/5/10/chartex" xmlns:cx5="http://schemas.microsoft.com/office/drawing/2016/5/11/chartex" xmlns:cx6="http://schemas.microsoft.com/office/drawing/2016/5/12/chartex" xmlns:cx7="http://schemas.microsoft.com/office/drawing/2016/5/13/chartex" xmlns:cx8="http://schemas.microsoft.com/office/drawing/2016/5/14/chartex" xmlns:mc="http://schemas.openxmlformats.org/markup-compatibility/2006" xmlns:aink="http://schemas.microsoft.com/office/drawing/2016/ink" xmlns:am3d="http://schemas.microsoft.com/office/drawing/2017/model3d" xmlns:o="urn:schemas-microsoft-com:office:office" xmlns:r="http://schemas.openxmlformats.org/officeDocument/2006/relationships" xmlns:m="http://schemas.openxmlformats.org/officeDocument/2006/math" xmlns:v="urn:schemas-microsoft-com:vml" xmlns:wp14="http://schemas.microsoft.com/office/word/2010/wordprocessingDrawing" xmlns:wp="http://schemas.openxmlformats.org/drawingml/2006/wordprocessingDrawing" xmlns:w10="urn:schemas-microsoft-com:office:word" xmlns:w="http://schemas.openxmlformats.org/wordprocessingml/2006/main" xmlns:w14="http://schemas.microsoft.com/office/word/2010/wordml" xmlns:w15="http://schemas.microsoft.com/office/word/2012/wordml" xmlns:w16cid="http://schemas.microsoft.com/office/word/2016/wordml/cid" xmlns:w16se="http://schemas.microsoft.com/office/word/2015/wordml/symex" xmlns:wpg="http://schemas.microsoft.com/office/word/2010/wordprocessingGroup" xmlns:wpi="http://schemas.microsoft.com/office/word/2010/wordprocessingInk" xmlns:wne="http://schemas.microsoft.com/office/word/2006/wordml" xmlns:wps="http://schemas.microsoft.com/office/word/2010/wordprocessingShape" mc:Ignorable="w14 w15 w16se w16cid wp14">
   <w:endnote w:type="separator" w:id="-1">
     <w:p>
       <w:pPr>
@@ -32804,7 +34526,7 @@
 </file>
 
 <file path=word/footnotes.xml><?xml version="1.0" encoding="utf-8"?>
-<w:footnotes xmlns:wpc="http://schemas.microsoft.com/office/word/2010/wordprocessingCanvas" xmlns:cx="http://schemas.microsoft.com/office/drawing/2014/chartex" xmlns:cx1="http://schemas.microsoft.com/office/drawing/2015/9/8/chartex" xmlns:cx2="http://schemas.microsoft.com/office/drawing/2015/10/21/chartex" xmlns:cx3="http://schemas.microsoft.com/office/drawing/2016/5/9/chartex" xmlns:cx4="http://schemas.microsoft.com/office/drawing/2016/5/10/chartex" xmlns:cx5="http://schemas.microsoft.com/office/drawing/2016/5/11/chartex" xmlns:cx6="http://schemas.microsoft.com/office/drawing/2016/5/12/chartex" xmlns:cx7="http://schemas.microsoft.com/office/drawing/2016/5/13/chartex" xmlns:cx8="http://schemas.microsoft.com/office/drawing/2016/5/14/chartex" xmlns:mc="http://schemas.openxmlformats.org/markup-compatibility/2006" xmlns:aink="http://schemas.microsoft.com/office/drawing/2016/ink" xmlns:am3d="http://schemas.microsoft.com/office/drawing/2017/model3d" xmlns:o="urn:schemas-microsoft-com:office:office" xmlns:r="http://schemas.openxmlformats.org/officeDocument/2006/relationships" xmlns:m="http://schemas.openxmlformats.org/officeDocument/2006/math" xmlns:v="urn:schemas-microsoft-com:vml" xmlns:wp14="http://schemas.microsoft.com/office/word/2010/wordprocessingDrawing" xmlns:wp="http://schemas.openxmlformats.org/drawingml/2006/wordprocessingDrawing" xmlns:w10="urn:schemas-microsoft-com:office:word" xmlns:w="http://schemas.openxmlformats.org/wordprocessingml/2006/main" xmlns:w14="http://schemas.microsoft.com/office/word/2010/wordml" xmlns:w15="http://schemas.microsoft.com/office/word/2012/wordml" xmlns:w16cex="http://schemas.microsoft.com/office/word/2018/wordml/cex" xmlns:w16cid="http://schemas.microsoft.com/office/word/2016/wordml/cid" xmlns:w16="http://schemas.microsoft.com/office/word/2018/wordml" xmlns:w16sdtdh="http://schemas.microsoft.com/office/word/2020/wordml/sdtdatahash" xmlns:w16se="http://schemas.microsoft.com/office/word/2015/wordml/symex" xmlns:wpg="http://schemas.microsoft.com/office/word/2010/wordprocessingGroup" xmlns:wpi="http://schemas.microsoft.com/office/word/2010/wordprocessingInk" xmlns:wne="http://schemas.microsoft.com/office/word/2006/wordml" xmlns:wps="http://schemas.microsoft.com/office/word/2010/wordprocessingShape" mc:Ignorable="w14 w15 w16se w16cid w16 w16cex w16sdtdh wp14">
+<w:footnotes xmlns:wpc="http://schemas.microsoft.com/office/word/2010/wordprocessingCanvas" xmlns:cx="http://schemas.microsoft.com/office/drawing/2014/chartex" xmlns:cx1="http://schemas.microsoft.com/office/drawing/2015/9/8/chartex" xmlns:cx2="http://schemas.microsoft.com/office/drawing/2015/10/21/chartex" xmlns:cx3="http://schemas.microsoft.com/office/drawing/2016/5/9/chartex" xmlns:cx4="http://schemas.microsoft.com/office/drawing/2016/5/10/chartex" xmlns:cx5="http://schemas.microsoft.com/office/drawing/2016/5/11/chartex" xmlns:cx6="http://schemas.microsoft.com/office/drawing/2016/5/12/chartex" xmlns:cx7="http://schemas.microsoft.com/office/drawing/2016/5/13/chartex" xmlns:cx8="http://schemas.microsoft.com/office/drawing/2016/5/14/chartex" xmlns:mc="http://schemas.openxmlformats.org/markup-compatibility/2006" xmlns:aink="http://schemas.microsoft.com/office/drawing/2016/ink" xmlns:am3d="http://schemas.microsoft.com/office/drawing/2017/model3d" xmlns:o="urn:schemas-microsoft-com:office:office" xmlns:r="http://schemas.openxmlformats.org/officeDocument/2006/relationships" xmlns:m="http://schemas.openxmlformats.org/officeDocument/2006/math" xmlns:v="urn:schemas-microsoft-com:vml" xmlns:wp14="http://schemas.microsoft.com/office/word/2010/wordprocessingDrawing" xmlns:wp="http://schemas.openxmlformats.org/drawingml/2006/wordprocessingDrawing" xmlns:w10="urn:schemas-microsoft-com:office:word" xmlns:w="http://schemas.openxmlformats.org/wordprocessingml/2006/main" xmlns:w14="http://schemas.microsoft.com/office/word/2010/wordml" xmlns:w15="http://schemas.microsoft.com/office/word/2012/wordml" xmlns:w16cid="http://schemas.microsoft.com/office/word/2016/wordml/cid" xmlns:w16se="http://schemas.microsoft.com/office/word/2015/wordml/symex" xmlns:wpg="http://schemas.microsoft.com/office/word/2010/wordprocessingGroup" xmlns:wpi="http://schemas.microsoft.com/office/word/2010/wordprocessingInk" xmlns:wne="http://schemas.microsoft.com/office/word/2006/wordml" xmlns:wps="http://schemas.microsoft.com/office/word/2010/wordprocessingShape" mc:Ignorable="w14 w15 w16se w16cid wp14">
   <w:footnote w:type="separator" w:id="-1">
     <w:p>
       <w:pPr>
@@ -32829,7 +34551,7 @@
 </file>
 
 <file path=word/numbering.xml><?xml version="1.0" encoding="utf-8"?>
-<w:numbering xmlns:wpc="http://schemas.microsoft.com/office/word/2010/wordprocessingCanvas" xmlns:cx="http://schemas.microsoft.com/office/drawing/2014/chartex" xmlns:cx1="http://schemas.microsoft.com/office/drawing/2015/9/8/chartex" xmlns:cx2="http://schemas.microsoft.com/office/drawing/2015/10/21/chartex" xmlns:cx3="http://schemas.microsoft.com/office/drawing/2016/5/9/chartex" xmlns:cx4="http://schemas.microsoft.com/office/drawing/2016/5/10/chartex" xmlns:cx5="http://schemas.microsoft.com/office/drawing/2016/5/11/chartex" xmlns:cx6="http://schemas.microsoft.com/office/drawing/2016/5/12/chartex" xmlns:cx7="http://schemas.microsoft.com/office/drawing/2016/5/13/chartex" xmlns:cx8="http://schemas.microsoft.com/office/drawing/2016/5/14/chartex" xmlns:mc="http://schemas.openxmlformats.org/markup-compatibility/2006" xmlns:aink="http://schemas.microsoft.com/office/drawing/2016/ink" xmlns:am3d="http://schemas.microsoft.com/office/drawing/2017/model3d" xmlns:o="urn:schemas-microsoft-com:office:office" xmlns:r="http://schemas.openxmlformats.org/officeDocument/2006/relationships" xmlns:m="http://schemas.openxmlformats.org/officeDocument/2006/math" xmlns:v="urn:schemas-microsoft-com:vml" xmlns:wp14="http://schemas.microsoft.com/office/word/2010/wordprocessingDrawing" xmlns:wp="http://schemas.openxmlformats.org/drawingml/2006/wordprocessingDrawing" xmlns:w10="urn:schemas-microsoft-com:office:word" xmlns:w="http://schemas.openxmlformats.org/wordprocessingml/2006/main" xmlns:w14="http://schemas.microsoft.com/office/word/2010/wordml" xmlns:w15="http://schemas.microsoft.com/office/word/2012/wordml" xmlns:w16cex="http://schemas.microsoft.com/office/word/2018/wordml/cex" xmlns:w16cid="http://schemas.microsoft.com/office/word/2016/wordml/cid" xmlns:w16="http://schemas.microsoft.com/office/word/2018/wordml" xmlns:w16sdtdh="http://schemas.microsoft.com/office/word/2020/wordml/sdtdatahash" xmlns:w16se="http://schemas.microsoft.com/office/word/2015/wordml/symex" xmlns:wpg="http://schemas.microsoft.com/office/word/2010/wordprocessingGroup" xmlns:wpi="http://schemas.microsoft.com/office/word/2010/wordprocessingInk" xmlns:wne="http://schemas.microsoft.com/office/word/2006/wordml" xmlns:wps="http://schemas.microsoft.com/office/word/2010/wordprocessingShape" mc:Ignorable="w14 w15 w16se w16cid w16 w16cex w16sdtdh wp14">
+<w:numbering xmlns:wpc="http://schemas.microsoft.com/office/word/2010/wordprocessingCanvas" xmlns:cx="http://schemas.microsoft.com/office/drawing/2014/chartex" xmlns:cx1="http://schemas.microsoft.com/office/drawing/2015/9/8/chartex" xmlns:cx2="http://schemas.microsoft.com/office/drawing/2015/10/21/chartex" xmlns:cx3="http://schemas.microsoft.com/office/drawing/2016/5/9/chartex" xmlns:cx4="http://schemas.microsoft.com/office/drawing/2016/5/10/chartex" xmlns:cx5="http://schemas.microsoft.com/office/drawing/2016/5/11/chartex" xmlns:cx6="http://schemas.microsoft.com/office/drawing/2016/5/12/chartex" xmlns:cx7="http://schemas.microsoft.com/office/drawing/2016/5/13/chartex" xmlns:cx8="http://schemas.microsoft.com/office/drawing/2016/5/14/chartex" xmlns:mc="http://schemas.openxmlformats.org/markup-compatibility/2006" xmlns:aink="http://schemas.microsoft.com/office/drawing/2016/ink" xmlns:am3d="http://schemas.microsoft.com/office/drawing/2017/model3d" xmlns:o="urn:schemas-microsoft-com:office:office" xmlns:r="http://schemas.openxmlformats.org/officeDocument/2006/relationships" xmlns:m="http://schemas.openxmlformats.org/officeDocument/2006/math" xmlns:v="urn:schemas-microsoft-com:vml" xmlns:wp14="http://schemas.microsoft.com/office/word/2010/wordprocessingDrawing" xmlns:wp="http://schemas.openxmlformats.org/drawingml/2006/wordprocessingDrawing" xmlns:w10="urn:schemas-microsoft-com:office:word" xmlns:w="http://schemas.openxmlformats.org/wordprocessingml/2006/main" xmlns:w14="http://schemas.microsoft.com/office/word/2010/wordml" xmlns:w15="http://schemas.microsoft.com/office/word/2012/wordml" xmlns:w16cid="http://schemas.microsoft.com/office/word/2016/wordml/cid" xmlns:w16se="http://schemas.microsoft.com/office/word/2015/wordml/symex" xmlns:wpg="http://schemas.microsoft.com/office/word/2010/wordprocessingGroup" xmlns:wpi="http://schemas.microsoft.com/office/word/2010/wordprocessingInk" xmlns:wne="http://schemas.microsoft.com/office/word/2006/wordml" xmlns:wps="http://schemas.microsoft.com/office/word/2010/wordprocessingShape" mc:Ignorable="w14 w15 w16se w16cid wp14">
   <w:abstractNum w:abstractNumId="0" w15:restartNumberingAfterBreak="0">
     <w:nsid w:val="5FD37B32"/>
     <w:multiLevelType w:val="hybridMultilevel"/>
@@ -33091,7 +34813,7 @@
 </file>
 
 <file path=word/styles.xml><?xml version="1.0" encoding="utf-8"?>
-<w:styles xmlns:mc="http://schemas.openxmlformats.org/markup-compatibility/2006" xmlns:r="http://schemas.openxmlformats.org/officeDocument/2006/relationships" xmlns:w="http://schemas.openxmlformats.org/wordprocessingml/2006/main" xmlns:w14="http://schemas.microsoft.com/office/word/2010/wordml" xmlns:w15="http://schemas.microsoft.com/office/word/2012/wordml" xmlns:w16cex="http://schemas.microsoft.com/office/word/2018/wordml/cex" xmlns:w16cid="http://schemas.microsoft.com/office/word/2016/wordml/cid" xmlns:w16="http://schemas.microsoft.com/office/word/2018/wordml" xmlns:w16sdtdh="http://schemas.microsoft.com/office/word/2020/wordml/sdtdatahash" xmlns:w16se="http://schemas.microsoft.com/office/word/2015/wordml/symex" mc:Ignorable="w14 w15 w16se w16cid w16 w16cex w16sdtdh">
+<w:styles xmlns:mc="http://schemas.openxmlformats.org/markup-compatibility/2006" xmlns:r="http://schemas.openxmlformats.org/officeDocument/2006/relationships" xmlns:w="http://schemas.openxmlformats.org/wordprocessingml/2006/main" xmlns:w14="http://schemas.microsoft.com/office/word/2010/wordml" xmlns:w15="http://schemas.microsoft.com/office/word/2012/wordml" xmlns:w16cid="http://schemas.microsoft.com/office/word/2016/wordml/cid" xmlns:w16se="http://schemas.microsoft.com/office/word/2015/wordml/symex" mc:Ignorable="w14 w15 w16se w16cid">
   <w:docDefaults>
     <w:rPrDefault>
       <w:rPr>
@@ -33107,7 +34829,7 @@
       </w:pPr>
     </w:pPrDefault>
   </w:docDefaults>
-  <w:latentStyles w:defLockedState="0" w:defUIPriority="99" w:defSemiHidden="0" w:defUnhideWhenUsed="0" w:defQFormat="0" w:count="376">
+  <w:latentStyles w:defLockedState="0" w:defUIPriority="99" w:defSemiHidden="0" w:defUnhideWhenUsed="0" w:defQFormat="0" w:count="377">
     <w:lsdException w:name="Normal" w:uiPriority="0" w:qFormat="1"/>
     <w:lsdException w:name="heading 1" w:uiPriority="9" w:qFormat="1"/>
     <w:lsdException w:name="heading 2" w:semiHidden="1" w:uiPriority="9" w:unhideWhenUsed="1" w:qFormat="1"/>
@@ -33213,7 +34935,6 @@
     <w:lsdException w:name="HTML Sample" w:semiHidden="1" w:unhideWhenUsed="1"/>
     <w:lsdException w:name="HTML Typewriter" w:semiHidden="1" w:unhideWhenUsed="1"/>
     <w:lsdException w:name="HTML Variable" w:semiHidden="1" w:unhideWhenUsed="1"/>
-    <w:lsdException w:name="Normal Table" w:semiHidden="1" w:unhideWhenUsed="1"/>
     <w:lsdException w:name="annotation subject" w:semiHidden="1" w:unhideWhenUsed="1"/>
     <w:lsdException w:name="No List" w:semiHidden="1" w:unhideWhenUsed="1"/>
     <w:lsdException w:name="Outline List 1" w:semiHidden="1" w:unhideWhenUsed="1"/>
@@ -33260,10 +34981,8 @@
     <w:lsdException w:name="Table Subtle 2" w:semiHidden="1" w:unhideWhenUsed="1"/>
     <w:lsdException w:name="Table Web 1" w:semiHidden="1" w:unhideWhenUsed="1"/>
     <w:lsdException w:name="Table Web 2" w:semiHidden="1" w:unhideWhenUsed="1"/>
-    <w:lsdException w:name="Table Web 3" w:semiHidden="1" w:unhideWhenUsed="1"/>
     <w:lsdException w:name="Balloon Text" w:semiHidden="1" w:unhideWhenUsed="1"/>
     <w:lsdException w:name="Table Grid" w:uiPriority="39"/>
-    <w:lsdException w:name="Table Theme" w:semiHidden="1" w:unhideWhenUsed="1"/>
     <w:lsdException w:name="Placeholder Text" w:semiHidden="1"/>
     <w:lsdException w:name="No Spacing" w:uiPriority="1" w:qFormat="1"/>
     <w:lsdException w:name="Light Shading" w:uiPriority="60"/>
@@ -33484,19 +35203,20 @@
     <w:lsdException w:name="Hashtag" w:semiHidden="1" w:unhideWhenUsed="1"/>
     <w:lsdException w:name="Unresolved Mention" w:semiHidden="1" w:unhideWhenUsed="1"/>
     <w:lsdException w:name="Smart Link" w:semiHidden="1" w:unhideWhenUsed="1"/>
+    <w:lsdException w:name="Smart Link Error" w:semiHidden="1" w:unhideWhenUsed="1"/>
   </w:latentStyles>
-  <w:style w:type="paragraph" w:default="1" w:styleId="Normal">
+  <w:style w:type="paragraph" w:default="1" w:styleId="a">
     <w:name w:val="Normal"/>
     <w:qFormat/>
     <w:rsid w:val="00B8616C"/>
   </w:style>
-  <w:style w:type="character" w:default="1" w:styleId="DefaultParagraphFont">
+  <w:style w:type="character" w:default="1" w:styleId="a0">
     <w:name w:val="Default Paragraph Font"/>
     <w:uiPriority w:val="1"/>
     <w:semiHidden/>
     <w:unhideWhenUsed/>
   </w:style>
-  <w:style w:type="table" w:default="1" w:styleId="TableNormal">
+  <w:style w:type="table" w:default="1" w:styleId="a1">
     <w:name w:val="Normal Table"/>
     <w:uiPriority w:val="99"/>
     <w:semiHidden/>
@@ -33511,7 +35231,7 @@
       </w:tblCellMar>
     </w:tblPr>
   </w:style>
-  <w:style w:type="numbering" w:default="1" w:styleId="NoList">
+  <w:style w:type="numbering" w:default="1" w:styleId="a2">
     <w:name w:val="No List"/>
     <w:uiPriority w:val="99"/>
     <w:semiHidden/>
@@ -33519,8 +35239,8 @@
   </w:style>
   <w:style w:type="paragraph" w:customStyle="1" w:styleId="Style2">
     <w:name w:val="Style2"/>
-    <w:basedOn w:val="Normal"/>
-    <w:next w:val="Normal"/>
+    <w:basedOn w:val="a"/>
+    <w:next w:val="a"/>
     <w:qFormat/>
     <w:rsid w:val="00AC4AC5"/>
     <w:pPr>
@@ -33538,9 +35258,9 @@
       <w:szCs w:val="32"/>
     </w:rPr>
   </w:style>
-  <w:style w:type="table" w:styleId="TableGrid">
+  <w:style w:type="table" w:styleId="a3">
     <w:name w:val="Table Grid"/>
-    <w:basedOn w:val="TableNormal"/>
+    <w:basedOn w:val="a1"/>
     <w:uiPriority w:val="39"/>
     <w:rsid w:val="00716965"/>
     <w:pPr>
@@ -33557,9 +35277,9 @@
       </w:tblBorders>
     </w:tblPr>
   </w:style>
-  <w:style w:type="character" w:styleId="CommentReference">
+  <w:style w:type="character" w:styleId="a4">
     <w:name w:val="annotation reference"/>
-    <w:basedOn w:val="DefaultParagraphFont"/>
+    <w:basedOn w:val="a0"/>
     <w:uiPriority w:val="99"/>
     <w:semiHidden/>
     <w:unhideWhenUsed/>
@@ -33569,10 +35289,10 @@
       <w:szCs w:val="16"/>
     </w:rPr>
   </w:style>
-  <w:style w:type="paragraph" w:styleId="CommentText">
+  <w:style w:type="paragraph" w:styleId="a5">
     <w:name w:val="annotation text"/>
-    <w:basedOn w:val="Normal"/>
-    <w:link w:val="CommentTextChar"/>
+    <w:basedOn w:val="a"/>
+    <w:link w:val="a6"/>
     <w:uiPriority w:val="99"/>
     <w:semiHidden/>
     <w:unhideWhenUsed/>
@@ -33585,10 +35305,10 @@
       <w:szCs w:val="25"/>
     </w:rPr>
   </w:style>
-  <w:style w:type="character" w:customStyle="1" w:styleId="CommentTextChar">
-    <w:name w:val="Comment Text Char"/>
-    <w:basedOn w:val="DefaultParagraphFont"/>
-    <w:link w:val="CommentText"/>
+  <w:style w:type="character" w:customStyle="1" w:styleId="a6">
+    <w:name w:val="ข้อความข้อคิดเห็น อักขระ"/>
+    <w:basedOn w:val="a0"/>
+    <w:link w:val="a5"/>
     <w:uiPriority w:val="99"/>
     <w:semiHidden/>
     <w:rsid w:val="001B1ACB"/>
@@ -33597,11 +35317,11 @@
       <w:szCs w:val="25"/>
     </w:rPr>
   </w:style>
-  <w:style w:type="paragraph" w:styleId="CommentSubject">
+  <w:style w:type="paragraph" w:styleId="a7">
     <w:name w:val="annotation subject"/>
-    <w:basedOn w:val="CommentText"/>
-    <w:next w:val="CommentText"/>
-    <w:link w:val="CommentSubjectChar"/>
+    <w:basedOn w:val="a5"/>
+    <w:next w:val="a5"/>
+    <w:link w:val="a8"/>
     <w:uiPriority w:val="99"/>
     <w:semiHidden/>
     <w:unhideWhenUsed/>
@@ -33611,10 +35331,10 @@
       <w:bCs/>
     </w:rPr>
   </w:style>
-  <w:style w:type="character" w:customStyle="1" w:styleId="CommentSubjectChar">
-    <w:name w:val="Comment Subject Char"/>
-    <w:basedOn w:val="CommentTextChar"/>
-    <w:link w:val="CommentSubject"/>
+  <w:style w:type="character" w:customStyle="1" w:styleId="a8">
+    <w:name w:val="ชื่อเรื่องของข้อคิดเห็น อักขระ"/>
+    <w:basedOn w:val="a6"/>
+    <w:link w:val="a7"/>
     <w:uiPriority w:val="99"/>
     <w:semiHidden/>
     <w:rsid w:val="001B1ACB"/>
@@ -33625,10 +35345,10 @@
       <w:szCs w:val="25"/>
     </w:rPr>
   </w:style>
-  <w:style w:type="paragraph" w:styleId="Header">
+  <w:style w:type="paragraph" w:styleId="a9">
     <w:name w:val="header"/>
-    <w:basedOn w:val="Normal"/>
-    <w:link w:val="HeaderChar"/>
+    <w:basedOn w:val="a"/>
+    <w:link w:val="aa"/>
     <w:uiPriority w:val="99"/>
     <w:unhideWhenUsed/>
     <w:rsid w:val="003F492D"/>
@@ -33640,17 +35360,17 @@
       <w:spacing w:after="0" w:line="240" w:lineRule="auto"/>
     </w:pPr>
   </w:style>
-  <w:style w:type="character" w:customStyle="1" w:styleId="HeaderChar">
-    <w:name w:val="Header Char"/>
-    <w:basedOn w:val="DefaultParagraphFont"/>
-    <w:link w:val="Header"/>
+  <w:style w:type="character" w:customStyle="1" w:styleId="aa">
+    <w:name w:val="หัวกระดาษ อักขระ"/>
+    <w:basedOn w:val="a0"/>
+    <w:link w:val="a9"/>
     <w:uiPriority w:val="99"/>
     <w:rsid w:val="003F492D"/>
   </w:style>
-  <w:style w:type="paragraph" w:styleId="Footer">
+  <w:style w:type="paragraph" w:styleId="ab">
     <w:name w:val="footer"/>
-    <w:basedOn w:val="Normal"/>
-    <w:link w:val="FooterChar"/>
+    <w:basedOn w:val="a"/>
+    <w:link w:val="ac"/>
     <w:uiPriority w:val="99"/>
     <w:unhideWhenUsed/>
     <w:rsid w:val="003F492D"/>
@@ -33662,10 +35382,10 @@
       <w:spacing w:after="0" w:line="240" w:lineRule="auto"/>
     </w:pPr>
   </w:style>
-  <w:style w:type="character" w:customStyle="1" w:styleId="FooterChar">
-    <w:name w:val="Footer Char"/>
-    <w:basedOn w:val="DefaultParagraphFont"/>
-    <w:link w:val="Footer"/>
+  <w:style w:type="character" w:customStyle="1" w:styleId="ac">
+    <w:name w:val="ท้ายกระดาษ อักขระ"/>
+    <w:basedOn w:val="a0"/>
+    <w:link w:val="ab"/>
     <w:uiPriority w:val="99"/>
     <w:rsid w:val="003F492D"/>
   </w:style>

</xml_diff>